<commit_message>
Create table of contents
</commit_message>
<xml_diff>
--- a/doc/Teza de licenta.docx
+++ b/doc/Teza de licenta.docx
@@ -1,6 +1,6 @@
 
 <file path=word/document.xml><?xml version="1.0" encoding="utf-8"?>
-<w:document xmlns:ve="http://schemas.openxmlformats.org/markup-compatibility/2006" xmlns:o="urn:schemas-microsoft-com:office:office" xmlns:r="http://schemas.openxmlformats.org/officeDocument/2006/relationships" xmlns:m="http://schemas.openxmlformats.org/officeDocument/2006/math" xmlns:v="urn:schemas-microsoft-com:vml" xmlns:wp="http://schemas.openxmlformats.org/drawingml/2006/wordprocessingDrawing" xmlns:w10="urn:schemas-microsoft-com:office:word" xmlns:w="http://schemas.openxmlformats.org/wordprocessingml/2006/main" xmlns:wne="http://schemas.microsoft.com/office/word/2006/wordml">
+<w:document xmlns:wpc="http://schemas.microsoft.com/office/word/2010/wordprocessingCanvas" xmlns:mc="http://schemas.openxmlformats.org/markup-compatibility/2006" xmlns:o="urn:schemas-microsoft-com:office:office" xmlns:r="http://schemas.openxmlformats.org/officeDocument/2006/relationships" xmlns:m="http://schemas.openxmlformats.org/officeDocument/2006/math" xmlns:v="urn:schemas-microsoft-com:vml" xmlns:wp14="http://schemas.microsoft.com/office/word/2010/wordprocessingDrawing" xmlns:wp="http://schemas.openxmlformats.org/drawingml/2006/wordprocessingDrawing" xmlns:w10="urn:schemas-microsoft-com:office:word" xmlns:w="http://schemas.openxmlformats.org/wordprocessingml/2006/main" xmlns:w14="http://schemas.microsoft.com/office/word/2010/wordml" xmlns:w15="http://schemas.microsoft.com/office/word/2012/wordml" xmlns:wpg="http://schemas.microsoft.com/office/word/2010/wordprocessingGroup" xmlns:wpi="http://schemas.microsoft.com/office/word/2010/wordprocessingInk" xmlns:wne="http://schemas.microsoft.com/office/word/2006/wordml" xmlns:wps="http://schemas.microsoft.com/office/word/2010/wordprocessingShape" mc:Ignorable="w14 w15 wp14">
   <w:body>
     <w:p>
       <w:pPr>
@@ -61,7 +61,7 @@
       </w:r>
       <w:r>
         <w:rPr>
-          <w:rStyle w:val="a3"/>
+          <w:rStyle w:val="a"/>
           <w:b/>
           <w:sz w:val="28"/>
           <w:szCs w:val="28"/>
@@ -520,16 +520,6 @@
     <w:p>
       <w:pPr>
         <w:rPr>
-          <w:rFonts w:asciiTheme="majorHAnsi" w:eastAsia="Times New Roman" w:hAnsiTheme="majorHAnsi" w:cs="Times New Roman"/>
-          <w:bCs/>
-          <w:color w:val="000000"/>
-          <w:sz w:val="24"/>
-          <w:szCs w:val="24"/>
-          <w:lang w:eastAsia="ru-RU"/>
-        </w:rPr>
-      </w:pPr>
-      <w:r>
-        <w:rPr>
           <w:rFonts w:ascii="Times New Roman" w:eastAsia="Times New Roman" w:hAnsi="Times New Roman" w:cs="Times New Roman"/>
           <w:bCs/>
           <w:color w:val="000000"/>
@@ -537,13 +527,677 @@
           <w:szCs w:val="28"/>
           <w:lang w:val="ro-RO" w:eastAsia="ru-RU"/>
         </w:rPr>
+      </w:pPr>
+    </w:p>
+    <w:sdt>
+      <w:sdtPr>
+        <w:id w:val="-246115487"/>
+        <w:docPartObj>
+          <w:docPartGallery w:val="Table of Contents"/>
+          <w:docPartUnique/>
+        </w:docPartObj>
+      </w:sdtPr>
+      <w:sdtEndPr>
+        <w:rPr>
+          <w:rFonts w:asciiTheme="minorHAnsi" w:eastAsiaTheme="minorHAnsi" w:hAnsiTheme="minorHAnsi" w:cstheme="minorBidi"/>
+          <w:b/>
+          <w:bCs/>
+          <w:noProof/>
+          <w:color w:val="auto"/>
+          <w:sz w:val="22"/>
+          <w:szCs w:val="22"/>
+          <w:lang w:val="ru-RU"/>
+        </w:rPr>
+      </w:sdtEndPr>
+      <w:sdtContent>
+        <w:p>
+          <w:pPr>
+            <w:pStyle w:val="TOCHeading"/>
+            <w:rPr>
+              <w:lang w:val="ru-RU"/>
+            </w:rPr>
+          </w:pPr>
+          <w:r>
+            <w:rPr>
+              <w:lang w:val="ru-RU"/>
+            </w:rPr>
+            <w:t>Содержание</w:t>
+          </w:r>
+        </w:p>
+        <w:p>
+          <w:pPr>
+            <w:pStyle w:val="TOC1"/>
+            <w:tabs>
+              <w:tab w:val="right" w:leader="dot" w:pos="9345"/>
+            </w:tabs>
+            <w:rPr>
+              <w:rFonts w:eastAsiaTheme="minorEastAsia"/>
+              <w:noProof/>
+              <w:sz w:val="24"/>
+              <w:lang w:val="en-US"/>
+            </w:rPr>
+          </w:pPr>
+          <w:r>
+            <w:rPr>
+              <w:sz w:val="24"/>
+            </w:rPr>
+            <w:fldChar w:fldCharType="begin"/>
+          </w:r>
+          <w:r>
+            <w:rPr>
+              <w:sz w:val="24"/>
+            </w:rPr>
+            <w:instrText xml:space="preserve"> TOC \o "1-3" \h \z \u </w:instrText>
+          </w:r>
+          <w:r>
+            <w:rPr>
+              <w:sz w:val="24"/>
+            </w:rPr>
+            <w:fldChar w:fldCharType="separate"/>
+          </w:r>
+          <w:hyperlink w:anchor="_Toc389669908" w:history="1">
+            <w:r>
+              <w:rPr>
+                <w:rStyle w:val="Hyperlink"/>
+                <w:caps/>
+                <w:noProof/>
+                <w:sz w:val="24"/>
+              </w:rPr>
+              <w:t>В</w:t>
+            </w:r>
+            <w:r>
+              <w:rPr>
+                <w:rStyle w:val="Hyperlink"/>
+                <w:noProof/>
+                <w:sz w:val="24"/>
+              </w:rPr>
+              <w:t>ведение</w:t>
+            </w:r>
+            <w:r>
+              <w:rPr>
+                <w:noProof/>
+                <w:webHidden/>
+                <w:sz w:val="24"/>
+              </w:rPr>
+              <w:tab/>
+            </w:r>
+            <w:r>
+              <w:rPr>
+                <w:noProof/>
+                <w:webHidden/>
+                <w:sz w:val="24"/>
+              </w:rPr>
+              <w:fldChar w:fldCharType="begin"/>
+            </w:r>
+            <w:r>
+              <w:rPr>
+                <w:noProof/>
+                <w:webHidden/>
+                <w:sz w:val="24"/>
+              </w:rPr>
+              <w:instrText xml:space="preserve"> PAGEREF _Toc389669908 \h </w:instrText>
+            </w:r>
+            <w:r>
+              <w:rPr>
+                <w:noProof/>
+                <w:webHidden/>
+                <w:sz w:val="24"/>
+              </w:rPr>
+            </w:r>
+            <w:r>
+              <w:rPr>
+                <w:noProof/>
+                <w:webHidden/>
+                <w:sz w:val="24"/>
+              </w:rPr>
+              <w:fldChar w:fldCharType="separate"/>
+            </w:r>
+            <w:r>
+              <w:rPr>
+                <w:noProof/>
+                <w:webHidden/>
+                <w:sz w:val="24"/>
+              </w:rPr>
+              <w:t>4</w:t>
+            </w:r>
+            <w:r>
+              <w:rPr>
+                <w:noProof/>
+                <w:webHidden/>
+                <w:sz w:val="24"/>
+              </w:rPr>
+              <w:fldChar w:fldCharType="end"/>
+            </w:r>
+          </w:hyperlink>
+        </w:p>
+        <w:p>
+          <w:pPr>
+            <w:pStyle w:val="TOC1"/>
+            <w:tabs>
+              <w:tab w:val="right" w:leader="dot" w:pos="9345"/>
+            </w:tabs>
+            <w:rPr>
+              <w:rFonts w:eastAsiaTheme="minorEastAsia"/>
+              <w:noProof/>
+              <w:sz w:val="24"/>
+              <w:lang w:val="en-US"/>
+            </w:rPr>
+          </w:pPr>
+          <w:hyperlink w:anchor="_Toc389669909" w:history="1">
+            <w:r>
+              <w:rPr>
+                <w:rStyle w:val="Hyperlink"/>
+                <w:rFonts w:cstheme="minorHAnsi"/>
+                <w:noProof/>
+                <w:sz w:val="24"/>
+              </w:rPr>
+              <w:t>Цели и задачи работы</w:t>
+            </w:r>
+            <w:r>
+              <w:rPr>
+                <w:noProof/>
+                <w:webHidden/>
+                <w:sz w:val="24"/>
+              </w:rPr>
+              <w:tab/>
+            </w:r>
+            <w:r>
+              <w:rPr>
+                <w:noProof/>
+                <w:webHidden/>
+                <w:sz w:val="24"/>
+              </w:rPr>
+              <w:fldChar w:fldCharType="begin"/>
+            </w:r>
+            <w:r>
+              <w:rPr>
+                <w:noProof/>
+                <w:webHidden/>
+                <w:sz w:val="24"/>
+              </w:rPr>
+              <w:instrText xml:space="preserve"> PAGEREF _Toc389669909 \h </w:instrText>
+            </w:r>
+            <w:r>
+              <w:rPr>
+                <w:noProof/>
+                <w:webHidden/>
+                <w:sz w:val="24"/>
+              </w:rPr>
+            </w:r>
+            <w:r>
+              <w:rPr>
+                <w:noProof/>
+                <w:webHidden/>
+                <w:sz w:val="24"/>
+              </w:rPr>
+              <w:fldChar w:fldCharType="separate"/>
+            </w:r>
+            <w:r>
+              <w:rPr>
+                <w:noProof/>
+                <w:webHidden/>
+                <w:sz w:val="24"/>
+              </w:rPr>
+              <w:t>6</w:t>
+            </w:r>
+            <w:r>
+              <w:rPr>
+                <w:noProof/>
+                <w:webHidden/>
+                <w:sz w:val="24"/>
+              </w:rPr>
+              <w:fldChar w:fldCharType="end"/>
+            </w:r>
+          </w:hyperlink>
+        </w:p>
+        <w:p>
+          <w:pPr>
+            <w:pStyle w:val="TOC1"/>
+            <w:tabs>
+              <w:tab w:val="right" w:leader="dot" w:pos="9345"/>
+            </w:tabs>
+            <w:rPr>
+              <w:rFonts w:eastAsiaTheme="minorEastAsia"/>
+              <w:noProof/>
+              <w:sz w:val="24"/>
+              <w:lang w:val="en-US"/>
+            </w:rPr>
+          </w:pPr>
+          <w:hyperlink w:anchor="_Toc389669910" w:history="1">
+            <w:r>
+              <w:rPr>
+                <w:rStyle w:val="Hyperlink"/>
+                <w:noProof/>
+                <w:sz w:val="24"/>
+              </w:rPr>
+              <w:t>Глава 1: Динамические модели информационных систем</w:t>
+            </w:r>
+            <w:r>
+              <w:rPr>
+                <w:noProof/>
+                <w:webHidden/>
+                <w:sz w:val="24"/>
+              </w:rPr>
+              <w:tab/>
+            </w:r>
+            <w:r>
+              <w:rPr>
+                <w:noProof/>
+                <w:webHidden/>
+                <w:sz w:val="24"/>
+              </w:rPr>
+              <w:fldChar w:fldCharType="begin"/>
+            </w:r>
+            <w:r>
+              <w:rPr>
+                <w:noProof/>
+                <w:webHidden/>
+                <w:sz w:val="24"/>
+              </w:rPr>
+              <w:instrText xml:space="preserve"> PAGEREF _Toc389669910 \h </w:instrText>
+            </w:r>
+            <w:r>
+              <w:rPr>
+                <w:noProof/>
+                <w:webHidden/>
+                <w:sz w:val="24"/>
+              </w:rPr>
+            </w:r>
+            <w:r>
+              <w:rPr>
+                <w:noProof/>
+                <w:webHidden/>
+                <w:sz w:val="24"/>
+              </w:rPr>
+              <w:fldChar w:fldCharType="separate"/>
+            </w:r>
+            <w:r>
+              <w:rPr>
+                <w:noProof/>
+                <w:webHidden/>
+                <w:sz w:val="24"/>
+              </w:rPr>
+              <w:t>7</w:t>
+            </w:r>
+            <w:r>
+              <w:rPr>
+                <w:noProof/>
+                <w:webHidden/>
+                <w:sz w:val="24"/>
+              </w:rPr>
+              <w:fldChar w:fldCharType="end"/>
+            </w:r>
+          </w:hyperlink>
+        </w:p>
+        <w:p>
+          <w:pPr>
+            <w:pStyle w:val="TOC1"/>
+            <w:tabs>
+              <w:tab w:val="right" w:leader="dot" w:pos="9345"/>
+            </w:tabs>
+            <w:rPr>
+              <w:rFonts w:eastAsiaTheme="minorEastAsia"/>
+              <w:noProof/>
+              <w:sz w:val="24"/>
+              <w:lang w:val="en-US"/>
+            </w:rPr>
+          </w:pPr>
+          <w:hyperlink w:anchor="_Toc389669911" w:history="1">
+            <w:r>
+              <w:rPr>
+                <w:rStyle w:val="Hyperlink"/>
+                <w:noProof/>
+                <w:sz w:val="24"/>
+              </w:rPr>
+              <w:t>Генерация кода на основе динамических моделей</w:t>
+            </w:r>
+            <w:r>
+              <w:rPr>
+                <w:noProof/>
+                <w:webHidden/>
+                <w:sz w:val="24"/>
+              </w:rPr>
+              <w:tab/>
+            </w:r>
+            <w:r>
+              <w:rPr>
+                <w:noProof/>
+                <w:webHidden/>
+                <w:sz w:val="24"/>
+              </w:rPr>
+              <w:fldChar w:fldCharType="begin"/>
+            </w:r>
+            <w:r>
+              <w:rPr>
+                <w:noProof/>
+                <w:webHidden/>
+                <w:sz w:val="24"/>
+              </w:rPr>
+              <w:instrText xml:space="preserve"> PAGEREF _Toc389669911 \h </w:instrText>
+            </w:r>
+            <w:r>
+              <w:rPr>
+                <w:noProof/>
+                <w:webHidden/>
+                <w:sz w:val="24"/>
+              </w:rPr>
+            </w:r>
+            <w:r>
+              <w:rPr>
+                <w:noProof/>
+                <w:webHidden/>
+                <w:sz w:val="24"/>
+              </w:rPr>
+              <w:fldChar w:fldCharType="separate"/>
+            </w:r>
+            <w:r>
+              <w:rPr>
+                <w:noProof/>
+                <w:webHidden/>
+                <w:sz w:val="24"/>
+              </w:rPr>
+              <w:t>10</w:t>
+            </w:r>
+            <w:r>
+              <w:rPr>
+                <w:noProof/>
+                <w:webHidden/>
+                <w:sz w:val="24"/>
+              </w:rPr>
+              <w:fldChar w:fldCharType="end"/>
+            </w:r>
+          </w:hyperlink>
+        </w:p>
+        <w:p>
+          <w:pPr>
+            <w:pStyle w:val="TOC1"/>
+            <w:tabs>
+              <w:tab w:val="right" w:leader="dot" w:pos="9345"/>
+            </w:tabs>
+            <w:rPr>
+              <w:rFonts w:eastAsiaTheme="minorEastAsia"/>
+              <w:noProof/>
+              <w:sz w:val="24"/>
+              <w:lang w:val="en-US"/>
+            </w:rPr>
+          </w:pPr>
+          <w:hyperlink w:anchor="_Toc389669912" w:history="1">
+            <w:r>
+              <w:rPr>
+                <w:rStyle w:val="Hyperlink"/>
+                <w:noProof/>
+                <w:sz w:val="24"/>
+              </w:rPr>
+              <w:t>Глава 2: Исследование предметной области</w:t>
+            </w:r>
+            <w:r>
+              <w:rPr>
+                <w:noProof/>
+                <w:webHidden/>
+                <w:sz w:val="24"/>
+              </w:rPr>
+              <w:tab/>
+            </w:r>
+            <w:r>
+              <w:rPr>
+                <w:noProof/>
+                <w:webHidden/>
+                <w:sz w:val="24"/>
+              </w:rPr>
+              <w:fldChar w:fldCharType="begin"/>
+            </w:r>
+            <w:r>
+              <w:rPr>
+                <w:noProof/>
+                <w:webHidden/>
+                <w:sz w:val="24"/>
+              </w:rPr>
+              <w:instrText xml:space="preserve"> PAGEREF _Toc389669912 \h </w:instrText>
+            </w:r>
+            <w:r>
+              <w:rPr>
+                <w:noProof/>
+                <w:webHidden/>
+                <w:sz w:val="24"/>
+              </w:rPr>
+            </w:r>
+            <w:r>
+              <w:rPr>
+                <w:noProof/>
+                <w:webHidden/>
+                <w:sz w:val="24"/>
+              </w:rPr>
+              <w:fldChar w:fldCharType="separate"/>
+            </w:r>
+            <w:r>
+              <w:rPr>
+                <w:noProof/>
+                <w:webHidden/>
+                <w:sz w:val="24"/>
+              </w:rPr>
+              <w:t>16</w:t>
+            </w:r>
+            <w:r>
+              <w:rPr>
+                <w:noProof/>
+                <w:webHidden/>
+                <w:sz w:val="24"/>
+              </w:rPr>
+              <w:fldChar w:fldCharType="end"/>
+            </w:r>
+          </w:hyperlink>
+        </w:p>
+        <w:p>
+          <w:pPr>
+            <w:pStyle w:val="TOC1"/>
+            <w:tabs>
+              <w:tab w:val="right" w:leader="dot" w:pos="9345"/>
+            </w:tabs>
+            <w:rPr>
+              <w:rFonts w:eastAsiaTheme="minorEastAsia"/>
+              <w:noProof/>
+              <w:sz w:val="24"/>
+              <w:lang w:val="en-US"/>
+            </w:rPr>
+          </w:pPr>
+          <w:hyperlink w:anchor="_Toc389669913" w:history="1">
+            <w:r>
+              <w:rPr>
+                <w:rStyle w:val="Hyperlink"/>
+                <w:noProof/>
+                <w:sz w:val="24"/>
+              </w:rPr>
+              <w:t>Глава 3: Описание разработки приложения</w:t>
+            </w:r>
+            <w:r>
+              <w:rPr>
+                <w:noProof/>
+                <w:webHidden/>
+                <w:sz w:val="24"/>
+              </w:rPr>
+              <w:tab/>
+            </w:r>
+            <w:r>
+              <w:rPr>
+                <w:noProof/>
+                <w:webHidden/>
+                <w:sz w:val="24"/>
+              </w:rPr>
+              <w:fldChar w:fldCharType="begin"/>
+            </w:r>
+            <w:r>
+              <w:rPr>
+                <w:noProof/>
+                <w:webHidden/>
+                <w:sz w:val="24"/>
+              </w:rPr>
+              <w:instrText xml:space="preserve"> PAGEREF _Toc389669913 \h </w:instrText>
+            </w:r>
+            <w:r>
+              <w:rPr>
+                <w:noProof/>
+                <w:webHidden/>
+                <w:sz w:val="24"/>
+              </w:rPr>
+            </w:r>
+            <w:r>
+              <w:rPr>
+                <w:noProof/>
+                <w:webHidden/>
+                <w:sz w:val="24"/>
+              </w:rPr>
+              <w:fldChar w:fldCharType="separate"/>
+            </w:r>
+            <w:r>
+              <w:rPr>
+                <w:noProof/>
+                <w:webHidden/>
+                <w:sz w:val="24"/>
+              </w:rPr>
+              <w:t>19</w:t>
+            </w:r>
+            <w:r>
+              <w:rPr>
+                <w:noProof/>
+                <w:webHidden/>
+                <w:sz w:val="24"/>
+              </w:rPr>
+              <w:fldChar w:fldCharType="end"/>
+            </w:r>
+          </w:hyperlink>
+        </w:p>
+        <w:p>
+          <w:pPr>
+            <w:pStyle w:val="TOC1"/>
+            <w:tabs>
+              <w:tab w:val="right" w:leader="dot" w:pos="9345"/>
+            </w:tabs>
+            <w:rPr>
+              <w:rFonts w:eastAsiaTheme="minorEastAsia"/>
+              <w:noProof/>
+              <w:sz w:val="24"/>
+              <w:lang w:val="en-US"/>
+            </w:rPr>
+          </w:pPr>
+          <w:hyperlink w:anchor="_Toc389669914" w:history="1">
+            <w:r>
+              <w:rPr>
+                <w:rStyle w:val="Hyperlink"/>
+                <w:noProof/>
+                <w:sz w:val="24"/>
+              </w:rPr>
+              <w:t>Библиография</w:t>
+            </w:r>
+            <w:r>
+              <w:rPr>
+                <w:noProof/>
+                <w:webHidden/>
+                <w:sz w:val="24"/>
+              </w:rPr>
+              <w:tab/>
+            </w:r>
+            <w:r>
+              <w:rPr>
+                <w:noProof/>
+                <w:webHidden/>
+                <w:sz w:val="24"/>
+              </w:rPr>
+              <w:fldChar w:fldCharType="begin"/>
+            </w:r>
+            <w:r>
+              <w:rPr>
+                <w:noProof/>
+                <w:webHidden/>
+                <w:sz w:val="24"/>
+              </w:rPr>
+              <w:instrText xml:space="preserve"> PAGEREF _Toc389669914 \h </w:instrText>
+            </w:r>
+            <w:r>
+              <w:rPr>
+                <w:noProof/>
+                <w:webHidden/>
+                <w:sz w:val="24"/>
+              </w:rPr>
+            </w:r>
+            <w:r>
+              <w:rPr>
+                <w:noProof/>
+                <w:webHidden/>
+                <w:sz w:val="24"/>
+              </w:rPr>
+              <w:fldChar w:fldCharType="separate"/>
+            </w:r>
+            <w:r>
+              <w:rPr>
+                <w:noProof/>
+                <w:webHidden/>
+                <w:sz w:val="24"/>
+              </w:rPr>
+              <w:t>25</w:t>
+            </w:r>
+            <w:r>
+              <w:rPr>
+                <w:noProof/>
+                <w:webHidden/>
+                <w:sz w:val="24"/>
+              </w:rPr>
+              <w:fldChar w:fldCharType="end"/>
+            </w:r>
+          </w:hyperlink>
+        </w:p>
+        <w:p>
+          <w:r>
+            <w:rPr>
+              <w:b/>
+              <w:bCs/>
+              <w:noProof/>
+              <w:sz w:val="24"/>
+            </w:rPr>
+            <w:fldChar w:fldCharType="end"/>
+          </w:r>
+        </w:p>
+      </w:sdtContent>
+    </w:sdt>
+    <w:p>
+      <w:pPr>
+        <w:rPr>
+          <w:rFonts w:ascii="Times New Roman" w:eastAsia="Times New Roman" w:hAnsi="Times New Roman" w:cs="Times New Roman"/>
+          <w:bCs/>
+          <w:color w:val="000000"/>
+          <w:sz w:val="28"/>
+          <w:szCs w:val="28"/>
+          <w:lang w:val="ro-RO" w:eastAsia="ru-RU"/>
+        </w:rPr>
+      </w:pPr>
+      <w:r>
+        <w:rPr>
+          <w:rFonts w:ascii="Times New Roman" w:eastAsia="Times New Roman" w:hAnsi="Times New Roman" w:cs="Times New Roman"/>
+          <w:bCs/>
+          <w:color w:val="000000"/>
+          <w:sz w:val="28"/>
+          <w:szCs w:val="28"/>
+          <w:lang w:val="ro-RO" w:eastAsia="ru-RU"/>
+        </w:rPr>
         <w:br w:type="page"/>
       </w:r>
+    </w:p>
+    <w:p>
+      <w:pPr>
+        <w:rPr>
+          <w:rFonts w:asciiTheme="majorHAnsi" w:eastAsia="Times New Roman" w:hAnsiTheme="majorHAnsi" w:cs="Times New Roman"/>
+          <w:bCs/>
+          <w:color w:val="000000"/>
+          <w:sz w:val="24"/>
+          <w:szCs w:val="24"/>
+          <w:lang w:val="ro-RO" w:eastAsia="ru-RU"/>
+        </w:rPr>
+      </w:pPr>
       <w:r>
         <w:rPr>
           <w:rFonts w:asciiTheme="majorHAnsi" w:hAnsiTheme="majorHAnsi"/>
           <w:sz w:val="24"/>
           <w:szCs w:val="24"/>
+          <w:lang w:val="ro-RO"/>
         </w:rPr>
         <w:lastRenderedPageBreak/>
         <w:t>Введение</w:t>
@@ -558,6 +1212,7 @@
       <w:r>
         <w:rPr>
           <w:rStyle w:val="s2"/>
+          <w:lang w:val="ro-RO"/>
         </w:rPr>
         <w:t>a.​ </w:t>
       </w:r>
@@ -1115,7 +1770,7 @@
     </w:p>
     <w:p>
       <w:pPr>
-        <w:pStyle w:val="1"/>
+        <w:pStyle w:val="Heading1"/>
         <w:spacing w:line="360" w:lineRule="auto"/>
       </w:pPr>
       <w:r>
@@ -1126,6 +1781,7 @@
         <w:lastRenderedPageBreak/>
         <w:tab/>
       </w:r>
+      <w:bookmarkStart w:id="0" w:name="_Toc389669908"/>
       <w:r>
         <w:rPr>
           <w:caps/>
@@ -1135,6 +1791,7 @@
       <w:r>
         <w:t>ведение</w:t>
       </w:r>
+      <w:bookmarkEnd w:id="0"/>
     </w:p>
     <w:p>
       <w:pPr>
@@ -1318,7 +1975,7 @@
     </w:p>
     <w:p>
       <w:pPr>
-        <w:pStyle w:val="aa"/>
+        <w:pStyle w:val="ListParagraph"/>
         <w:numPr>
           <w:ilvl w:val="0"/>
           <w:numId w:val="1"/>
@@ -1395,7 +2052,7 @@
     </w:p>
     <w:p>
       <w:pPr>
-        <w:pStyle w:val="aa"/>
+        <w:pStyle w:val="ListParagraph"/>
         <w:spacing w:line="360" w:lineRule="auto"/>
         <w:rPr>
           <w:sz w:val="24"/>
@@ -1405,7 +2062,7 @@
     </w:p>
     <w:p>
       <w:pPr>
-        <w:pStyle w:val="aa"/>
+        <w:pStyle w:val="ListParagraph"/>
         <w:numPr>
           <w:ilvl w:val="0"/>
           <w:numId w:val="1"/>
@@ -1448,7 +2105,7 @@
     </w:p>
     <w:p>
       <w:pPr>
-        <w:pStyle w:val="aa"/>
+        <w:pStyle w:val="ListParagraph"/>
         <w:numPr>
           <w:ilvl w:val="0"/>
           <w:numId w:val="1"/>
@@ -1554,7 +2211,7 @@
     </w:p>
     <w:p>
       <w:pPr>
-        <w:pStyle w:val="aa"/>
+        <w:pStyle w:val="ListParagraph"/>
         <w:spacing w:line="360" w:lineRule="auto"/>
         <w:rPr>
           <w:sz w:val="24"/>
@@ -1759,13 +2416,23 @@
     </w:p>
     <w:p>
       <w:pPr>
-        <w:pStyle w:val="1"/>
+        <w:pStyle w:val="Heading1"/>
         <w:spacing w:line="360" w:lineRule="auto"/>
-      </w:pPr>
-      <w:r>
+        <w:rPr>
+          <w:rFonts w:asciiTheme="minorHAnsi" w:hAnsiTheme="minorHAnsi" w:cstheme="minorHAnsi"/>
+          <w:color w:val="auto"/>
+        </w:rPr>
+      </w:pPr>
+      <w:bookmarkStart w:id="1" w:name="_Toc389669909"/>
+      <w:r>
+        <w:rPr>
+          <w:rFonts w:asciiTheme="minorHAnsi" w:hAnsiTheme="minorHAnsi" w:cstheme="minorHAnsi"/>
+          <w:color w:val="auto"/>
+        </w:rPr>
         <w:lastRenderedPageBreak/>
         <w:t>Цели и задачи работы</w:t>
       </w:r>
+      <w:bookmarkEnd w:id="1"/>
     </w:p>
     <w:p>
       <w:pPr>
@@ -1999,7 +2666,7 @@
     </w:p>
     <w:p>
       <w:pPr>
-        <w:pStyle w:val="aa"/>
+        <w:pStyle w:val="ListParagraph"/>
         <w:numPr>
           <w:ilvl w:val="0"/>
           <w:numId w:val="2"/>
@@ -2020,7 +2687,7 @@
     </w:p>
     <w:p>
       <w:pPr>
-        <w:pStyle w:val="aa"/>
+        <w:pStyle w:val="ListParagraph"/>
         <w:numPr>
           <w:ilvl w:val="0"/>
           <w:numId w:val="2"/>
@@ -2041,7 +2708,7 @@
     </w:p>
     <w:p>
       <w:pPr>
-        <w:pStyle w:val="aa"/>
+        <w:pStyle w:val="ListParagraph"/>
         <w:numPr>
           <w:ilvl w:val="0"/>
           <w:numId w:val="2"/>
@@ -2062,7 +2729,7 @@
     </w:p>
     <w:p>
       <w:pPr>
-        <w:pStyle w:val="aa"/>
+        <w:pStyle w:val="ListParagraph"/>
         <w:numPr>
           <w:ilvl w:val="0"/>
           <w:numId w:val="2"/>
@@ -2083,7 +2750,7 @@
     </w:p>
     <w:p>
       <w:pPr>
-        <w:pStyle w:val="aa"/>
+        <w:pStyle w:val="ListParagraph"/>
         <w:numPr>
           <w:ilvl w:val="0"/>
           <w:numId w:val="2"/>
@@ -2104,7 +2771,7 @@
     </w:p>
     <w:p>
       <w:pPr>
-        <w:pStyle w:val="aa"/>
+        <w:pStyle w:val="ListParagraph"/>
         <w:numPr>
           <w:ilvl w:val="0"/>
           <w:numId w:val="2"/>
@@ -2132,7 +2799,7 @@
     </w:p>
     <w:p>
       <w:pPr>
-        <w:pStyle w:val="aa"/>
+        <w:pStyle w:val="ListParagraph"/>
         <w:numPr>
           <w:ilvl w:val="0"/>
           <w:numId w:val="2"/>
@@ -2162,12 +2829,20 @@
     </w:p>
     <w:p>
       <w:pPr>
-        <w:pStyle w:val="1"/>
+        <w:pStyle w:val="Heading1"/>
         <w:spacing w:line="360" w:lineRule="auto"/>
       </w:pPr>
+      <w:bookmarkStart w:id="2" w:name="_Toc389669910"/>
       <w:r>
         <w:lastRenderedPageBreak/>
-        <w:t xml:space="preserve">Динамические модели информационных систем </w:t>
+        <w:t xml:space="preserve">Глава 1: </w:t>
+      </w:r>
+      <w:r>
+        <w:t>Динамические модели информационных систем</w:t>
+      </w:r>
+      <w:bookmarkEnd w:id="2"/>
+      <w:r>
+        <w:t xml:space="preserve"> </w:t>
       </w:r>
     </w:p>
     <w:p>
@@ -2394,8 +3069,8 @@
         </w:rPr>
         <w:t xml:space="preserve">Два наиболее распространенных способа конечного задания формального языка - это грамматики и автоматы. Автоматами в данном контексте называют математические модели некоторых вычислительных устройств. В этой лекции рассматриваются </w:t>
       </w:r>
-      <w:bookmarkStart w:id="0" w:name="keyword1"/>
-      <w:bookmarkEnd w:id="0"/>
+      <w:bookmarkStart w:id="3" w:name="keyword1"/>
+      <w:bookmarkEnd w:id="3"/>
       <w:r>
         <w:rPr>
           <w:rStyle w:val="keyword"/>
@@ -2691,6 +3366,7 @@
           <w:sz w:val="24"/>
         </w:rPr>
       </w:pPr>
+      <w:proofErr w:type="gramStart"/>
       <w:r>
         <w:rPr>
           <w:rFonts w:cstheme="minorHAnsi"/>
@@ -2704,7 +3380,15 @@
           <w:rFonts w:cstheme="minorHAnsi"/>
           <w:sz w:val="24"/>
         </w:rPr>
-        <w:t xml:space="preserve">  - допустимый входной алфавит автомата. (конечное множество);</w:t>
+        <w:t xml:space="preserve">  -</w:t>
+      </w:r>
+      <w:proofErr w:type="gramEnd"/>
+      <w:r>
+        <w:rPr>
+          <w:rFonts w:cstheme="minorHAnsi"/>
+          <w:sz w:val="24"/>
+        </w:rPr>
+        <w:t xml:space="preserve"> допустимый входной алфавит автомата. (конечное множество);</w:t>
       </w:r>
     </w:p>
     <w:p>
@@ -2729,7 +3413,15 @@
           <w:rFonts w:cstheme="minorHAnsi"/>
           <w:sz w:val="24"/>
         </w:rPr>
-        <w:t xml:space="preserve"> = {</w:t>
+        <w:t xml:space="preserve"> = </w:t>
+      </w:r>
+      <w:proofErr w:type="gramStart"/>
+      <w:r>
+        <w:rPr>
+          <w:rFonts w:cstheme="minorHAnsi"/>
+          <w:sz w:val="24"/>
+        </w:rPr>
+        <w:t>{</w:t>
       </w:r>
       <w:r>
         <w:rPr>
@@ -2751,6 +3443,7 @@
         </w:rPr>
         <w:t>0</w:t>
       </w:r>
+      <w:proofErr w:type="gramEnd"/>
       <w:r>
         <w:rPr>
           <w:sz w:val="24"/>
@@ -2784,6 +3477,7 @@
         </w:rPr>
         <w:t xml:space="preserve">, …, </w:t>
       </w:r>
+      <w:proofErr w:type="spellStart"/>
       <w:r>
         <w:rPr>
           <w:sz w:val="24"/>
@@ -2799,6 +3493,7 @@
         </w:rPr>
         <w:t>n</w:t>
       </w:r>
+      <w:proofErr w:type="spellEnd"/>
       <w:r>
         <w:rPr>
           <w:rFonts w:cstheme="minorHAnsi"/>
@@ -2897,7 +3592,23 @@
           <w:rFonts w:cstheme="minorHAnsi"/>
           <w:sz w:val="24"/>
         </w:rPr>
-        <w:t xml:space="preserve"> – множество всех переходов автомата, </w:t>
+        <w:t xml:space="preserve"> – </w:t>
+      </w:r>
+      <w:proofErr w:type="gramStart"/>
+      <w:r>
+        <w:rPr>
+          <w:rFonts w:cstheme="minorHAnsi"/>
+          <w:sz w:val="24"/>
+        </w:rPr>
+        <w:t>множество</w:t>
+      </w:r>
+      <w:proofErr w:type="gramEnd"/>
+      <w:r>
+        <w:rPr>
+          <w:rFonts w:cstheme="minorHAnsi"/>
+          <w:sz w:val="24"/>
+        </w:rPr>
+        <w:t xml:space="preserve"> всех переходов автомата, </w:t>
       </w:r>
       <w:r>
         <w:rPr>
@@ -3223,7 +3934,23 @@
           <w:rFonts w:cstheme="minorHAnsi"/>
           <w:sz w:val="24"/>
         </w:rPr>
-        <w:t xml:space="preserve"> – множество всех финальных состояний автомата, </w:t>
+        <w:t xml:space="preserve"> – </w:t>
+      </w:r>
+      <w:proofErr w:type="gramStart"/>
+      <w:r>
+        <w:rPr>
+          <w:rFonts w:cstheme="minorHAnsi"/>
+          <w:sz w:val="24"/>
+        </w:rPr>
+        <w:t>множество</w:t>
+      </w:r>
+      <w:proofErr w:type="gramEnd"/>
+      <w:r>
+        <w:rPr>
+          <w:rFonts w:cstheme="minorHAnsi"/>
+          <w:sz w:val="24"/>
+        </w:rPr>
+        <w:t xml:space="preserve"> всех финальных состояний автомата, </w:t>
       </w:r>
       <w:r>
         <w:rPr>
@@ -3306,6 +4033,7 @@
         </w:rPr>
         <w:t xml:space="preserve"> в </w:t>
       </w:r>
+      <w:proofErr w:type="spellStart"/>
       <w:r>
         <w:rPr>
           <w:rFonts w:cstheme="minorHAnsi"/>
@@ -3323,6 +4051,7 @@
         </w:rPr>
         <w:t>j</w:t>
       </w:r>
+      <w:proofErr w:type="spellEnd"/>
       <w:r>
         <w:rPr>
           <w:rFonts w:cstheme="minorHAnsi"/>
@@ -3451,11 +4180,11 @@
           <w:rFonts w:cstheme="minorHAnsi"/>
           <w:noProof/>
           <w:sz w:val="24"/>
-          <w:lang w:eastAsia="ru-RU"/>
+          <w:lang w:val="en-US"/>
         </w:rPr>
         <w:lastRenderedPageBreak/>
         <w:drawing>
-          <wp:anchor distT="0" distB="0" distL="114300" distR="114300" simplePos="0" relativeHeight="251658240" behindDoc="0" locked="0" layoutInCell="1" allowOverlap="1">
+          <wp:anchor distT="0" distB="0" distL="114300" distR="114300" simplePos="0" relativeHeight="251645952" behindDoc="0" locked="0" layoutInCell="1" allowOverlap="1">
             <wp:simplePos x="0" y="0"/>
             <wp:positionH relativeFrom="column">
               <wp:posOffset>2722880</wp:posOffset>
@@ -3480,7 +4209,7 @@
                     </pic:cNvPicPr>
                   </pic:nvPicPr>
                   <pic:blipFill>
-                    <a:blip r:embed="rId7"/>
+                    <a:blip r:embed="rId8"/>
                     <a:srcRect/>
                     <a:stretch>
                       <a:fillRect/>
@@ -3546,6 +4275,7 @@
         </w:rPr>
         <w:t xml:space="preserve"> в </w:t>
       </w:r>
+      <w:proofErr w:type="spellStart"/>
       <w:r>
         <w:rPr>
           <w:rFonts w:cstheme="minorHAnsi"/>
@@ -3563,6 +4293,7 @@
         </w:rPr>
         <w:t>j</w:t>
       </w:r>
+      <w:proofErr w:type="spellEnd"/>
       <w:r>
         <w:rPr>
           <w:rFonts w:cstheme="minorHAnsi"/>
@@ -3623,7 +4354,7 @@
       <w:tblPr>
         <w:tblW w:w="2880" w:type="dxa"/>
         <w:tblInd w:w="91" w:type="dxa"/>
-        <w:tblLook w:val="04A0"/>
+        <w:tblLook w:val="04A0" w:firstRow="1" w:lastRow="0" w:firstColumn="1" w:lastColumn="0" w:noHBand="0" w:noVBand="1"/>
       </w:tblPr>
       <w:tblGrid>
         <w:gridCol w:w="960"/>
@@ -4411,13 +5142,21 @@
     </w:p>
     <w:p>
       <w:pPr>
-        <w:pStyle w:val="1"/>
-        <w:spacing w:line="360" w:lineRule="auto"/>
-      </w:pPr>
-      <w:r>
+        <w:rPr>
+          <w:b/>
+          <w:sz w:val="28"/>
+        </w:rPr>
+      </w:pPr>
+      <w:bookmarkStart w:id="4" w:name="_Toc389669911"/>
+      <w:r>
+        <w:rPr>
+          <w:b/>
+          <w:sz w:val="28"/>
+        </w:rPr>
         <w:lastRenderedPageBreak/>
         <w:t>Генерация кода на основе динамических моделей</w:t>
       </w:r>
+      <w:bookmarkEnd w:id="4"/>
     </w:p>
     <w:p>
       <w:pPr>
@@ -4505,6 +5244,8 @@
         </w:rPr>
         <w:t>-технология</w:t>
       </w:r>
+      <w:bookmarkStart w:id="5" w:name="_GoBack"/>
+      <w:bookmarkEnd w:id="5"/>
     </w:p>
     <w:p>
       <w:pPr>
@@ -4566,7 +5307,7 @@
           <w:noProof/>
           <w:sz w:val="28"/>
           <w:szCs w:val="28"/>
-          <w:lang w:eastAsia="ru-RU"/>
+          <w:lang w:val="en-US"/>
         </w:rPr>
         <w:drawing>
           <wp:inline distT="0" distB="0" distL="0" distR="0">
@@ -4584,7 +5325,7 @@
                     <pic:cNvPicPr/>
                   </pic:nvPicPr>
                   <pic:blipFill>
-                    <a:blip r:embed="rId8"/>
+                    <a:blip r:embed="rId9"/>
                     <a:stretch>
                       <a:fillRect/>
                     </a:stretch>
@@ -4648,11 +5389,11 @@
       <w:r>
         <w:rPr>
           <w:noProof/>
-          <w:lang w:eastAsia="ru-RU"/>
+          <w:lang w:val="en-US"/>
         </w:rPr>
         <w:lastRenderedPageBreak/>
         <w:drawing>
-          <wp:anchor distT="0" distB="0" distL="114300" distR="114300" simplePos="0" relativeHeight="251661312" behindDoc="1" locked="0" layoutInCell="1" allowOverlap="1">
+          <wp:anchor distT="0" distB="0" distL="114300" distR="114300" simplePos="0" relativeHeight="251651072" behindDoc="1" locked="0" layoutInCell="1" allowOverlap="1">
             <wp:simplePos x="0" y="0"/>
             <wp:positionH relativeFrom="column">
               <wp:posOffset>299720</wp:posOffset>
@@ -4683,7 +5424,7 @@
                     <pic:cNvPicPr/>
                   </pic:nvPicPr>
                   <pic:blipFill>
-                    <a:blip r:embed="rId9">
+                    <a:blip r:embed="rId10">
                       <a:grayscl/>
                     </a:blip>
                     <a:stretch>
@@ -4730,7 +5471,7 @@
     </w:p>
     <w:p>
       <w:pPr>
-        <w:pStyle w:val="ac"/>
+        <w:pStyle w:val="NormalWeb"/>
         <w:numPr>
           <w:ilvl w:val="0"/>
           <w:numId w:val="8"/>
@@ -4744,7 +5485,7 @@
     </w:p>
     <w:p>
       <w:pPr>
-        <w:pStyle w:val="ac"/>
+        <w:pStyle w:val="NormalWeb"/>
         <w:numPr>
           <w:ilvl w:val="0"/>
           <w:numId w:val="8"/>
@@ -4764,7 +5505,7 @@
     </w:p>
     <w:p>
       <w:pPr>
-        <w:pStyle w:val="ac"/>
+        <w:pStyle w:val="NormalWeb"/>
         <w:numPr>
           <w:ilvl w:val="0"/>
           <w:numId w:val="8"/>
@@ -4778,7 +5519,7 @@
     </w:p>
     <w:p>
       <w:pPr>
-        <w:pStyle w:val="ac"/>
+        <w:pStyle w:val="NormalWeb"/>
         <w:numPr>
           <w:ilvl w:val="0"/>
           <w:numId w:val="8"/>
@@ -4791,7 +5532,7 @@
     </w:p>
     <w:p>
       <w:pPr>
-        <w:pStyle w:val="ac"/>
+        <w:pStyle w:val="NormalWeb"/>
         <w:numPr>
           <w:ilvl w:val="0"/>
           <w:numId w:val="8"/>
@@ -4804,7 +5545,7 @@
     </w:p>
     <w:p>
       <w:pPr>
-        <w:pStyle w:val="ac"/>
+        <w:pStyle w:val="NormalWeb"/>
         <w:spacing w:line="360" w:lineRule="auto"/>
       </w:pPr>
       <w:r>
@@ -4844,11 +5585,11 @@
           <w:noProof/>
           <w:sz w:val="24"/>
           <w:szCs w:val="28"/>
-          <w:lang w:eastAsia="ru-RU"/>
+          <w:lang w:val="en-US"/>
         </w:rPr>
         <w:lastRenderedPageBreak/>
         <w:drawing>
-          <wp:anchor distT="0" distB="0" distL="114300" distR="114300" simplePos="0" relativeHeight="251660288" behindDoc="1" locked="0" layoutInCell="1" allowOverlap="1">
+          <wp:anchor distT="0" distB="0" distL="114300" distR="114300" simplePos="0" relativeHeight="251650048" behindDoc="1" locked="0" layoutInCell="1" allowOverlap="1">
             <wp:simplePos x="0" y="0"/>
             <wp:positionH relativeFrom="column">
               <wp:posOffset>3903980</wp:posOffset>
@@ -4879,7 +5620,7 @@
                     <pic:cNvPicPr/>
                   </pic:nvPicPr>
                   <pic:blipFill>
-                    <a:blip r:embed="rId10">
+                    <a:blip r:embed="rId11">
                       <a:grayscl/>
                     </a:blip>
                     <a:stretch>
@@ -4974,7 +5715,7 @@
     </w:p>
     <w:p>
       <w:pPr>
-        <w:pStyle w:val="aa"/>
+        <w:pStyle w:val="ListParagraph"/>
         <w:spacing w:line="360" w:lineRule="auto"/>
         <w:ind w:left="0" w:firstLine="708"/>
         <w:rPr>
@@ -4992,7 +5733,7 @@
     </w:p>
     <w:p>
       <w:pPr>
-        <w:pStyle w:val="aa"/>
+        <w:pStyle w:val="ListParagraph"/>
         <w:spacing w:line="360" w:lineRule="auto"/>
         <w:ind w:left="708"/>
         <w:rPr>
@@ -5010,7 +5751,7 @@
     </w:p>
     <w:p>
       <w:pPr>
-        <w:pStyle w:val="aa"/>
+        <w:pStyle w:val="ListParagraph"/>
         <w:spacing w:line="360" w:lineRule="auto"/>
         <w:ind w:left="708"/>
         <w:rPr>
@@ -5070,7 +5811,7 @@
     </w:p>
     <w:p>
       <w:pPr>
-        <w:pStyle w:val="aa"/>
+        <w:pStyle w:val="ListParagraph"/>
         <w:spacing w:line="360" w:lineRule="auto"/>
         <w:ind w:left="708"/>
         <w:rPr>
@@ -5144,7 +5885,7 @@
     </w:p>
     <w:p>
       <w:pPr>
-        <w:pStyle w:val="aa"/>
+        <w:pStyle w:val="ListParagraph"/>
         <w:spacing w:line="360" w:lineRule="auto"/>
         <w:ind w:left="708"/>
         <w:rPr>
@@ -5260,7 +6001,7 @@
     </w:p>
     <w:p>
       <w:pPr>
-        <w:pStyle w:val="aa"/>
+        <w:pStyle w:val="ListParagraph"/>
         <w:spacing w:line="360" w:lineRule="auto"/>
         <w:ind w:left="708"/>
         <w:rPr>
@@ -5292,7 +6033,7 @@
     </w:p>
     <w:p>
       <w:pPr>
-        <w:pStyle w:val="aa"/>
+        <w:pStyle w:val="ListParagraph"/>
         <w:spacing w:line="360" w:lineRule="auto"/>
         <w:ind w:left="708"/>
         <w:rPr>
@@ -5366,7 +6107,7 @@
     </w:p>
     <w:p>
       <w:pPr>
-        <w:pStyle w:val="aa"/>
+        <w:pStyle w:val="ListParagraph"/>
         <w:spacing w:line="360" w:lineRule="auto"/>
         <w:ind w:left="0" w:firstLine="708"/>
         <w:rPr>
@@ -5398,7 +6139,7 @@
     </w:p>
     <w:p>
       <w:pPr>
-        <w:pStyle w:val="aa"/>
+        <w:pStyle w:val="ListParagraph"/>
         <w:spacing w:line="360" w:lineRule="auto"/>
         <w:ind w:left="0" w:firstLine="708"/>
         <w:rPr>
@@ -5416,7 +6157,7 @@
     </w:p>
     <w:p>
       <w:pPr>
-        <w:pStyle w:val="aa"/>
+        <w:pStyle w:val="ListParagraph"/>
         <w:spacing w:line="360" w:lineRule="auto"/>
         <w:ind w:left="0" w:firstLine="708"/>
         <w:rPr>
@@ -5434,7 +6175,7 @@
     </w:p>
     <w:p>
       <w:pPr>
-        <w:pStyle w:val="aa"/>
+        <w:pStyle w:val="ListParagraph"/>
         <w:spacing w:line="360" w:lineRule="auto"/>
         <w:ind w:left="0" w:firstLine="708"/>
         <w:rPr>
@@ -5459,7 +6200,7 @@
     </w:p>
     <w:p>
       <w:pPr>
-        <w:pStyle w:val="aa"/>
+        <w:pStyle w:val="ListParagraph"/>
         <w:spacing w:line="360" w:lineRule="auto"/>
         <w:ind w:left="0" w:firstLine="708"/>
         <w:rPr>
@@ -5492,7 +6233,7 @@
     </w:p>
     <w:p>
       <w:pPr>
-        <w:pStyle w:val="aa"/>
+        <w:pStyle w:val="ListParagraph"/>
         <w:spacing w:line="360" w:lineRule="auto"/>
         <w:ind w:left="0" w:firstLine="708"/>
         <w:rPr>
@@ -5524,7 +6265,7 @@
     </w:p>
     <w:p>
       <w:pPr>
-        <w:pStyle w:val="aa"/>
+        <w:pStyle w:val="ListParagraph"/>
         <w:spacing w:line="360" w:lineRule="auto"/>
         <w:ind w:left="0" w:firstLine="708"/>
         <w:rPr>
@@ -5584,7 +6325,7 @@
     </w:p>
     <w:p>
       <w:pPr>
-        <w:pStyle w:val="aa"/>
+        <w:pStyle w:val="ListParagraph"/>
         <w:spacing w:line="360" w:lineRule="auto"/>
         <w:ind w:left="0" w:firstLine="708"/>
         <w:rPr>
@@ -5609,7 +6350,7 @@
     </w:p>
     <w:p>
       <w:pPr>
-        <w:pStyle w:val="aa"/>
+        <w:pStyle w:val="ListParagraph"/>
         <w:spacing w:line="360" w:lineRule="auto"/>
         <w:ind w:left="708"/>
         <w:rPr>
@@ -5753,11 +6494,11 @@
           <w:b/>
           <w:noProof/>
           <w:sz w:val="20"/>
-          <w:lang w:eastAsia="ru-RU"/>
+          <w:lang w:val="en-US"/>
         </w:rPr>
         <w:lastRenderedPageBreak/>
         <w:drawing>
-          <wp:anchor distT="0" distB="0" distL="114300" distR="114300" simplePos="0" relativeHeight="251659264" behindDoc="0" locked="0" layoutInCell="1" allowOverlap="1">
+          <wp:anchor distT="0" distB="0" distL="114300" distR="114300" simplePos="0" relativeHeight="251648000" behindDoc="0" locked="0" layoutInCell="1" allowOverlap="1">
             <wp:simplePos x="0" y="0"/>
             <wp:positionH relativeFrom="column">
               <wp:posOffset>2521585</wp:posOffset>
@@ -5780,7 +6521,7 @@
                     <pic:cNvPicPr/>
                   </pic:nvPicPr>
                   <pic:blipFill>
-                    <a:blip r:embed="rId11"/>
+                    <a:blip r:embed="rId12"/>
                     <a:stretch>
                       <a:fillRect/>
                     </a:stretch>
@@ -5885,7 +6626,7 @@
     </w:p>
     <w:p>
       <w:pPr>
-        <w:pStyle w:val="aa"/>
+        <w:pStyle w:val="ListParagraph"/>
         <w:numPr>
           <w:ilvl w:val="0"/>
           <w:numId w:val="7"/>
@@ -5906,7 +6647,7 @@
     </w:p>
     <w:p>
       <w:pPr>
-        <w:pStyle w:val="aa"/>
+        <w:pStyle w:val="ListParagraph"/>
         <w:numPr>
           <w:ilvl w:val="0"/>
           <w:numId w:val="7"/>
@@ -5927,7 +6668,7 @@
     </w:p>
     <w:p>
       <w:pPr>
-        <w:pStyle w:val="aa"/>
+        <w:pStyle w:val="ListParagraph"/>
         <w:numPr>
           <w:ilvl w:val="0"/>
           <w:numId w:val="7"/>
@@ -5964,7 +6705,7 @@
     </w:p>
     <w:p>
       <w:pPr>
-        <w:pStyle w:val="aa"/>
+        <w:pStyle w:val="ListParagraph"/>
         <w:numPr>
           <w:ilvl w:val="0"/>
           <w:numId w:val="2"/>
@@ -5985,7 +6726,7 @@
     </w:p>
     <w:p>
       <w:pPr>
-        <w:pStyle w:val="aa"/>
+        <w:pStyle w:val="ListParagraph"/>
         <w:numPr>
           <w:ilvl w:val="0"/>
           <w:numId w:val="2"/>
@@ -6036,7 +6777,7 @@
     </w:p>
     <w:p>
       <w:pPr>
-        <w:pStyle w:val="aa"/>
+        <w:pStyle w:val="ListParagraph"/>
         <w:numPr>
           <w:ilvl w:val="0"/>
           <w:numId w:val="2"/>
@@ -6057,7 +6798,7 @@
     </w:p>
     <w:p>
       <w:pPr>
-        <w:pStyle w:val="aa"/>
+        <w:pStyle w:val="ListParagraph"/>
         <w:numPr>
           <w:ilvl w:val="0"/>
           <w:numId w:val="2"/>
@@ -6109,9 +6850,18 @@
     </w:p>
     <w:p>
       <w:pPr>
-        <w:pStyle w:val="1"/>
-      </w:pPr>
-      <w:r>
+        <w:rPr>
+          <w:b/>
+          <w:sz w:val="28"/>
+          <w:szCs w:val="28"/>
+        </w:rPr>
+      </w:pPr>
+      <w:r>
+        <w:rPr>
+          <w:b/>
+          <w:sz w:val="28"/>
+          <w:szCs w:val="28"/>
+        </w:rPr>
         <w:lastRenderedPageBreak/>
         <w:t>Концепции статического и динамического порождающего программирования:</w:t>
       </w:r>
@@ -6171,11 +6921,32 @@
     </w:p>
     <w:p>
       <w:pPr>
-        <w:pStyle w:val="1"/>
-      </w:pPr>
+        <w:rPr>
+          <w:rFonts w:asciiTheme="majorHAnsi" w:eastAsiaTheme="majorEastAsia" w:hAnsiTheme="majorHAnsi" w:cstheme="majorBidi"/>
+          <w:b/>
+          <w:bCs/>
+          <w:color w:val="365F91" w:themeColor="accent1" w:themeShade="BF"/>
+          <w:sz w:val="28"/>
+          <w:szCs w:val="28"/>
+        </w:rPr>
+      </w:pPr>
+      <w:r>
+        <w:br w:type="page"/>
+      </w:r>
+    </w:p>
+    <w:p>
+      <w:pPr>
+        <w:pStyle w:val="Heading1"/>
+      </w:pPr>
+      <w:bookmarkStart w:id="6" w:name="_Toc389669912"/>
+      <w:r>
+        <w:lastRenderedPageBreak/>
+        <w:t xml:space="preserve">Глава 2: </w:t>
+      </w:r>
       <w:r>
         <w:t>Исследование предметной области</w:t>
       </w:r>
+      <w:bookmarkEnd w:id="6"/>
     </w:p>
     <w:p>
       <w:pPr>
@@ -6255,7 +7026,7 @@
     </w:p>
     <w:p>
       <w:pPr>
-        <w:pStyle w:val="aa"/>
+        <w:pStyle w:val="ListParagraph"/>
         <w:numPr>
           <w:ilvl w:val="0"/>
           <w:numId w:val="3"/>
@@ -6305,7 +7076,7 @@
     </w:p>
     <w:p>
       <w:pPr>
-        <w:pStyle w:val="aa"/>
+        <w:pStyle w:val="ListParagraph"/>
         <w:numPr>
           <w:ilvl w:val="0"/>
           <w:numId w:val="3"/>
@@ -6341,7 +7112,7 @@
     </w:p>
     <w:p>
       <w:pPr>
-        <w:pStyle w:val="aa"/>
+        <w:pStyle w:val="ListParagraph"/>
         <w:numPr>
           <w:ilvl w:val="0"/>
           <w:numId w:val="3"/>
@@ -6370,7 +7141,7 @@
     </w:p>
     <w:p>
       <w:pPr>
-        <w:pStyle w:val="aa"/>
+        <w:pStyle w:val="ListParagraph"/>
         <w:spacing w:line="360" w:lineRule="auto"/>
         <w:rPr>
           <w:sz w:val="24"/>
@@ -6380,7 +7151,7 @@
     </w:p>
     <w:p>
       <w:pPr>
-        <w:pStyle w:val="aa"/>
+        <w:pStyle w:val="ListParagraph"/>
         <w:numPr>
           <w:ilvl w:val="0"/>
           <w:numId w:val="3"/>
@@ -6409,25 +7180,41 @@
     </w:p>
     <w:p>
       <w:pPr>
-        <w:pStyle w:val="aa"/>
-        <w:rPr>
-          <w:sz w:val="24"/>
-          <w:szCs w:val="28"/>
-        </w:rPr>
-      </w:pPr>
-    </w:p>
-    <w:p>
-      <w:pPr>
-        <w:rPr>
-          <w:sz w:val="24"/>
-          <w:szCs w:val="28"/>
-        </w:rPr>
-      </w:pPr>
-      <w:r>
-        <w:rPr>
-          <w:sz w:val="24"/>
-          <w:szCs w:val="28"/>
-        </w:rPr>
+        <w:pStyle w:val="ListParagraph"/>
+        <w:rPr>
+          <w:sz w:val="24"/>
+          <w:szCs w:val="28"/>
+        </w:rPr>
+      </w:pPr>
+    </w:p>
+    <w:p>
+      <w:pPr>
+        <w:rPr>
+          <w:sz w:val="24"/>
+          <w:szCs w:val="28"/>
+        </w:rPr>
+      </w:pPr>
+      <w:r>
+        <w:rPr>
+          <w:sz w:val="24"/>
+          <w:szCs w:val="28"/>
+        </w:rPr>
+        <w:br w:type="page"/>
+      </w:r>
+    </w:p>
+    <w:p>
+      <w:pPr>
+        <w:rPr>
+          <w:sz w:val="24"/>
+          <w:szCs w:val="28"/>
+        </w:rPr>
+      </w:pPr>
+      <w:r>
+        <w:rPr>
+          <w:sz w:val="24"/>
+          <w:szCs w:val="28"/>
+        </w:rPr>
+        <w:lastRenderedPageBreak/>
         <w:t>В качестве примеров существующих приложений возьмём несколько примеров и сравним их по вышеуказанным характеристикам:</w:t>
       </w:r>
     </w:p>
@@ -6448,6 +7235,7 @@
           <w:szCs w:val="28"/>
         </w:rPr>
       </w:pPr>
+      <w:proofErr w:type="spellStart"/>
       <w:r>
         <w:rPr>
           <w:b/>
@@ -6458,6 +7246,7 @@
         </w:rPr>
         <w:t>Ragel</w:t>
       </w:r>
+      <w:proofErr w:type="spellEnd"/>
       <w:r>
         <w:rPr>
           <w:b/>
@@ -6529,7 +7318,7 @@
           <w:noProof/>
           <w:sz w:val="28"/>
           <w:szCs w:val="28"/>
-          <w:lang w:eastAsia="ru-RU"/>
+          <w:lang w:val="en-US"/>
         </w:rPr>
         <w:drawing>
           <wp:inline distT="0" distB="0" distL="0" distR="0">
@@ -6547,7 +7336,7 @@
                     <pic:cNvPicPr/>
                   </pic:nvPicPr>
                   <pic:blipFill>
-                    <a:blip r:embed="rId12">
+                    <a:blip r:embed="rId13">
                       <a:grayscl/>
                     </a:blip>
                     <a:stretch>
@@ -6577,6 +7366,7 @@
           <w:sz w:val="24"/>
         </w:rPr>
       </w:pPr>
+      <w:proofErr w:type="spellStart"/>
       <w:r>
         <w:rPr>
           <w:bCs/>
@@ -6586,6 +7376,7 @@
         </w:rPr>
         <w:t>Ragel</w:t>
       </w:r>
+      <w:proofErr w:type="spellEnd"/>
       <w:r>
         <w:rPr>
           <w:bCs/>
@@ -6594,6 +7385,7 @@
         </w:rPr>
         <w:t xml:space="preserve"> компилирует выполняемые динамические модели из регулярных выражений. </w:t>
       </w:r>
+      <w:proofErr w:type="spellStart"/>
       <w:r>
         <w:rPr>
           <w:bCs/>
@@ -6601,13 +7393,23 @@
           <w:szCs w:val="28"/>
           <w:lang w:val="en-US"/>
         </w:rPr>
-        <w:t xml:space="preserve">Ragel </w:t>
-      </w:r>
+        <w:t>Ragel</w:t>
+      </w:r>
+      <w:proofErr w:type="spellEnd"/>
       <w:r>
         <w:rPr>
           <w:bCs/>
           <w:sz w:val="24"/>
           <w:szCs w:val="28"/>
+          <w:lang w:val="en-US"/>
+        </w:rPr>
+        <w:t xml:space="preserve"> </w:t>
+      </w:r>
+      <w:r>
+        <w:rPr>
+          <w:bCs/>
+          <w:sz w:val="24"/>
+          <w:szCs w:val="28"/>
         </w:rPr>
         <w:t>ориентирован</w:t>
       </w:r>
@@ -6642,8 +7444,33 @@
           <w:sz w:val="24"/>
           <w:lang w:val="en-US"/>
         </w:rPr>
-        <w:t>C, C++, Objective-C, C#, D, Java, Ruby, OCaml and Go. Ragel</w:t>
-      </w:r>
+        <w:t xml:space="preserve">C, C++, Objective-C, C#, D, Java, Ruby, </w:t>
+      </w:r>
+      <w:proofErr w:type="spellStart"/>
+      <w:r>
+        <w:rPr>
+          <w:sz w:val="24"/>
+          <w:lang w:val="en-US"/>
+        </w:rPr>
+        <w:t>OCaml</w:t>
+      </w:r>
+      <w:proofErr w:type="spellEnd"/>
+      <w:r>
+        <w:rPr>
+          <w:sz w:val="24"/>
+          <w:lang w:val="en-US"/>
+        </w:rPr>
+        <w:t xml:space="preserve"> and Go. </w:t>
+      </w:r>
+      <w:proofErr w:type="spellStart"/>
+      <w:r>
+        <w:rPr>
+          <w:sz w:val="24"/>
+          <w:lang w:val="en-US"/>
+        </w:rPr>
+        <w:t>Ragel</w:t>
+      </w:r>
+      <w:proofErr w:type="spellEnd"/>
       <w:r>
         <w:rPr>
           <w:sz w:val="24"/>
@@ -6704,7 +7531,7 @@
           <w:noProof/>
           <w:sz w:val="28"/>
           <w:szCs w:val="28"/>
-          <w:lang w:eastAsia="ru-RU"/>
+          <w:lang w:val="en-US"/>
         </w:rPr>
         <w:drawing>
           <wp:inline distT="0" distB="0" distL="0" distR="0">
@@ -6722,7 +7549,7 @@
                     <pic:cNvPicPr/>
                   </pic:nvPicPr>
                   <pic:blipFill>
-                    <a:blip r:embed="rId13"/>
+                    <a:blip r:embed="rId14"/>
                     <a:stretch>
                       <a:fillRect/>
                     </a:stretch>
@@ -6832,6 +7659,7 @@
         </w:rPr>
         <w:t xml:space="preserve">) – графическое приложение для разработки конечных автоматов. Созданные динамические модели хранятся в файлах совместимых с </w:t>
       </w:r>
+      <w:proofErr w:type="spellStart"/>
       <w:r>
         <w:rPr>
           <w:sz w:val="24"/>
@@ -6840,6 +7668,7 @@
         </w:rPr>
         <w:t>Qt</w:t>
       </w:r>
+      <w:proofErr w:type="spellEnd"/>
       <w:r>
         <w:rPr>
           <w:sz w:val="24"/>
@@ -6907,7 +7736,6 @@
           <w:b/>
           <w:sz w:val="28"/>
           <w:szCs w:val="28"/>
-          <w:lang w:val="en-US"/>
         </w:rPr>
       </w:pPr>
       <w:r>
@@ -6917,7 +7745,16 @@
           <w:szCs w:val="28"/>
           <w:lang w:val="en-US"/>
         </w:rPr>
-        <w:t xml:space="preserve">QM </w:t>
+        <w:lastRenderedPageBreak/>
+        <w:t>QM</w:t>
+      </w:r>
+      <w:r>
+        <w:rPr>
+          <w:b/>
+          <w:sz w:val="28"/>
+          <w:szCs w:val="28"/>
+        </w:rPr>
+        <w:t xml:space="preserve"> </w:t>
       </w:r>
     </w:p>
     <w:p>
@@ -6987,10 +7824,10 @@
           <w:szCs w:val="28"/>
         </w:rPr>
       </w:pPr>
-      <w:hyperlink r:id="rId14" w:history="1">
+      <w:hyperlink r:id="rId15" w:history="1">
         <w:r>
           <w:rPr>
-            <w:rStyle w:val="ab"/>
+            <w:rStyle w:val="Hyperlink"/>
             <w:sz w:val="24"/>
             <w:szCs w:val="28"/>
             <w:lang w:val="en-US"/>
@@ -6999,7 +7836,7 @@
         </w:r>
         <w:r>
           <w:rPr>
-            <w:rStyle w:val="ab"/>
+            <w:rStyle w:val="Hyperlink"/>
             <w:sz w:val="24"/>
             <w:szCs w:val="28"/>
           </w:rPr>
@@ -7007,7 +7844,7 @@
         </w:r>
         <w:r>
           <w:rPr>
-            <w:rStyle w:val="ab"/>
+            <w:rStyle w:val="Hyperlink"/>
             <w:sz w:val="24"/>
             <w:szCs w:val="28"/>
             <w:lang w:val="en-US"/>
@@ -7016,7 +7853,7 @@
         </w:r>
         <w:r>
           <w:rPr>
-            <w:rStyle w:val="ab"/>
+            <w:rStyle w:val="Hyperlink"/>
             <w:sz w:val="24"/>
             <w:szCs w:val="28"/>
           </w:rPr>
@@ -7024,7 +7861,7 @@
         </w:r>
         <w:r>
           <w:rPr>
-            <w:rStyle w:val="ab"/>
+            <w:rStyle w:val="Hyperlink"/>
             <w:sz w:val="24"/>
             <w:szCs w:val="28"/>
             <w:lang w:val="en-US"/>
@@ -7033,7 +7870,7 @@
         </w:r>
         <w:r>
           <w:rPr>
-            <w:rStyle w:val="ab"/>
+            <w:rStyle w:val="Hyperlink"/>
             <w:sz w:val="24"/>
             <w:szCs w:val="28"/>
           </w:rPr>
@@ -7041,7 +7878,7 @@
         </w:r>
         <w:r>
           <w:rPr>
-            <w:rStyle w:val="ab"/>
+            <w:rStyle w:val="Hyperlink"/>
             <w:sz w:val="24"/>
             <w:szCs w:val="28"/>
             <w:lang w:val="en-US"/>
@@ -7050,7 +7887,7 @@
         </w:r>
         <w:r>
           <w:rPr>
-            <w:rStyle w:val="ab"/>
+            <w:rStyle w:val="Hyperlink"/>
             <w:sz w:val="24"/>
             <w:szCs w:val="28"/>
           </w:rPr>
@@ -7058,7 +7895,7 @@
         </w:r>
         <w:r>
           <w:rPr>
-            <w:rStyle w:val="ab"/>
+            <w:rStyle w:val="Hyperlink"/>
             <w:sz w:val="24"/>
             <w:szCs w:val="28"/>
             <w:lang w:val="en-US"/>
@@ -7067,7 +7904,26 @@
         </w:r>
         <w:r>
           <w:rPr>
-            <w:rStyle w:val="ab"/>
+            <w:rStyle w:val="Hyperlink"/>
+            <w:sz w:val="24"/>
+            <w:szCs w:val="28"/>
+          </w:rPr>
+          <w:t>/</w:t>
+        </w:r>
+        <w:proofErr w:type="spellStart"/>
+        <w:r>
+          <w:rPr>
+            <w:rStyle w:val="Hyperlink"/>
+            <w:sz w:val="24"/>
+            <w:szCs w:val="28"/>
+            <w:lang w:val="en-US"/>
+          </w:rPr>
+          <w:t>qm</w:t>
+        </w:r>
+        <w:proofErr w:type="spellEnd"/>
+        <w:r>
+          <w:rPr>
+            <w:rStyle w:val="Hyperlink"/>
             <w:sz w:val="24"/>
             <w:szCs w:val="28"/>
           </w:rPr>
@@ -7075,24 +7931,7 @@
         </w:r>
         <w:r>
           <w:rPr>
-            <w:rStyle w:val="ab"/>
-            <w:sz w:val="24"/>
-            <w:szCs w:val="28"/>
-            <w:lang w:val="en-US"/>
-          </w:rPr>
-          <w:t>qm</w:t>
-        </w:r>
-        <w:r>
-          <w:rPr>
-            <w:rStyle w:val="ab"/>
-            <w:sz w:val="24"/>
-            <w:szCs w:val="28"/>
-          </w:rPr>
-          <w:t>/</w:t>
-        </w:r>
-        <w:r>
-          <w:rPr>
-            <w:rStyle w:val="ab"/>
+            <w:rStyle w:val="Hyperlink"/>
             <w:sz w:val="24"/>
             <w:szCs w:val="28"/>
             <w:lang w:val="en-US"/>
@@ -7101,21 +7940,23 @@
         </w:r>
         <w:r>
           <w:rPr>
-            <w:rStyle w:val="ab"/>
+            <w:rStyle w:val="Hyperlink"/>
             <w:sz w:val="24"/>
             <w:szCs w:val="28"/>
           </w:rPr>
           <w:t>.</w:t>
         </w:r>
+        <w:proofErr w:type="spellStart"/>
         <w:r>
           <w:rPr>
-            <w:rStyle w:val="ab"/>
+            <w:rStyle w:val="Hyperlink"/>
             <w:sz w:val="24"/>
             <w:szCs w:val="28"/>
             <w:lang w:val="en-US"/>
           </w:rPr>
           <w:t>php</w:t>
         </w:r>
+        <w:proofErr w:type="spellEnd"/>
       </w:hyperlink>
     </w:p>
     <w:p>
@@ -7151,10 +7992,10 @@
           <w:lang w:val="en-US"/>
         </w:rPr>
       </w:pPr>
-      <w:hyperlink r:id="rId15" w:history="1">
+      <w:hyperlink r:id="rId16" w:history="1">
         <w:r>
           <w:rPr>
-            <w:rStyle w:val="ab"/>
+            <w:rStyle w:val="Hyperlink"/>
             <w:sz w:val="24"/>
             <w:szCs w:val="28"/>
             <w:lang w:val="en-US"/>
@@ -7180,6 +8021,7 @@
           <w:lang w:val="en-US"/>
         </w:rPr>
       </w:pPr>
+      <w:proofErr w:type="spellStart"/>
       <w:r>
         <w:rPr>
           <w:sz w:val="24"/>
@@ -7188,19 +8030,20 @@
         </w:rPr>
         <w:t>Stateflow</w:t>
       </w:r>
-    </w:p>
-    <w:p>
-      <w:pPr>
-        <w:rPr>
-          <w:sz w:val="24"/>
-          <w:szCs w:val="28"/>
-          <w:lang w:val="en-US"/>
-        </w:rPr>
-      </w:pPr>
-      <w:hyperlink r:id="rId16" w:history="1">
+      <w:proofErr w:type="spellEnd"/>
+    </w:p>
+    <w:p>
+      <w:pPr>
+        <w:rPr>
+          <w:sz w:val="24"/>
+          <w:szCs w:val="28"/>
+          <w:lang w:val="en-US"/>
+        </w:rPr>
+      </w:pPr>
+      <w:hyperlink r:id="rId17" w:history="1">
         <w:r>
           <w:rPr>
-            <w:rStyle w:val="ab"/>
+            <w:rStyle w:val="Hyperlink"/>
             <w:sz w:val="24"/>
             <w:szCs w:val="28"/>
             <w:lang w:val="en-US"/>
@@ -7232,21 +8075,31 @@
           <w:szCs w:val="28"/>
           <w:lang w:val="en-US"/>
         </w:rPr>
-        <w:t>Rational Rose RealTime</w:t>
-      </w:r>
-    </w:p>
-    <w:p>
-      <w:pPr>
-        <w:rPr>
-          <w:sz w:val="24"/>
-          <w:szCs w:val="28"/>
-          <w:lang w:val="en-US"/>
-        </w:rPr>
-      </w:pPr>
-      <w:hyperlink r:id="rId17" w:history="1">
+        <w:t xml:space="preserve">Rational Rose </w:t>
+      </w:r>
+      <w:proofErr w:type="spellStart"/>
+      <w:r>
+        <w:rPr>
+          <w:sz w:val="24"/>
+          <w:szCs w:val="28"/>
+          <w:lang w:val="en-US"/>
+        </w:rPr>
+        <w:t>RealTime</w:t>
+      </w:r>
+      <w:proofErr w:type="spellEnd"/>
+    </w:p>
+    <w:p>
+      <w:pPr>
+        <w:rPr>
+          <w:sz w:val="24"/>
+          <w:szCs w:val="28"/>
+          <w:lang w:val="en-US"/>
+        </w:rPr>
+      </w:pPr>
+      <w:hyperlink r:id="rId18" w:history="1">
         <w:r>
           <w:rPr>
-            <w:rStyle w:val="ab"/>
+            <w:rStyle w:val="Hyperlink"/>
             <w:sz w:val="24"/>
             <w:szCs w:val="28"/>
             <w:lang w:val="en-US"/>
@@ -7289,10 +8142,10 @@
           <w:lang w:val="en-US"/>
         </w:rPr>
       </w:pPr>
-      <w:hyperlink r:id="rId18" w:history="1">
+      <w:hyperlink r:id="rId19" w:history="1">
         <w:r>
           <w:rPr>
-            <w:rStyle w:val="ab"/>
+            <w:rStyle w:val="Hyperlink"/>
             <w:sz w:val="24"/>
             <w:szCs w:val="28"/>
             <w:lang w:val="en-US"/>
@@ -7317,10 +8170,10 @@
           <w:lang w:val="en-US"/>
         </w:rPr>
       </w:pPr>
-      <w:hyperlink r:id="rId19" w:history="1">
+      <w:hyperlink r:id="rId20" w:history="1">
         <w:r>
           <w:rPr>
-            <w:rStyle w:val="ab"/>
+            <w:rStyle w:val="Hyperlink"/>
             <w:sz w:val="24"/>
             <w:szCs w:val="28"/>
             <w:lang w:val="en-US"/>
@@ -7363,10 +8216,10 @@
           <w:lang w:val="en-US"/>
         </w:rPr>
       </w:pPr>
-      <w:hyperlink r:id="rId20" w:history="1">
+      <w:hyperlink r:id="rId21" w:history="1">
         <w:r>
           <w:rPr>
-            <w:rStyle w:val="ab"/>
+            <w:rStyle w:val="Hyperlink"/>
             <w:sz w:val="24"/>
             <w:szCs w:val="28"/>
             <w:lang w:val="en-US"/>
@@ -7390,16 +8243,31 @@
         </w:rPr>
         <w:t xml:space="preserve">Visio2Switch - инструментальное средство </w:t>
       </w:r>
-      <w:hyperlink r:id="rId21" w:history="1">
-        <w:r>
-          <w:rPr>
-            <w:rStyle w:val="ab"/>
-            <w:sz w:val="24"/>
-            <w:szCs w:val="28"/>
-          </w:rPr>
-          <w:t>Visio2Switch</w:t>
-        </w:r>
-      </w:hyperlink>
+      <w:r>
+        <w:fldChar w:fldCharType="begin"/>
+      </w:r>
+      <w:r>
+        <w:instrText xml:space="preserve"> HYPERLINK "http://is.ifmo.ru/progeny/visio2switch/" </w:instrText>
+      </w:r>
+      <w:r>
+        <w:fldChar w:fldCharType="separate"/>
+      </w:r>
+      <w:r>
+        <w:rPr>
+          <w:rStyle w:val="Hyperlink"/>
+          <w:sz w:val="24"/>
+          <w:szCs w:val="28"/>
+        </w:rPr>
+        <w:t>Visio2Switch</w:t>
+      </w:r>
+      <w:r>
+        <w:rPr>
+          <w:rStyle w:val="Hyperlink"/>
+          <w:sz w:val="24"/>
+          <w:szCs w:val="28"/>
+        </w:rPr>
+        <w:fldChar w:fldCharType="end"/>
+      </w:r>
       <w:r>
         <w:rPr>
           <w:sz w:val="24"/>
@@ -7432,16 +8300,31 @@
         </w:rPr>
         <w:t xml:space="preserve">MetaAuto - инструментальное средство </w:t>
       </w:r>
-      <w:hyperlink r:id="rId22" w:history="1">
-        <w:r>
-          <w:rPr>
-            <w:rStyle w:val="ab"/>
-            <w:sz w:val="24"/>
-            <w:szCs w:val="28"/>
-          </w:rPr>
-          <w:t>MetaAuto</w:t>
-        </w:r>
-      </w:hyperlink>
+      <w:r>
+        <w:fldChar w:fldCharType="begin"/>
+      </w:r>
+      <w:r>
+        <w:instrText xml:space="preserve"> HYPERLINK "http://is.ifmo.ru/projects/metaauto/" </w:instrText>
+      </w:r>
+      <w:r>
+        <w:fldChar w:fldCharType="separate"/>
+      </w:r>
+      <w:r>
+        <w:rPr>
+          <w:rStyle w:val="Hyperlink"/>
+          <w:sz w:val="24"/>
+          <w:szCs w:val="28"/>
+        </w:rPr>
+        <w:t>MetaAuto</w:t>
+      </w:r>
+      <w:r>
+        <w:rPr>
+          <w:rStyle w:val="Hyperlink"/>
+          <w:sz w:val="24"/>
+          <w:szCs w:val="28"/>
+        </w:rPr>
+        <w:fldChar w:fldCharType="end"/>
+      </w:r>
       <w:r>
         <w:rPr>
           <w:sz w:val="24"/>
@@ -7474,16 +8357,31 @@
         </w:rPr>
         <w:t xml:space="preserve">UniMod - инструментальное средство </w:t>
       </w:r>
-      <w:hyperlink r:id="rId23" w:history="1">
-        <w:r>
-          <w:rPr>
-            <w:rStyle w:val="ab"/>
-            <w:sz w:val="24"/>
-            <w:szCs w:val="28"/>
-          </w:rPr>
-          <w:t>UniMod</w:t>
-        </w:r>
-      </w:hyperlink>
+      <w:r>
+        <w:fldChar w:fldCharType="begin"/>
+      </w:r>
+      <w:r>
+        <w:instrText xml:space="preserve"> HYPERLINK "http://unimod.sourceforge.net/" </w:instrText>
+      </w:r>
+      <w:r>
+        <w:fldChar w:fldCharType="separate"/>
+      </w:r>
+      <w:r>
+        <w:rPr>
+          <w:rStyle w:val="Hyperlink"/>
+          <w:sz w:val="24"/>
+          <w:szCs w:val="28"/>
+        </w:rPr>
+        <w:t>UniMod</w:t>
+      </w:r>
+      <w:r>
+        <w:rPr>
+          <w:rStyle w:val="Hyperlink"/>
+          <w:sz w:val="24"/>
+          <w:szCs w:val="28"/>
+        </w:rPr>
+        <w:fldChar w:fldCharType="end"/>
+      </w:r>
       <w:r>
         <w:rPr>
           <w:sz w:val="24"/>
@@ -7509,13 +8407,18 @@
     </w:p>
     <w:p>
       <w:pPr>
-        <w:pStyle w:val="1"/>
+        <w:pStyle w:val="Heading1"/>
         <w:spacing w:line="360" w:lineRule="auto"/>
       </w:pPr>
+      <w:bookmarkStart w:id="7" w:name="_Toc389669913"/>
       <w:r>
         <w:lastRenderedPageBreak/>
+        <w:t xml:space="preserve">Глава 3: </w:t>
+      </w:r>
+      <w:r>
         <w:t>Описание разработки приложения</w:t>
       </w:r>
+      <w:bookmarkEnd w:id="7"/>
     </w:p>
     <w:p>
       <w:pPr>
@@ -7568,7 +8471,7 @@
     </w:p>
     <w:p>
       <w:pPr>
-        <w:pStyle w:val="aa"/>
+        <w:pStyle w:val="ListParagraph"/>
         <w:numPr>
           <w:ilvl w:val="0"/>
           <w:numId w:val="2"/>
@@ -7589,7 +8492,7 @@
     </w:p>
     <w:p>
       <w:pPr>
-        <w:pStyle w:val="aa"/>
+        <w:pStyle w:val="ListParagraph"/>
         <w:numPr>
           <w:ilvl w:val="0"/>
           <w:numId w:val="2"/>
@@ -7610,7 +8513,7 @@
     </w:p>
     <w:p>
       <w:pPr>
-        <w:pStyle w:val="aa"/>
+        <w:pStyle w:val="ListParagraph"/>
         <w:numPr>
           <w:ilvl w:val="0"/>
           <w:numId w:val="2"/>
@@ -7696,6 +8599,7 @@
         </w:rPr>
         <w:t xml:space="preserve">, построенной с помощью диаграммы состояний. Для построения графа перехода используется </w:t>
       </w:r>
+      <w:proofErr w:type="spellStart"/>
       <w:r>
         <w:rPr>
           <w:sz w:val="24"/>
@@ -7704,6 +8608,7 @@
         </w:rPr>
         <w:t>Javascript</w:t>
       </w:r>
+      <w:proofErr w:type="spellEnd"/>
       <w:r>
         <w:rPr>
           <w:sz w:val="24"/>
@@ -7940,11 +8845,11 @@
           <w:b/>
           <w:noProof/>
           <w:sz w:val="32"/>
-          <w:lang w:eastAsia="ru-RU"/>
+          <w:lang w:val="en-US"/>
         </w:rPr>
         <w:lastRenderedPageBreak/>
         <w:drawing>
-          <wp:anchor distT="0" distB="0" distL="114300" distR="114300" simplePos="0" relativeHeight="251662336" behindDoc="0" locked="0" layoutInCell="1" allowOverlap="1">
+          <wp:anchor distT="0" distB="0" distL="114300" distR="114300" simplePos="0" relativeHeight="251654144" behindDoc="0" locked="0" layoutInCell="1" allowOverlap="1">
             <wp:simplePos x="0" y="0"/>
             <wp:positionH relativeFrom="column">
               <wp:posOffset>4201795</wp:posOffset>
@@ -7967,7 +8872,7 @@
                     <pic:cNvPicPr/>
                   </pic:nvPicPr>
                   <pic:blipFill>
-                    <a:blip r:embed="rId24"/>
+                    <a:blip r:embed="rId22"/>
                     <a:stretch>
                       <a:fillRect/>
                     </a:stretch>
@@ -7997,7 +8902,7 @@
     </w:p>
     <w:p>
       <w:pPr>
-        <w:pStyle w:val="aa"/>
+        <w:pStyle w:val="ListParagraph"/>
         <w:numPr>
           <w:ilvl w:val="0"/>
           <w:numId w:val="16"/>
@@ -8143,7 +9048,7 @@
     </w:p>
     <w:p>
       <w:pPr>
-        <w:pStyle w:val="aa"/>
+        <w:pStyle w:val="ListParagraph"/>
         <w:numPr>
           <w:ilvl w:val="0"/>
           <w:numId w:val="16"/>
@@ -8161,10 +9066,10 @@
           <w:noProof/>
           <w:sz w:val="24"/>
           <w:szCs w:val="28"/>
-          <w:lang w:eastAsia="ru-RU"/>
+          <w:lang w:val="en-US"/>
         </w:rPr>
         <w:drawing>
-          <wp:anchor distT="0" distB="0" distL="114300" distR="114300" simplePos="0" relativeHeight="251663360" behindDoc="1" locked="0" layoutInCell="1" allowOverlap="1">
+          <wp:anchor distT="0" distB="0" distL="114300" distR="114300" simplePos="0" relativeHeight="251656192" behindDoc="1" locked="0" layoutInCell="1" allowOverlap="1">
             <wp:simplePos x="0" y="0"/>
             <wp:positionH relativeFrom="column">
               <wp:posOffset>3808095</wp:posOffset>
@@ -8203,7 +9108,7 @@
                     <pic:cNvPicPr/>
                   </pic:nvPicPr>
                   <pic:blipFill>
-                    <a:blip r:embed="rId25"/>
+                    <a:blip r:embed="rId23"/>
                     <a:stretch>
                       <a:fillRect/>
                     </a:stretch>
@@ -8223,6 +9128,7 @@
           </wp:anchor>
         </w:drawing>
       </w:r>
+      <w:proofErr w:type="spellStart"/>
       <w:r>
         <w:rPr>
           <w:b/>
@@ -8241,6 +9147,7 @@
         </w:rPr>
         <w:t>it</w:t>
       </w:r>
+      <w:proofErr w:type="spellEnd"/>
       <w:r>
         <w:rPr>
           <w:sz w:val="24"/>
@@ -8248,6 +9155,8 @@
         </w:rPr>
         <w:t xml:space="preserve"> – открытая распределённая система контроля версий с приоритетом скорости. </w:t>
       </w:r>
+      <w:proofErr w:type="spellStart"/>
+      <w:proofErr w:type="gramStart"/>
       <w:r>
         <w:rPr>
           <w:sz w:val="24"/>
@@ -8256,6 +9165,8 @@
         </w:rPr>
         <w:t>git</w:t>
       </w:r>
+      <w:proofErr w:type="spellEnd"/>
+      <w:proofErr w:type="gramEnd"/>
       <w:r>
         <w:rPr>
           <w:sz w:val="24"/>
@@ -8263,6 +9174,7 @@
         </w:rPr>
         <w:t xml:space="preserve"> изначально был разработан Линусом Торвальдсом для разработки ядра </w:t>
       </w:r>
+      <w:proofErr w:type="spellStart"/>
       <w:r>
         <w:rPr>
           <w:sz w:val="24"/>
@@ -8271,6 +9183,7 @@
         </w:rPr>
         <w:t>linux</w:t>
       </w:r>
+      <w:proofErr w:type="spellEnd"/>
       <w:r>
         <w:rPr>
           <w:sz w:val="24"/>
@@ -8278,6 +9191,7 @@
         </w:rPr>
         <w:t xml:space="preserve">, сейчас же он управляется  Джунио Хамано. Каждая рабочая директория </w:t>
       </w:r>
+      <w:proofErr w:type="spellStart"/>
       <w:r>
         <w:rPr>
           <w:sz w:val="24"/>
@@ -8286,6 +9200,7 @@
         </w:rPr>
         <w:t>git</w:t>
       </w:r>
+      <w:proofErr w:type="spellEnd"/>
       <w:r>
         <w:rPr>
           <w:sz w:val="24"/>
@@ -8317,7 +9232,7 @@
     </w:p>
     <w:p>
       <w:pPr>
-        <w:pStyle w:val="aa"/>
+        <w:pStyle w:val="ListParagraph"/>
         <w:numPr>
           <w:ilvl w:val="0"/>
           <w:numId w:val="16"/>
@@ -8333,10 +9248,10 @@
           <w:b/>
           <w:noProof/>
           <w:sz w:val="24"/>
-          <w:lang w:eastAsia="ru-RU"/>
+          <w:lang w:val="en-US"/>
         </w:rPr>
         <w:drawing>
-          <wp:anchor distT="0" distB="0" distL="114300" distR="114300" simplePos="0" relativeHeight="251664384" behindDoc="1" locked="0" layoutInCell="1" allowOverlap="1">
+          <wp:anchor distT="0" distB="0" distL="114300" distR="114300" simplePos="0" relativeHeight="251658240" behindDoc="1" locked="0" layoutInCell="1" allowOverlap="1">
             <wp:simplePos x="0" y="0"/>
             <wp:positionH relativeFrom="column">
               <wp:posOffset>5125720</wp:posOffset>
@@ -8374,7 +9289,7 @@
                     <pic:cNvPicPr/>
                   </pic:nvPicPr>
                   <pic:blipFill>
-                    <a:blip r:embed="rId26"/>
+                    <a:blip r:embed="rId24"/>
                     <a:stretch>
                       <a:fillRect/>
                     </a:stretch>
@@ -8407,6 +9322,7 @@
         </w:rPr>
         <w:t xml:space="preserve"> представляет собой удобный графический пользовательский интерфейс для </w:t>
       </w:r>
+      <w:proofErr w:type="spellStart"/>
       <w:r>
         <w:rPr>
           <w:sz w:val="24"/>
@@ -8414,6 +9330,7 @@
         </w:rPr>
         <w:t>Git</w:t>
       </w:r>
+      <w:proofErr w:type="spellEnd"/>
       <w:r>
         <w:rPr>
           <w:sz w:val="24"/>
@@ -8423,7 +9340,7 @@
     </w:p>
     <w:p>
       <w:pPr>
-        <w:pStyle w:val="aa"/>
+        <w:pStyle w:val="ListParagraph"/>
         <w:numPr>
           <w:ilvl w:val="0"/>
           <w:numId w:val="16"/>
@@ -8441,10 +9358,10 @@
           <w:noProof/>
           <w:sz w:val="24"/>
           <w:szCs w:val="28"/>
-          <w:lang w:eastAsia="ru-RU"/>
+          <w:lang w:val="en-US"/>
         </w:rPr>
         <w:drawing>
-          <wp:anchor distT="0" distB="0" distL="114300" distR="114300" simplePos="0" relativeHeight="251665408" behindDoc="1" locked="0" layoutInCell="1" allowOverlap="1">
+          <wp:anchor distT="0" distB="0" distL="114300" distR="114300" simplePos="0" relativeHeight="251660288" behindDoc="1" locked="0" layoutInCell="1" allowOverlap="1">
             <wp:simplePos x="0" y="0"/>
             <wp:positionH relativeFrom="column">
               <wp:posOffset>3203575</wp:posOffset>
@@ -8486,7 +9403,7 @@
                     <pic:cNvPicPr/>
                   </pic:nvPicPr>
                   <pic:blipFill>
-                    <a:blip r:embed="rId27"/>
+                    <a:blip r:embed="rId25"/>
                     <a:stretch>
                       <a:fillRect/>
                     </a:stretch>
@@ -8539,6 +9456,7 @@
         </w:rPr>
         <w:t xml:space="preserve"> – это инструмент разработки, предназначенный для автоматизации сборки проектов. Основан на концепции объектной модели проекта(файл </w:t>
       </w:r>
+      <w:proofErr w:type="spellStart"/>
       <w:r>
         <w:rPr>
           <w:sz w:val="24"/>
@@ -8547,6 +9465,7 @@
         </w:rPr>
         <w:t>pom</w:t>
       </w:r>
+      <w:proofErr w:type="spellEnd"/>
       <w:r>
         <w:rPr>
           <w:sz w:val="24"/>
@@ -8619,7 +9538,7 @@
     </w:p>
     <w:p>
       <w:pPr>
-        <w:pStyle w:val="aa"/>
+        <w:pStyle w:val="ListParagraph"/>
         <w:spacing w:line="360" w:lineRule="auto"/>
         <w:jc w:val="both"/>
         <w:rPr>
@@ -8679,7 +9598,27 @@
           <w:szCs w:val="28"/>
           <w:lang w:val="en-US"/>
         </w:rPr>
-        <w:t xml:space="preserve"> – проект </w:t>
+        <w:t xml:space="preserve"> – </w:t>
+      </w:r>
+      <w:proofErr w:type="spellStart"/>
+      <w:r>
+        <w:rPr>
+          <w:rFonts w:ascii="Times New Roman" w:hAnsi="Times New Roman" w:cs="Times New Roman"/>
+          <w:sz w:val="24"/>
+          <w:szCs w:val="28"/>
+          <w:lang w:val="en-US"/>
+        </w:rPr>
+        <w:t>проект</w:t>
+      </w:r>
+      <w:proofErr w:type="spellEnd"/>
+      <w:r>
+        <w:rPr>
+          <w:rFonts w:ascii="Times New Roman" w:hAnsi="Times New Roman" w:cs="Times New Roman"/>
+          <w:sz w:val="24"/>
+          <w:szCs w:val="28"/>
+          <w:lang w:val="en-US"/>
+        </w:rPr>
+        <w:t xml:space="preserve"> </w:t>
       </w:r>
       <w:r>
         <w:rPr>
@@ -8792,7 +9731,27 @@
           <w:szCs w:val="28"/>
           <w:lang w:val="en-US"/>
         </w:rPr>
-        <w:t>jar/.war или .ear</w:t>
+        <w:t xml:space="preserve">jar/.war </w:t>
+      </w:r>
+      <w:proofErr w:type="spellStart"/>
+      <w:r>
+        <w:rPr>
+          <w:rFonts w:ascii="Times New Roman" w:hAnsi="Times New Roman" w:cs="Times New Roman"/>
+          <w:sz w:val="24"/>
+          <w:szCs w:val="28"/>
+          <w:lang w:val="en-US"/>
+        </w:rPr>
+        <w:t>или</w:t>
+      </w:r>
+      <w:proofErr w:type="spellEnd"/>
+      <w:r>
+        <w:rPr>
+          <w:rFonts w:ascii="Times New Roman" w:hAnsi="Times New Roman" w:cs="Times New Roman"/>
+          <w:sz w:val="24"/>
+          <w:szCs w:val="28"/>
+          <w:lang w:val="en-US"/>
+        </w:rPr>
+        <w:t xml:space="preserve"> .ear</w:t>
       </w:r>
     </w:p>
     <w:p>
@@ -8976,6 +9935,7 @@
         </w:rPr>
         <w:tab/>
       </w:r>
+      <w:proofErr w:type="gramStart"/>
       <w:r>
         <w:rPr>
           <w:rFonts w:ascii="Times New Roman" w:hAnsi="Times New Roman" w:cs="Times New Roman"/>
@@ -8985,6 +9945,7 @@
         </w:rPr>
         <w:t>clean</w:t>
       </w:r>
+      <w:proofErr w:type="gramEnd"/>
       <w:r>
         <w:rPr>
           <w:rFonts w:ascii="Times New Roman" w:hAnsi="Times New Roman" w:cs="Times New Roman"/>
@@ -9011,6 +9972,7 @@
         </w:rPr>
         <w:tab/>
       </w:r>
+      <w:proofErr w:type="gramStart"/>
       <w:r>
         <w:rPr>
           <w:rFonts w:ascii="Times New Roman" w:hAnsi="Times New Roman" w:cs="Times New Roman"/>
@@ -9020,6 +9982,7 @@
         </w:rPr>
         <w:t>site</w:t>
       </w:r>
+      <w:proofErr w:type="gramEnd"/>
       <w:r>
         <w:rPr>
           <w:rFonts w:ascii="Times New Roman" w:hAnsi="Times New Roman" w:cs="Times New Roman"/>
@@ -9028,6 +9991,7 @@
         </w:rPr>
         <w:t xml:space="preserve"> – создание документации (</w:t>
       </w:r>
+      <w:proofErr w:type="spellStart"/>
       <w:r>
         <w:rPr>
           <w:rFonts w:ascii="Times New Roman" w:hAnsi="Times New Roman" w:cs="Times New Roman"/>
@@ -9037,6 +10001,7 @@
         </w:rPr>
         <w:t>javadoc</w:t>
       </w:r>
+      <w:proofErr w:type="spellEnd"/>
       <w:r>
         <w:rPr>
           <w:rFonts w:ascii="Times New Roman" w:hAnsi="Times New Roman" w:cs="Times New Roman"/>
@@ -9048,7 +10013,7 @@
     </w:p>
     <w:p>
       <w:pPr>
-        <w:pStyle w:val="aa"/>
+        <w:pStyle w:val="ListParagraph"/>
         <w:spacing w:line="360" w:lineRule="auto"/>
         <w:jc w:val="both"/>
         <w:rPr>
@@ -9069,10 +10034,10 @@
           <w:b/>
           <w:noProof/>
           <w:sz w:val="24"/>
-          <w:lang w:eastAsia="ru-RU"/>
+          <w:lang w:val="en-US"/>
         </w:rPr>
         <w:drawing>
-          <wp:anchor distT="0" distB="0" distL="114300" distR="114300" simplePos="0" relativeHeight="251666432" behindDoc="0" locked="0" layoutInCell="1" allowOverlap="1">
+          <wp:anchor distT="0" distB="0" distL="114300" distR="114300" simplePos="0" relativeHeight="251662336" behindDoc="0" locked="0" layoutInCell="1" allowOverlap="1">
             <wp:simplePos x="0" y="0"/>
             <wp:positionH relativeFrom="column">
               <wp:posOffset>3585210</wp:posOffset>
@@ -9095,7 +10060,7 @@
                     <pic:cNvPicPr/>
                   </pic:nvPicPr>
                   <pic:blipFill>
-                    <a:blip r:embed="rId28"/>
+                    <a:blip r:embed="rId26"/>
                     <a:stretch>
                       <a:fillRect/>
                     </a:stretch>
@@ -9165,6 +10130,7 @@
         </w:rPr>
         <w:t xml:space="preserve">управления </w:t>
       </w:r>
+      <w:proofErr w:type="spellStart"/>
       <w:r>
         <w:rPr>
           <w:sz w:val="24"/>
@@ -9172,6 +10138,7 @@
         </w:rPr>
         <w:t>IoC</w:t>
       </w:r>
+      <w:proofErr w:type="spellEnd"/>
       <w:r>
         <w:rPr>
           <w:sz w:val="24"/>
@@ -9240,10 +10207,10 @@
           <w:noProof/>
           <w:sz w:val="24"/>
           <w:szCs w:val="28"/>
-          <w:lang w:eastAsia="ru-RU"/>
+          <w:lang w:val="en-US"/>
         </w:rPr>
         <w:drawing>
-          <wp:anchor distT="0" distB="0" distL="114300" distR="114300" simplePos="0" relativeHeight="251667456" behindDoc="0" locked="0" layoutInCell="1" allowOverlap="1">
+          <wp:anchor distT="0" distB="0" distL="114300" distR="114300" simplePos="0" relativeHeight="251664384" behindDoc="0" locked="0" layoutInCell="1" allowOverlap="1">
             <wp:simplePos x="0" y="0"/>
             <wp:positionH relativeFrom="column">
               <wp:posOffset>3465830</wp:posOffset>
@@ -9266,7 +10233,7 @@
                     <pic:cNvPicPr/>
                   </pic:nvPicPr>
                   <pic:blipFill>
-                    <a:blip r:embed="rId29"/>
+                    <a:blip r:embed="rId27"/>
                     <a:stretch>
                       <a:fillRect/>
                     </a:stretch>
@@ -9681,11 +10648,11 @@
           <w:noProof/>
           <w:sz w:val="24"/>
           <w:szCs w:val="28"/>
-          <w:lang w:eastAsia="ru-RU"/>
+          <w:lang w:val="en-US"/>
         </w:rPr>
         <w:lastRenderedPageBreak/>
         <w:drawing>
-          <wp:anchor distT="0" distB="0" distL="114300" distR="114300" simplePos="0" relativeHeight="251668480" behindDoc="0" locked="0" layoutInCell="1" allowOverlap="1">
+          <wp:anchor distT="0" distB="0" distL="114300" distR="114300" simplePos="0" relativeHeight="251666432" behindDoc="0" locked="0" layoutInCell="1" allowOverlap="1">
             <wp:simplePos x="0" y="0"/>
             <wp:positionH relativeFrom="column">
               <wp:posOffset>4139565</wp:posOffset>
@@ -9708,7 +10675,7 @@
                     <pic:cNvPicPr/>
                   </pic:nvPicPr>
                   <pic:blipFill>
-                    <a:blip r:embed="rId30"/>
+                    <a:blip r:embed="rId28"/>
                     <a:stretch>
                       <a:fillRect/>
                     </a:stretch>
@@ -9876,6 +10843,7 @@
         </w:rPr>
         <w:t xml:space="preserve">, затем </w:t>
       </w:r>
+      <w:proofErr w:type="spellStart"/>
       <w:r>
         <w:rPr>
           <w:sz w:val="24"/>
@@ -9883,6 +10851,7 @@
         </w:rPr>
         <w:t>LiveScript</w:t>
       </w:r>
+      <w:proofErr w:type="spellEnd"/>
       <w:r>
         <w:rPr>
           <w:sz w:val="24"/>
@@ -9928,10 +10897,10 @@
           <w:b/>
           <w:noProof/>
           <w:sz w:val="24"/>
-          <w:lang w:eastAsia="ru-RU"/>
+          <w:lang w:val="en-US"/>
         </w:rPr>
         <w:drawing>
-          <wp:anchor distT="0" distB="0" distL="114300" distR="114300" simplePos="0" relativeHeight="251675648" behindDoc="1" locked="0" layoutInCell="1" allowOverlap="1">
+          <wp:anchor distT="0" distB="0" distL="114300" distR="114300" simplePos="0" relativeHeight="251670528" behindDoc="1" locked="0" layoutInCell="1" allowOverlap="1">
             <wp:simplePos x="0" y="0"/>
             <wp:positionH relativeFrom="column">
               <wp:posOffset>3190875</wp:posOffset>
@@ -9973,7 +10942,7 @@
                     <pic:cNvPicPr/>
                   </pic:nvPicPr>
                   <pic:blipFill>
-                    <a:blip r:embed="rId31"/>
+                    <a:blip r:embed="rId29"/>
                     <a:stretch>
                       <a:fillRect/>
                     </a:stretch>
@@ -10073,6 +11042,7 @@
         </w:rPr>
         <w:t xml:space="preserve">передача данных через </w:t>
       </w:r>
+      <w:proofErr w:type="spellStart"/>
       <w:r>
         <w:rPr>
           <w:sz w:val="24"/>
@@ -10080,6 +11050,7 @@
         </w:rPr>
         <w:t>ajax</w:t>
       </w:r>
+      <w:proofErr w:type="spellEnd"/>
       <w:r>
         <w:rPr>
           <w:sz w:val="24"/>
@@ -10098,10 +11069,10 @@
         <w:rPr>
           <w:noProof/>
           <w:sz w:val="24"/>
-          <w:lang w:eastAsia="ru-RU"/>
+          <w:lang w:val="en-US"/>
         </w:rPr>
         <w:drawing>
-          <wp:anchor distT="0" distB="0" distL="114300" distR="114300" simplePos="0" relativeHeight="251674624" behindDoc="1" locked="0" layoutInCell="1" allowOverlap="1">
+          <wp:anchor distT="0" distB="0" distL="114300" distR="114300" simplePos="0" relativeHeight="251668480" behindDoc="1" locked="0" layoutInCell="1" allowOverlap="1">
             <wp:simplePos x="0" y="0"/>
             <wp:positionH relativeFrom="column">
               <wp:posOffset>3378200</wp:posOffset>
@@ -10132,7 +11103,7 @@
                     <pic:cNvPicPr/>
                   </pic:nvPicPr>
                   <pic:blipFill>
-                    <a:blip r:embed="rId32"/>
+                    <a:blip r:embed="rId30"/>
                     <a:stretch>
                       <a:fillRect/>
                     </a:stretch>
@@ -10175,7 +11146,25 @@
           <w:szCs w:val="28"/>
           <w:lang w:val="en-US"/>
         </w:rPr>
-        <w:t xml:space="preserve"> - Asynchronous Javascript and XML.</w:t>
+        <w:t xml:space="preserve"> - Asynchronous </w:t>
+      </w:r>
+      <w:proofErr w:type="spellStart"/>
+      <w:r>
+        <w:rPr>
+          <w:sz w:val="24"/>
+          <w:szCs w:val="28"/>
+          <w:lang w:val="en-US"/>
+        </w:rPr>
+        <w:t>Javascript</w:t>
+      </w:r>
+      <w:proofErr w:type="spellEnd"/>
+      <w:r>
+        <w:rPr>
+          <w:sz w:val="24"/>
+          <w:szCs w:val="28"/>
+          <w:lang w:val="en-US"/>
+        </w:rPr>
+        <w:t xml:space="preserve"> and XML.</w:t>
       </w:r>
       <w:r>
         <w:rPr>
@@ -10190,6 +11179,7 @@
         </w:rPr>
         <w:t xml:space="preserve">Не являясь технологией как таковой, </w:t>
       </w:r>
+      <w:proofErr w:type="spellStart"/>
       <w:r>
         <w:rPr>
           <w:sz w:val="24"/>
@@ -10197,12 +11187,14 @@
         </w:rPr>
         <w:t>ajax</w:t>
       </w:r>
+      <w:proofErr w:type="spellEnd"/>
       <w:r>
         <w:rPr>
           <w:sz w:val="24"/>
         </w:rPr>
         <w:t xml:space="preserve"> описывает «новый» подход к передаче данных, используя ряд технологий, таких как </w:t>
       </w:r>
+      <w:proofErr w:type="spellStart"/>
       <w:r>
         <w:rPr>
           <w:sz w:val="24"/>
@@ -10210,6 +11202,7 @@
         </w:rPr>
         <w:t>XMLHttpRequest</w:t>
       </w:r>
+      <w:proofErr w:type="spellEnd"/>
       <w:r>
         <w:rPr>
           <w:sz w:val="24"/>
@@ -10380,7 +11373,7 @@
           <w:lang w:eastAsia="ru-RU"/>
         </w:rPr>
         <w:pict>
-          <v:rect id="_x0000_s1026" style="position:absolute;margin-left:-11.3pt;margin-top:15.3pt;width:172.6pt;height:113.65pt;z-index:251669504">
+          <v:rect id="_x0000_s1026" style="position:absolute;margin-left:-11.3pt;margin-top:15.3pt;width:172.6pt;height:113.65pt;z-index:251662336">
             <v:textbox style="mso-next-textbox:#_x0000_s1026">
               <w:txbxContent>
                 <w:p>
@@ -10403,7 +11396,7 @@
                 </w:p>
                 <w:p>
                   <w:pPr>
-                    <w:pStyle w:val="aa"/>
+                    <w:pStyle w:val="ListParagraph"/>
                     <w:numPr>
                       <w:ilvl w:val="0"/>
                       <w:numId w:val="20"/>
@@ -10412,16 +11405,18 @@
                   <w:r>
                     <w:t xml:space="preserve">Создаётся объект </w:t>
                   </w:r>
+                  <w:proofErr w:type="spellStart"/>
                   <w:r>
                     <w:rPr>
                       <w:lang w:val="en-US"/>
                     </w:rPr>
                     <w:t>XMLHttpRequest</w:t>
                   </w:r>
+                  <w:proofErr w:type="spellEnd"/>
                 </w:p>
                 <w:p>
                   <w:pPr>
-                    <w:pStyle w:val="aa"/>
+                    <w:pStyle w:val="ListParagraph"/>
                     <w:numPr>
                       <w:ilvl w:val="0"/>
                       <w:numId w:val="20"/>
@@ -10448,7 +11443,7 @@
           <w:lang w:eastAsia="ru-RU"/>
         </w:rPr>
         <w:pict>
-          <v:rect id="_x0000_s1027" style="position:absolute;margin-left:254.7pt;margin-top:15.3pt;width:207.6pt;height:113.65pt;z-index:251670528">
+          <v:rect id="_x0000_s1027" style="position:absolute;margin-left:254.7pt;margin-top:15.3pt;width:207.6pt;height:113.65pt;z-index:251663360">
             <v:textbox style="mso-next-textbox:#_x0000_s1027">
               <w:txbxContent>
                 <w:p>
@@ -10466,7 +11461,7 @@
                 </w:p>
                 <w:p>
                   <w:pPr>
-                    <w:pStyle w:val="aa"/>
+                    <w:pStyle w:val="ListParagraph"/>
                     <w:numPr>
                       <w:ilvl w:val="0"/>
                       <w:numId w:val="20"/>
@@ -10484,7 +11479,7 @@
                 </w:p>
                 <w:p>
                   <w:pPr>
-                    <w:pStyle w:val="aa"/>
+                    <w:pStyle w:val="ListParagraph"/>
                     <w:numPr>
                       <w:ilvl w:val="0"/>
                       <w:numId w:val="20"/>
@@ -10536,7 +11531,7 @@
             </v:handles>
             <o:lock v:ext="edit" shapetype="t"/>
           </v:shapetype>
-          <v:shape id="_x0000_s1031" type="#_x0000_t34" style="position:absolute;margin-left:161.3pt;margin-top:80.2pt;width:163.15pt;height:114.5pt;rotation:180;flip:y;z-index:251673600" o:connectortype="elbow" adj="0,88532,-54215">
+          <v:shape id="_x0000_s1031" type="#_x0000_t34" style="position:absolute;margin-left:161.3pt;margin-top:80.2pt;width:163.15pt;height:114.5pt;rotation:180;flip:y;z-index:251666432" o:connectortype="elbow" adj="0,88532,-54215">
             <v:stroke endarrow="block"/>
           </v:shape>
         </w:pict>
@@ -10551,7 +11546,7 @@
             <v:path arrowok="t" fillok="f" o:connecttype="none"/>
             <o:lock v:ext="edit" shapetype="t"/>
           </v:shapetype>
-          <v:shape id="_x0000_s1030" type="#_x0000_t32" style="position:absolute;margin-left:161.3pt;margin-top:16pt;width:93.4pt;height:.9pt;flip:y;z-index:251672576" o:connectortype="straight">
+          <v:shape id="_x0000_s1030" type="#_x0000_t32" style="position:absolute;margin-left:161.3pt;margin-top:16pt;width:93.4pt;height:.9pt;flip:y;z-index:251665408" o:connectortype="straight">
             <v:stroke endarrow="block"/>
           </v:shape>
         </w:pict>
@@ -10562,7 +11557,7 @@
           <w:lang w:eastAsia="ru-RU"/>
         </w:rPr>
         <w:pict>
-          <v:rect id="_x0000_s1029" style="position:absolute;margin-left:-11.3pt;margin-top:108.85pt;width:172.6pt;height:113.65pt;z-index:251671552">
+          <v:rect id="_x0000_s1029" style="position:absolute;margin-left:-11.3pt;margin-top:108.85pt;width:172.6pt;height:113.65pt;z-index:251664384">
             <v:textbox style="mso-next-textbox:#_x0000_s1029">
               <w:txbxContent>
                 <w:p>
@@ -10580,7 +11575,7 @@
                 </w:p>
                 <w:p>
                   <w:pPr>
-                    <w:pStyle w:val="aa"/>
+                    <w:pStyle w:val="ListParagraph"/>
                     <w:numPr>
                       <w:ilvl w:val="0"/>
                       <w:numId w:val="20"/>
@@ -10598,7 +11593,7 @@
                 </w:p>
                 <w:p>
                   <w:pPr>
-                    <w:pStyle w:val="aa"/>
+                    <w:pStyle w:val="ListParagraph"/>
                     <w:numPr>
                       <w:ilvl w:val="0"/>
                       <w:numId w:val="20"/>
@@ -10619,12 +11614,14 @@
     </w:p>
     <w:p>
       <w:pPr>
-        <w:pStyle w:val="1"/>
-      </w:pPr>
+        <w:pStyle w:val="Heading1"/>
+      </w:pPr>
+      <w:bookmarkStart w:id="8" w:name="_Toc389669914"/>
       <w:r>
         <w:lastRenderedPageBreak/>
         <w:t>Библиография</w:t>
       </w:r>
+      <w:bookmarkEnd w:id="8"/>
     </w:p>
     <w:p>
       <w:pPr>
@@ -10671,7 +11668,7 @@
     </w:p>
     <w:p>
       <w:pPr>
-        <w:pStyle w:val="aa"/>
+        <w:pStyle w:val="ListParagraph"/>
         <w:numPr>
           <w:ilvl w:val="0"/>
           <w:numId w:val="11"/>
@@ -10698,7 +11695,7 @@
     </w:p>
     <w:p>
       <w:pPr>
-        <w:pStyle w:val="aa"/>
+        <w:pStyle w:val="ListParagraph"/>
         <w:numPr>
           <w:ilvl w:val="0"/>
           <w:numId w:val="11"/>
@@ -10718,7 +11715,7 @@
     </w:p>
     <w:p>
       <w:pPr>
-        <w:pStyle w:val="aa"/>
+        <w:pStyle w:val="ListParagraph"/>
         <w:numPr>
           <w:ilvl w:val="0"/>
           <w:numId w:val="11"/>
@@ -10746,7 +11743,7 @@
     </w:p>
     <w:p>
       <w:pPr>
-        <w:pStyle w:val="aa"/>
+        <w:pStyle w:val="ListParagraph"/>
         <w:numPr>
           <w:ilvl w:val="0"/>
           <w:numId w:val="11"/>
@@ -10768,7 +11765,7 @@
     </w:p>
     <w:p>
       <w:pPr>
-        <w:pStyle w:val="aa"/>
+        <w:pStyle w:val="ListParagraph"/>
         <w:numPr>
           <w:ilvl w:val="0"/>
           <w:numId w:val="11"/>
@@ -10788,7 +11785,7 @@
     </w:p>
     <w:p>
       <w:pPr>
-        <w:pStyle w:val="aa"/>
+        <w:pStyle w:val="ListParagraph"/>
         <w:numPr>
           <w:ilvl w:val="0"/>
           <w:numId w:val="11"/>
@@ -10822,7 +11819,7 @@
     </w:p>
     <w:p>
       <w:pPr>
-        <w:pStyle w:val="aa"/>
+        <w:pStyle w:val="ListParagraph"/>
         <w:numPr>
           <w:ilvl w:val="0"/>
           <w:numId w:val="11"/>
@@ -10859,7 +11856,7 @@
     </w:p>
     <w:p>
       <w:pPr>
-        <w:pStyle w:val="aa"/>
+        <w:pStyle w:val="ListParagraph"/>
         <w:numPr>
           <w:ilvl w:val="0"/>
           <w:numId w:val="11"/>
@@ -10931,7 +11928,7 @@
     </w:p>
     <w:p>
       <w:pPr>
-        <w:pStyle w:val="aa"/>
+        <w:pStyle w:val="ListParagraph"/>
         <w:numPr>
           <w:ilvl w:val="0"/>
           <w:numId w:val="12"/>
@@ -10942,10 +11939,10 @@
           <w:lang w:val="en-US"/>
         </w:rPr>
       </w:pPr>
-      <w:hyperlink r:id="rId33" w:history="1">
+      <w:hyperlink r:id="rId31" w:history="1">
         <w:r>
           <w:rPr>
-            <w:rStyle w:val="ab"/>
+            <w:rStyle w:val="Hyperlink"/>
             <w:sz w:val="24"/>
             <w:szCs w:val="24"/>
             <w:lang w:val="en-US"/>
@@ -10961,26 +11958,90 @@
         </w:rPr>
         <w:t xml:space="preserve"> - </w:t>
       </w:r>
+      <w:proofErr w:type="spellStart"/>
       <w:r>
         <w:rPr>
           <w:sz w:val="24"/>
           <w:szCs w:val="24"/>
           <w:lang w:val="en-US"/>
         </w:rPr>
-        <w:t>Mandar Chitnis, Pravin Tiwari, &amp; Lakshmi Ananthamurthy - State Diagram in UML</w:t>
-      </w:r>
+        <w:t>Mandar</w:t>
+      </w:r>
+      <w:proofErr w:type="spellEnd"/>
       <w:r>
         <w:rPr>
           <w:sz w:val="24"/>
           <w:szCs w:val="24"/>
           <w:lang w:val="en-US"/>
         </w:rPr>
+        <w:t xml:space="preserve"> </w:t>
+      </w:r>
+      <w:proofErr w:type="spellStart"/>
+      <w:r>
+        <w:rPr>
+          <w:sz w:val="24"/>
+          <w:szCs w:val="24"/>
+          <w:lang w:val="en-US"/>
+        </w:rPr>
+        <w:t>Chitnis</w:t>
+      </w:r>
+      <w:proofErr w:type="spellEnd"/>
+      <w:r>
+        <w:rPr>
+          <w:sz w:val="24"/>
+          <w:szCs w:val="24"/>
+          <w:lang w:val="en-US"/>
+        </w:rPr>
+        <w:t xml:space="preserve">, </w:t>
+      </w:r>
+      <w:proofErr w:type="spellStart"/>
+      <w:r>
+        <w:rPr>
+          <w:sz w:val="24"/>
+          <w:szCs w:val="24"/>
+          <w:lang w:val="en-US"/>
+        </w:rPr>
+        <w:t>Pravin</w:t>
+      </w:r>
+      <w:proofErr w:type="spellEnd"/>
+      <w:r>
+        <w:rPr>
+          <w:sz w:val="24"/>
+          <w:szCs w:val="24"/>
+          <w:lang w:val="en-US"/>
+        </w:rPr>
+        <w:t xml:space="preserve"> Tiwari, &amp; Lakshmi </w:t>
+      </w:r>
+      <w:proofErr w:type="spellStart"/>
+      <w:r>
+        <w:rPr>
+          <w:sz w:val="24"/>
+          <w:szCs w:val="24"/>
+          <w:lang w:val="en-US"/>
+        </w:rPr>
+        <w:t>Ananthamurthy</w:t>
+      </w:r>
+      <w:proofErr w:type="spellEnd"/>
+      <w:r>
+        <w:rPr>
+          <w:sz w:val="24"/>
+          <w:szCs w:val="24"/>
+          <w:lang w:val="en-US"/>
+        </w:rPr>
+        <w:t xml:space="preserve"> - State Diagram in UML</w:t>
+      </w:r>
+      <w:r>
+        <w:rPr>
+          <w:sz w:val="24"/>
+          <w:szCs w:val="24"/>
+          <w:lang w:val="en-US"/>
+        </w:rPr>
         <w:t xml:space="preserve"> – July, 2003</w:t>
       </w:r>
     </w:p>
     <w:p>
       <w:pPr>
-        <w:pStyle w:val="aa"/>
+        <w:pStyle w:val="ListParagraph"/>
         <w:numPr>
           <w:ilvl w:val="0"/>
           <w:numId w:val="12"/>
@@ -10990,10 +12051,10 @@
           <w:szCs w:val="24"/>
         </w:rPr>
       </w:pPr>
-      <w:hyperlink r:id="rId34" w:history="1">
+      <w:hyperlink r:id="rId32" w:history="1">
         <w:r>
           <w:rPr>
-            <w:rStyle w:val="ab"/>
+            <w:rStyle w:val="Hyperlink"/>
             <w:rFonts w:ascii="Times New Roman" w:eastAsia="Times New Roman" w:hAnsi="Times New Roman" w:cs="Times New Roman"/>
             <w:sz w:val="24"/>
             <w:szCs w:val="24"/>
@@ -11021,27 +12082,22 @@
     </w:p>
     <w:p>
       <w:pPr>
-        <w:pStyle w:val="1"/>
+        <w:pStyle w:val="ListParagraph"/>
         <w:numPr>
           <w:ilvl w:val="0"/>
           <w:numId w:val="12"/>
         </w:numPr>
-        <w:spacing w:before="100" w:beforeAutospacing="1"/>
-        <w:ind w:left="1060" w:hanging="357"/>
-        <w:rPr>
-          <w:rFonts w:asciiTheme="minorHAnsi" w:hAnsiTheme="minorHAnsi" w:cstheme="minorHAnsi"/>
-          <w:b w:val="0"/>
-          <w:color w:val="auto"/>
-          <w:sz w:val="24"/>
-          <w:szCs w:val="24"/>
-        </w:rPr>
-      </w:pPr>
-      <w:hyperlink r:id="rId35" w:history="1">
+        <w:rPr>
+          <w:rFonts w:cstheme="minorHAnsi"/>
+          <w:b/>
+          <w:lang w:val="en-US"/>
+        </w:rPr>
+      </w:pPr>
+      <w:hyperlink r:id="rId33" w:history="1">
         <w:r>
           <w:rPr>
-            <w:rStyle w:val="ab"/>
+            <w:rStyle w:val="Hyperlink"/>
             <w:rFonts w:ascii="Times New Roman" w:eastAsia="Times New Roman" w:hAnsi="Times New Roman" w:cs="Times New Roman"/>
-            <w:b w:val="0"/>
             <w:sz w:val="24"/>
             <w:szCs w:val="24"/>
             <w:lang w:val="en-US" w:eastAsia="ru-RU"/>
@@ -11052,20 +12108,13 @@
       <w:r>
         <w:rPr>
           <w:rFonts w:ascii="Times New Roman" w:eastAsia="Times New Roman" w:hAnsi="Times New Roman" w:cs="Times New Roman"/>
-          <w:b w:val="0"/>
-          <w:sz w:val="24"/>
-          <w:szCs w:val="24"/>
           <w:lang w:val="en-US" w:eastAsia="ru-RU"/>
         </w:rPr>
         <w:t xml:space="preserve"> - </w:t>
       </w:r>
       <w:r>
         <w:rPr>
-          <w:rFonts w:asciiTheme="minorHAnsi" w:hAnsiTheme="minorHAnsi" w:cstheme="minorHAnsi"/>
-          <w:b w:val="0"/>
-          <w:color w:val="auto"/>
-          <w:sz w:val="24"/>
-          <w:szCs w:val="24"/>
+          <w:rFonts w:cstheme="minorHAnsi"/>
           <w:lang w:val="en-US"/>
         </w:rPr>
         <w:t>Graphical Finite State Machine Editor</w:t>
@@ -11073,7 +12122,7 @@
     </w:p>
     <w:p>
       <w:pPr>
-        <w:pStyle w:val="aa"/>
+        <w:pStyle w:val="ListParagraph"/>
         <w:numPr>
           <w:ilvl w:val="0"/>
           <w:numId w:val="12"/>
@@ -11083,10 +12132,10 @@
           <w:lang w:val="en-US"/>
         </w:rPr>
       </w:pPr>
-      <w:hyperlink r:id="rId36" w:history="1">
+      <w:hyperlink r:id="rId34" w:history="1">
         <w:r>
           <w:rPr>
-            <w:rStyle w:val="ab"/>
+            <w:rStyle w:val="Hyperlink"/>
             <w:sz w:val="24"/>
             <w:lang w:val="en-US"/>
           </w:rPr>
@@ -11102,7 +12151,7 @@
       </w:r>
     </w:p>
     <w:sectPr>
-      <w:footerReference w:type="default" r:id="rId37"/>
+      <w:footerReference w:type="default" r:id="rId35"/>
       <w:pgSz w:w="11906" w:h="16838"/>
       <w:pgMar w:top="1134" w:right="850" w:bottom="1134" w:left="1701" w:header="708" w:footer="708" w:gutter="0"/>
       <w:cols w:space="708"/>
@@ -11114,8 +12163,8 @@
 </file>
 
 <file path=word/endnotes.xml><?xml version="1.0" encoding="utf-8"?>
-<w:endnotes xmlns:ve="http://schemas.openxmlformats.org/markup-compatibility/2006" xmlns:o="urn:schemas-microsoft-com:office:office" xmlns:r="http://schemas.openxmlformats.org/officeDocument/2006/relationships" xmlns:m="http://schemas.openxmlformats.org/officeDocument/2006/math" xmlns:v="urn:schemas-microsoft-com:vml" xmlns:wp="http://schemas.openxmlformats.org/drawingml/2006/wordprocessingDrawing" xmlns:w10="urn:schemas-microsoft-com:office:word" xmlns:w="http://schemas.openxmlformats.org/wordprocessingml/2006/main" xmlns:wne="http://schemas.microsoft.com/office/word/2006/wordml">
-  <w:endnote w:type="separator" w:id="0">
+<w:endnotes xmlns:wpc="http://schemas.microsoft.com/office/word/2010/wordprocessingCanvas" xmlns:mc="http://schemas.openxmlformats.org/markup-compatibility/2006" xmlns:o="urn:schemas-microsoft-com:office:office" xmlns:r="http://schemas.openxmlformats.org/officeDocument/2006/relationships" xmlns:m="http://schemas.openxmlformats.org/officeDocument/2006/math" xmlns:v="urn:schemas-microsoft-com:vml" xmlns:wp14="http://schemas.microsoft.com/office/word/2010/wordprocessingDrawing" xmlns:wp="http://schemas.openxmlformats.org/drawingml/2006/wordprocessingDrawing" xmlns:w10="urn:schemas-microsoft-com:office:word" xmlns:w="http://schemas.openxmlformats.org/wordprocessingml/2006/main" xmlns:w14="http://schemas.microsoft.com/office/word/2010/wordml" xmlns:w15="http://schemas.microsoft.com/office/word/2012/wordml" xmlns:wpg="http://schemas.microsoft.com/office/word/2010/wordprocessingGroup" xmlns:wpi="http://schemas.microsoft.com/office/word/2010/wordprocessingInk" xmlns:wne="http://schemas.microsoft.com/office/word/2006/wordml" xmlns:wps="http://schemas.microsoft.com/office/word/2010/wordprocessingShape" mc:Ignorable="w14 w15 wp14">
+  <w:endnote w:type="separator" w:id="-1">
     <w:p>
       <w:pPr>
         <w:spacing w:after="0"/>
@@ -11125,7 +12174,7 @@
       </w:r>
     </w:p>
   </w:endnote>
-  <w:endnote w:type="continuationSeparator" w:id="1">
+  <w:endnote w:type="continuationSeparator" w:id="0">
     <w:p>
       <w:pPr>
         <w:spacing w:after="0"/>
@@ -11139,39 +12188,53 @@
 </file>
 
 <file path=word/footer1.xml><?xml version="1.0" encoding="utf-8"?>
-<w:ftr xmlns:ve="http://schemas.openxmlformats.org/markup-compatibility/2006" xmlns:o="urn:schemas-microsoft-com:office:office" xmlns:r="http://schemas.openxmlformats.org/officeDocument/2006/relationships" xmlns:m="http://schemas.openxmlformats.org/officeDocument/2006/math" xmlns:v="urn:schemas-microsoft-com:vml" xmlns:wp="http://schemas.openxmlformats.org/drawingml/2006/wordprocessingDrawing" xmlns:w10="urn:schemas-microsoft-com:office:word" xmlns:w="http://schemas.openxmlformats.org/wordprocessingml/2006/main" xmlns:wne="http://schemas.microsoft.com/office/word/2006/wordml">
+<w:ftr xmlns:wpc="http://schemas.microsoft.com/office/word/2010/wordprocessingCanvas" xmlns:mc="http://schemas.openxmlformats.org/markup-compatibility/2006" xmlns:o="urn:schemas-microsoft-com:office:office" xmlns:r="http://schemas.openxmlformats.org/officeDocument/2006/relationships" xmlns:m="http://schemas.openxmlformats.org/officeDocument/2006/math" xmlns:v="urn:schemas-microsoft-com:vml" xmlns:wp14="http://schemas.microsoft.com/office/word/2010/wordprocessingDrawing" xmlns:wp="http://schemas.openxmlformats.org/drawingml/2006/wordprocessingDrawing" xmlns:w10="urn:schemas-microsoft-com:office:word" xmlns:w="http://schemas.openxmlformats.org/wordprocessingml/2006/main" xmlns:w14="http://schemas.microsoft.com/office/word/2010/wordml" xmlns:w15="http://schemas.microsoft.com/office/word/2012/wordml" xmlns:wpg="http://schemas.microsoft.com/office/word/2010/wordprocessingGroup" xmlns:wpi="http://schemas.microsoft.com/office/word/2010/wordprocessingInk" xmlns:wne="http://schemas.microsoft.com/office/word/2006/wordml" xmlns:wps="http://schemas.microsoft.com/office/word/2010/wordprocessingShape" mc:Ignorable="w14 w15 wp14">
   <w:sdt>
     <w:sdtPr>
       <w:id w:val="38573931"/>
     </w:sdtPr>
+    <w:sdtEndPr/>
     <w:sdtContent>
       <w:p>
         <w:pPr>
-          <w:pStyle w:val="a6"/>
+          <w:pStyle w:val="Footer"/>
           <w:jc w:val="center"/>
         </w:pPr>
-        <w:fldSimple w:instr=" PAGE   \* MERGEFORMAT ">
-          <w:r>
-            <w:rPr>
-              <w:noProof/>
-            </w:rPr>
-            <w:t>22</w:t>
-          </w:r>
-        </w:fldSimple>
+        <w:r>
+          <w:fldChar w:fldCharType="begin"/>
+        </w:r>
+        <w:r>
+          <w:instrText xml:space="preserve"> PAGE   \* MERGEFORMAT </w:instrText>
+        </w:r>
+        <w:r>
+          <w:fldChar w:fldCharType="separate"/>
+        </w:r>
+        <w:r>
+          <w:rPr>
+            <w:noProof/>
+          </w:rPr>
+          <w:t>10</w:t>
+        </w:r>
+        <w:r>
+          <w:rPr>
+            <w:noProof/>
+          </w:rPr>
+          <w:fldChar w:fldCharType="end"/>
+        </w:r>
       </w:p>
     </w:sdtContent>
   </w:sdt>
   <w:p>
     <w:pPr>
-      <w:pStyle w:val="a6"/>
+      <w:pStyle w:val="Footer"/>
     </w:pPr>
   </w:p>
 </w:ftr>
 </file>
 
 <file path=word/footnotes.xml><?xml version="1.0" encoding="utf-8"?>
-<w:footnotes xmlns:ve="http://schemas.openxmlformats.org/markup-compatibility/2006" xmlns:o="urn:schemas-microsoft-com:office:office" xmlns:r="http://schemas.openxmlformats.org/officeDocument/2006/relationships" xmlns:m="http://schemas.openxmlformats.org/officeDocument/2006/math" xmlns:v="urn:schemas-microsoft-com:vml" xmlns:wp="http://schemas.openxmlformats.org/drawingml/2006/wordprocessingDrawing" xmlns:w10="urn:schemas-microsoft-com:office:word" xmlns:w="http://schemas.openxmlformats.org/wordprocessingml/2006/main" xmlns:wne="http://schemas.microsoft.com/office/word/2006/wordml">
-  <w:footnote w:type="separator" w:id="0">
+<w:footnotes xmlns:wpc="http://schemas.microsoft.com/office/word/2010/wordprocessingCanvas" xmlns:mc="http://schemas.openxmlformats.org/markup-compatibility/2006" xmlns:o="urn:schemas-microsoft-com:office:office" xmlns:r="http://schemas.openxmlformats.org/officeDocument/2006/relationships" xmlns:m="http://schemas.openxmlformats.org/officeDocument/2006/math" xmlns:v="urn:schemas-microsoft-com:vml" xmlns:wp14="http://schemas.microsoft.com/office/word/2010/wordprocessingDrawing" xmlns:wp="http://schemas.openxmlformats.org/drawingml/2006/wordprocessingDrawing" xmlns:w10="urn:schemas-microsoft-com:office:word" xmlns:w="http://schemas.openxmlformats.org/wordprocessingml/2006/main" xmlns:w14="http://schemas.microsoft.com/office/word/2010/wordml" xmlns:w15="http://schemas.microsoft.com/office/word/2012/wordml" xmlns:wpg="http://schemas.microsoft.com/office/word/2010/wordprocessingGroup" xmlns:wpi="http://schemas.microsoft.com/office/word/2010/wordprocessingInk" xmlns:wne="http://schemas.microsoft.com/office/word/2006/wordml" xmlns:wps="http://schemas.microsoft.com/office/word/2010/wordprocessingShape" mc:Ignorable="w14 w15 wp14">
+  <w:footnote w:type="separator" w:id="-1">
     <w:p>
       <w:pPr>
         <w:spacing w:after="0"/>
@@ -11181,7 +12244,7 @@
       </w:r>
     </w:p>
   </w:footnote>
-  <w:footnote w:type="continuationSeparator" w:id="1">
+  <w:footnote w:type="continuationSeparator" w:id="0">
     <w:p>
       <w:pPr>
         <w:spacing w:after="0"/>
@@ -11195,7 +12258,7 @@
 </file>
 
 <file path=word/numbering.xml><?xml version="1.0" encoding="utf-8"?>
-<w:numbering xmlns:ve="http://schemas.openxmlformats.org/markup-compatibility/2006" xmlns:o="urn:schemas-microsoft-com:office:office" xmlns:r="http://schemas.openxmlformats.org/officeDocument/2006/relationships" xmlns:m="http://schemas.openxmlformats.org/officeDocument/2006/math" xmlns:v="urn:schemas-microsoft-com:vml" xmlns:wp="http://schemas.openxmlformats.org/drawingml/2006/wordprocessingDrawing" xmlns:w10="urn:schemas-microsoft-com:office:word" xmlns:w="http://schemas.openxmlformats.org/wordprocessingml/2006/main" xmlns:wne="http://schemas.microsoft.com/office/word/2006/wordml">
+<w:numbering xmlns:wpc="http://schemas.microsoft.com/office/word/2010/wordprocessingCanvas" xmlns:mc="http://schemas.openxmlformats.org/markup-compatibility/2006" xmlns:o="urn:schemas-microsoft-com:office:office" xmlns:r="http://schemas.openxmlformats.org/officeDocument/2006/relationships" xmlns:m="http://schemas.openxmlformats.org/officeDocument/2006/math" xmlns:v="urn:schemas-microsoft-com:vml" xmlns:wp14="http://schemas.microsoft.com/office/word/2010/wordprocessingDrawing" xmlns:wp="http://schemas.openxmlformats.org/drawingml/2006/wordprocessingDrawing" xmlns:w10="urn:schemas-microsoft-com:office:word" xmlns:w="http://schemas.openxmlformats.org/wordprocessingml/2006/main" xmlns:w14="http://schemas.microsoft.com/office/word/2010/wordml" xmlns:w15="http://schemas.microsoft.com/office/word/2012/wordml" xmlns:wpg="http://schemas.microsoft.com/office/word/2010/wordprocessingGroup" xmlns:wpi="http://schemas.microsoft.com/office/word/2010/wordprocessingInk" xmlns:wne="http://schemas.microsoft.com/office/word/2006/wordml" xmlns:wps="http://schemas.microsoft.com/office/word/2010/wordprocessingShape" mc:Ignorable="w14 w15 wp14">
   <w:abstractNum w:abstractNumId="0">
     <w:nsid w:val="03F74B95"/>
     <w:multiLevelType w:val="multilevel"/>
@@ -13520,7 +14583,7 @@
 </file>
 
 <file path=word/styles.xml><?xml version="1.0" encoding="utf-8"?>
-<w:styles xmlns:r="http://schemas.openxmlformats.org/officeDocument/2006/relationships" xmlns:w="http://schemas.openxmlformats.org/wordprocessingml/2006/main">
+<w:styles xmlns:mc="http://schemas.openxmlformats.org/markup-compatibility/2006" xmlns:r="http://schemas.openxmlformats.org/officeDocument/2006/relationships" xmlns:w="http://schemas.openxmlformats.org/wordprocessingml/2006/main" xmlns:w14="http://schemas.microsoft.com/office/word/2010/wordml" xmlns:w15="http://schemas.microsoft.com/office/word/2012/wordml" mc:Ignorable="w14 w15">
   <w:docDefaults>
     <w:rPrDefault>
       <w:rPr>
@@ -13536,155 +14599,389 @@
       </w:pPr>
     </w:pPrDefault>
   </w:docDefaults>
-  <w:latentStyles w:defLockedState="0" w:defUIPriority="99" w:defSemiHidden="1" w:defUnhideWhenUsed="1" w:defQFormat="0" w:count="267">
-    <w:lsdException w:name="Normal" w:semiHidden="0" w:uiPriority="0" w:unhideWhenUsed="0" w:qFormat="1"/>
-    <w:lsdException w:name="heading 1" w:semiHidden="0" w:uiPriority="9" w:unhideWhenUsed="0" w:qFormat="1"/>
-    <w:lsdException w:name="heading 2" w:uiPriority="9" w:qFormat="1"/>
-    <w:lsdException w:name="heading 3" w:uiPriority="9" w:qFormat="1"/>
-    <w:lsdException w:name="heading 4" w:uiPriority="9" w:qFormat="1"/>
-    <w:lsdException w:name="heading 5" w:uiPriority="9" w:qFormat="1"/>
-    <w:lsdException w:name="heading 6" w:uiPriority="9" w:qFormat="1"/>
-    <w:lsdException w:name="heading 7" w:uiPriority="9" w:qFormat="1"/>
-    <w:lsdException w:name="heading 8" w:uiPriority="9" w:qFormat="1"/>
-    <w:lsdException w:name="heading 9" w:uiPriority="9" w:qFormat="1"/>
-    <w:lsdException w:name="toc 1" w:uiPriority="39"/>
-    <w:lsdException w:name="toc 2" w:uiPriority="39"/>
-    <w:lsdException w:name="toc 3" w:uiPriority="39"/>
-    <w:lsdException w:name="toc 4" w:uiPriority="39"/>
-    <w:lsdException w:name="toc 5" w:uiPriority="39"/>
-    <w:lsdException w:name="toc 6" w:uiPriority="39"/>
-    <w:lsdException w:name="toc 7" w:uiPriority="39"/>
-    <w:lsdException w:name="toc 8" w:uiPriority="39"/>
-    <w:lsdException w:name="toc 9" w:uiPriority="39"/>
-    <w:lsdException w:name="caption" w:uiPriority="35" w:qFormat="1"/>
-    <w:lsdException w:name="Title" w:semiHidden="0" w:uiPriority="10" w:unhideWhenUsed="0" w:qFormat="1"/>
-    <w:lsdException w:name="Default Paragraph Font" w:uiPriority="1"/>
-    <w:lsdException w:name="Subtitle" w:semiHidden="0" w:uiPriority="11" w:unhideWhenUsed="0" w:qFormat="1"/>
-    <w:lsdException w:name="Strong" w:semiHidden="0" w:uiPriority="22" w:unhideWhenUsed="0" w:qFormat="1"/>
-    <w:lsdException w:name="Emphasis" w:semiHidden="0" w:uiPriority="20" w:unhideWhenUsed="0" w:qFormat="1"/>
-    <w:lsdException w:name="Table Grid" w:semiHidden="0" w:uiPriority="59" w:unhideWhenUsed="0"/>
-    <w:lsdException w:name="Placeholder Text" w:unhideWhenUsed="0"/>
-    <w:lsdException w:name="No Spacing" w:semiHidden="0" w:uiPriority="1" w:unhideWhenUsed="0" w:qFormat="1"/>
-    <w:lsdException w:name="Light Shading" w:semiHidden="0" w:uiPriority="60" w:unhideWhenUsed="0"/>
-    <w:lsdException w:name="Light List" w:semiHidden="0" w:uiPriority="61" w:unhideWhenUsed="0"/>
-    <w:lsdException w:name="Light Grid" w:semiHidden="0" w:uiPriority="62" w:unhideWhenUsed="0"/>
-    <w:lsdException w:name="Medium Shading 1" w:semiHidden="0" w:uiPriority="63" w:unhideWhenUsed="0"/>
-    <w:lsdException w:name="Medium Shading 2" w:semiHidden="0" w:uiPriority="64" w:unhideWhenUsed="0"/>
-    <w:lsdException w:name="Medium List 1" w:semiHidden="0" w:uiPriority="65" w:unhideWhenUsed="0"/>
-    <w:lsdException w:name="Medium List 2" w:semiHidden="0" w:uiPriority="66" w:unhideWhenUsed="0"/>
-    <w:lsdException w:name="Medium Grid 1" w:semiHidden="0" w:uiPriority="67" w:unhideWhenUsed="0"/>
-    <w:lsdException w:name="Medium Grid 2" w:semiHidden="0" w:uiPriority="68" w:unhideWhenUsed="0"/>
-    <w:lsdException w:name="Medium Grid 3" w:semiHidden="0" w:uiPriority="69" w:unhideWhenUsed="0"/>
-    <w:lsdException w:name="Dark List" w:semiHidden="0" w:uiPriority="70" w:unhideWhenUsed="0"/>
-    <w:lsdException w:name="Colorful Shading" w:semiHidden="0" w:uiPriority="71" w:unhideWhenUsed="0"/>
-    <w:lsdException w:name="Colorful List" w:semiHidden="0" w:uiPriority="72" w:unhideWhenUsed="0"/>
-    <w:lsdException w:name="Colorful Grid" w:semiHidden="0" w:uiPriority="73" w:unhideWhenUsed="0"/>
-    <w:lsdException w:name="Light Shading Accent 1" w:semiHidden="0" w:uiPriority="60" w:unhideWhenUsed="0"/>
-    <w:lsdException w:name="Light List Accent 1" w:semiHidden="0" w:uiPriority="61" w:unhideWhenUsed="0"/>
-    <w:lsdException w:name="Light Grid Accent 1" w:semiHidden="0" w:uiPriority="62" w:unhideWhenUsed="0"/>
-    <w:lsdException w:name="Medium Shading 1 Accent 1" w:semiHidden="0" w:uiPriority="63" w:unhideWhenUsed="0"/>
-    <w:lsdException w:name="Medium Shading 2 Accent 1" w:semiHidden="0" w:uiPriority="64" w:unhideWhenUsed="0"/>
-    <w:lsdException w:name="Medium List 1 Accent 1" w:semiHidden="0" w:uiPriority="65" w:unhideWhenUsed="0"/>
-    <w:lsdException w:name="Revision" w:unhideWhenUsed="0"/>
-    <w:lsdException w:name="List Paragraph" w:semiHidden="0" w:uiPriority="34" w:unhideWhenUsed="0" w:qFormat="1"/>
-    <w:lsdException w:name="Quote" w:semiHidden="0" w:uiPriority="29" w:unhideWhenUsed="0" w:qFormat="1"/>
-    <w:lsdException w:name="Intense Quote" w:semiHidden="0" w:uiPriority="30" w:unhideWhenUsed="0" w:qFormat="1"/>
-    <w:lsdException w:name="Medium List 2 Accent 1" w:semiHidden="0" w:uiPriority="66" w:unhideWhenUsed="0"/>
-    <w:lsdException w:name="Medium Grid 1 Accent 1" w:semiHidden="0" w:uiPriority="67" w:unhideWhenUsed="0"/>
-    <w:lsdException w:name="Medium Grid 2 Accent 1" w:semiHidden="0" w:uiPriority="68" w:unhideWhenUsed="0"/>
-    <w:lsdException w:name="Medium Grid 3 Accent 1" w:semiHidden="0" w:uiPriority="69" w:unhideWhenUsed="0"/>
-    <w:lsdException w:name="Dark List Accent 1" w:semiHidden="0" w:uiPriority="70" w:unhideWhenUsed="0"/>
-    <w:lsdException w:name="Colorful Shading Accent 1" w:semiHidden="0" w:uiPriority="71" w:unhideWhenUsed="0"/>
-    <w:lsdException w:name="Colorful List Accent 1" w:semiHidden="0" w:uiPriority="72" w:unhideWhenUsed="0"/>
-    <w:lsdException w:name="Colorful Grid Accent 1" w:semiHidden="0" w:uiPriority="73" w:unhideWhenUsed="0"/>
-    <w:lsdException w:name="Light Shading Accent 2" w:semiHidden="0" w:uiPriority="60" w:unhideWhenUsed="0"/>
-    <w:lsdException w:name="Light List Accent 2" w:semiHidden="0" w:uiPriority="61" w:unhideWhenUsed="0"/>
-    <w:lsdException w:name="Light Grid Accent 2" w:semiHidden="0" w:uiPriority="62" w:unhideWhenUsed="0"/>
-    <w:lsdException w:name="Medium Shading 1 Accent 2" w:semiHidden="0" w:uiPriority="63" w:unhideWhenUsed="0"/>
-    <w:lsdException w:name="Medium Shading 2 Accent 2" w:semiHidden="0" w:uiPriority="64" w:unhideWhenUsed="0"/>
-    <w:lsdException w:name="Medium List 1 Accent 2" w:semiHidden="0" w:uiPriority="65" w:unhideWhenUsed="0"/>
-    <w:lsdException w:name="Medium List 2 Accent 2" w:semiHidden="0" w:uiPriority="66" w:unhideWhenUsed="0"/>
-    <w:lsdException w:name="Medium Grid 1 Accent 2" w:semiHidden="0" w:uiPriority="67" w:unhideWhenUsed="0"/>
-    <w:lsdException w:name="Medium Grid 2 Accent 2" w:semiHidden="0" w:uiPriority="68" w:unhideWhenUsed="0"/>
-    <w:lsdException w:name="Medium Grid 3 Accent 2" w:semiHidden="0" w:uiPriority="69" w:unhideWhenUsed="0"/>
-    <w:lsdException w:name="Dark List Accent 2" w:semiHidden="0" w:uiPriority="70" w:unhideWhenUsed="0"/>
-    <w:lsdException w:name="Colorful Shading Accent 2" w:semiHidden="0" w:uiPriority="71" w:unhideWhenUsed="0"/>
-    <w:lsdException w:name="Colorful List Accent 2" w:semiHidden="0" w:uiPriority="72" w:unhideWhenUsed="0"/>
-    <w:lsdException w:name="Colorful Grid Accent 2" w:semiHidden="0" w:uiPriority="73" w:unhideWhenUsed="0"/>
-    <w:lsdException w:name="Light Shading Accent 3" w:semiHidden="0" w:uiPriority="60" w:unhideWhenUsed="0"/>
-    <w:lsdException w:name="Light List Accent 3" w:semiHidden="0" w:uiPriority="61" w:unhideWhenUsed="0"/>
-    <w:lsdException w:name="Light Grid Accent 3" w:semiHidden="0" w:uiPriority="62" w:unhideWhenUsed="0"/>
-    <w:lsdException w:name="Medium Shading 1 Accent 3" w:semiHidden="0" w:uiPriority="63" w:unhideWhenUsed="0"/>
-    <w:lsdException w:name="Medium Shading 2 Accent 3" w:semiHidden="0" w:uiPriority="64" w:unhideWhenUsed="0"/>
-    <w:lsdException w:name="Medium List 1 Accent 3" w:semiHidden="0" w:uiPriority="65" w:unhideWhenUsed="0"/>
-    <w:lsdException w:name="Medium List 2 Accent 3" w:semiHidden="0" w:uiPriority="66" w:unhideWhenUsed="0"/>
-    <w:lsdException w:name="Medium Grid 1 Accent 3" w:semiHidden="0" w:uiPriority="67" w:unhideWhenUsed="0"/>
-    <w:lsdException w:name="Medium Grid 2 Accent 3" w:semiHidden="0" w:uiPriority="68" w:unhideWhenUsed="0"/>
-    <w:lsdException w:name="Medium Grid 3 Accent 3" w:semiHidden="0" w:uiPriority="69" w:unhideWhenUsed="0"/>
-    <w:lsdException w:name="Dark List Accent 3" w:semiHidden="0" w:uiPriority="70" w:unhideWhenUsed="0"/>
-    <w:lsdException w:name="Colorful Shading Accent 3" w:semiHidden="0" w:uiPriority="71" w:unhideWhenUsed="0"/>
-    <w:lsdException w:name="Colorful List Accent 3" w:semiHidden="0" w:uiPriority="72" w:unhideWhenUsed="0"/>
-    <w:lsdException w:name="Colorful Grid Accent 3" w:semiHidden="0" w:uiPriority="73" w:unhideWhenUsed="0"/>
-    <w:lsdException w:name="Light Shading Accent 4" w:semiHidden="0" w:uiPriority="60" w:unhideWhenUsed="0"/>
-    <w:lsdException w:name="Light List Accent 4" w:semiHidden="0" w:uiPriority="61" w:unhideWhenUsed="0"/>
-    <w:lsdException w:name="Light Grid Accent 4" w:semiHidden="0" w:uiPriority="62" w:unhideWhenUsed="0"/>
-    <w:lsdException w:name="Medium Shading 1 Accent 4" w:semiHidden="0" w:uiPriority="63" w:unhideWhenUsed="0"/>
-    <w:lsdException w:name="Medium Shading 2 Accent 4" w:semiHidden="0" w:uiPriority="64" w:unhideWhenUsed="0"/>
-    <w:lsdException w:name="Medium List 1 Accent 4" w:semiHidden="0" w:uiPriority="65" w:unhideWhenUsed="0"/>
-    <w:lsdException w:name="Medium List 2 Accent 4" w:semiHidden="0" w:uiPriority="66" w:unhideWhenUsed="0"/>
-    <w:lsdException w:name="Medium Grid 1 Accent 4" w:semiHidden="0" w:uiPriority="67" w:unhideWhenUsed="0"/>
-    <w:lsdException w:name="Medium Grid 2 Accent 4" w:semiHidden="0" w:uiPriority="68" w:unhideWhenUsed="0"/>
-    <w:lsdException w:name="Medium Grid 3 Accent 4" w:semiHidden="0" w:uiPriority="69" w:unhideWhenUsed="0"/>
-    <w:lsdException w:name="Dark List Accent 4" w:semiHidden="0" w:uiPriority="70" w:unhideWhenUsed="0"/>
-    <w:lsdException w:name="Colorful Shading Accent 4" w:semiHidden="0" w:uiPriority="71" w:unhideWhenUsed="0"/>
-    <w:lsdException w:name="Colorful List Accent 4" w:semiHidden="0" w:uiPriority="72" w:unhideWhenUsed="0"/>
-    <w:lsdException w:name="Colorful Grid Accent 4" w:semiHidden="0" w:uiPriority="73" w:unhideWhenUsed="0"/>
-    <w:lsdException w:name="Light Shading Accent 5" w:semiHidden="0" w:uiPriority="60" w:unhideWhenUsed="0"/>
-    <w:lsdException w:name="Light List Accent 5" w:semiHidden="0" w:uiPriority="61" w:unhideWhenUsed="0"/>
-    <w:lsdException w:name="Light Grid Accent 5" w:semiHidden="0" w:uiPriority="62" w:unhideWhenUsed="0"/>
-    <w:lsdException w:name="Medium Shading 1 Accent 5" w:semiHidden="0" w:uiPriority="63" w:unhideWhenUsed="0"/>
-    <w:lsdException w:name="Medium Shading 2 Accent 5" w:semiHidden="0" w:uiPriority="64" w:unhideWhenUsed="0"/>
-    <w:lsdException w:name="Medium List 1 Accent 5" w:semiHidden="0" w:uiPriority="65" w:unhideWhenUsed="0"/>
-    <w:lsdException w:name="Medium List 2 Accent 5" w:semiHidden="0" w:uiPriority="66" w:unhideWhenUsed="0"/>
-    <w:lsdException w:name="Medium Grid 1 Accent 5" w:semiHidden="0" w:uiPriority="67" w:unhideWhenUsed="0"/>
-    <w:lsdException w:name="Medium Grid 2 Accent 5" w:semiHidden="0" w:uiPriority="68" w:unhideWhenUsed="0"/>
-    <w:lsdException w:name="Medium Grid 3 Accent 5" w:semiHidden="0" w:uiPriority="69" w:unhideWhenUsed="0"/>
-    <w:lsdException w:name="Dark List Accent 5" w:semiHidden="0" w:uiPriority="70" w:unhideWhenUsed="0"/>
-    <w:lsdException w:name="Colorful Shading Accent 5" w:semiHidden="0" w:uiPriority="71" w:unhideWhenUsed="0"/>
-    <w:lsdException w:name="Colorful List Accent 5" w:semiHidden="0" w:uiPriority="72" w:unhideWhenUsed="0"/>
-    <w:lsdException w:name="Colorful Grid Accent 5" w:semiHidden="0" w:uiPriority="73" w:unhideWhenUsed="0"/>
-    <w:lsdException w:name="Light Shading Accent 6" w:semiHidden="0" w:uiPriority="60" w:unhideWhenUsed="0"/>
-    <w:lsdException w:name="Light List Accent 6" w:semiHidden="0" w:uiPriority="61" w:unhideWhenUsed="0"/>
-    <w:lsdException w:name="Light Grid Accent 6" w:semiHidden="0" w:uiPriority="62" w:unhideWhenUsed="0"/>
-    <w:lsdException w:name="Medium Shading 1 Accent 6" w:semiHidden="0" w:uiPriority="63" w:unhideWhenUsed="0"/>
-    <w:lsdException w:name="Medium Shading 2 Accent 6" w:semiHidden="0" w:uiPriority="64" w:unhideWhenUsed="0"/>
-    <w:lsdException w:name="Medium List 1 Accent 6" w:semiHidden="0" w:uiPriority="65" w:unhideWhenUsed="0"/>
-    <w:lsdException w:name="Medium List 2 Accent 6" w:semiHidden="0" w:uiPriority="66" w:unhideWhenUsed="0"/>
-    <w:lsdException w:name="Medium Grid 1 Accent 6" w:semiHidden="0" w:uiPriority="67" w:unhideWhenUsed="0"/>
-    <w:lsdException w:name="Medium Grid 2 Accent 6" w:semiHidden="0" w:uiPriority="68" w:unhideWhenUsed="0"/>
-    <w:lsdException w:name="Medium Grid 3 Accent 6" w:semiHidden="0" w:uiPriority="69" w:unhideWhenUsed="0"/>
-    <w:lsdException w:name="Dark List Accent 6" w:semiHidden="0" w:uiPriority="70" w:unhideWhenUsed="0"/>
-    <w:lsdException w:name="Colorful Shading Accent 6" w:semiHidden="0" w:uiPriority="71" w:unhideWhenUsed="0"/>
-    <w:lsdException w:name="Colorful List Accent 6" w:semiHidden="0" w:uiPriority="72" w:unhideWhenUsed="0"/>
-    <w:lsdException w:name="Colorful Grid Accent 6" w:semiHidden="0" w:uiPriority="73" w:unhideWhenUsed="0"/>
-    <w:lsdException w:name="Subtle Emphasis" w:semiHidden="0" w:uiPriority="19" w:unhideWhenUsed="0" w:qFormat="1"/>
-    <w:lsdException w:name="Intense Emphasis" w:semiHidden="0" w:uiPriority="21" w:unhideWhenUsed="0" w:qFormat="1"/>
-    <w:lsdException w:name="Subtle Reference" w:semiHidden="0" w:uiPriority="31" w:unhideWhenUsed="0" w:qFormat="1"/>
-    <w:lsdException w:name="Intense Reference" w:semiHidden="0" w:uiPriority="32" w:unhideWhenUsed="0" w:qFormat="1"/>
-    <w:lsdException w:name="Book Title" w:semiHidden="0" w:uiPriority="33" w:unhideWhenUsed="0" w:qFormat="1"/>
-    <w:lsdException w:name="Bibliography" w:uiPriority="37"/>
-    <w:lsdException w:name="TOC Heading" w:uiPriority="39" w:qFormat="1"/>
+  <w:latentStyles w:defLockedState="0" w:defUIPriority="99" w:defSemiHidden="0" w:defUnhideWhenUsed="0" w:defQFormat="0" w:count="371">
+    <w:lsdException w:name="Normal" w:uiPriority="0" w:qFormat="1"/>
+    <w:lsdException w:name="heading 1" w:uiPriority="9" w:qFormat="1"/>
+    <w:lsdException w:name="heading 2" w:semiHidden="1" w:uiPriority="9" w:unhideWhenUsed="1" w:qFormat="1"/>
+    <w:lsdException w:name="heading 3" w:semiHidden="1" w:uiPriority="9" w:unhideWhenUsed="1" w:qFormat="1"/>
+    <w:lsdException w:name="heading 4" w:semiHidden="1" w:uiPriority="9" w:unhideWhenUsed="1" w:qFormat="1"/>
+    <w:lsdException w:name="heading 5" w:semiHidden="1" w:uiPriority="9" w:unhideWhenUsed="1" w:qFormat="1"/>
+    <w:lsdException w:name="heading 6" w:semiHidden="1" w:uiPriority="9" w:unhideWhenUsed="1" w:qFormat="1"/>
+    <w:lsdException w:name="heading 7" w:semiHidden="1" w:uiPriority="9" w:unhideWhenUsed="1" w:qFormat="1"/>
+    <w:lsdException w:name="heading 8" w:semiHidden="1" w:uiPriority="9" w:unhideWhenUsed="1" w:qFormat="1"/>
+    <w:lsdException w:name="heading 9" w:semiHidden="1" w:uiPriority="9" w:unhideWhenUsed="1" w:qFormat="1"/>
+    <w:lsdException w:name="index 1" w:semiHidden="1" w:unhideWhenUsed="1"/>
+    <w:lsdException w:name="index 2" w:semiHidden="1" w:unhideWhenUsed="1"/>
+    <w:lsdException w:name="index 3" w:semiHidden="1" w:unhideWhenUsed="1"/>
+    <w:lsdException w:name="index 4" w:semiHidden="1" w:unhideWhenUsed="1"/>
+    <w:lsdException w:name="index 5" w:semiHidden="1" w:unhideWhenUsed="1"/>
+    <w:lsdException w:name="index 6" w:semiHidden="1" w:unhideWhenUsed="1"/>
+    <w:lsdException w:name="index 7" w:semiHidden="1" w:unhideWhenUsed="1"/>
+    <w:lsdException w:name="index 8" w:semiHidden="1" w:unhideWhenUsed="1"/>
+    <w:lsdException w:name="index 9" w:semiHidden="1" w:unhideWhenUsed="1"/>
+    <w:lsdException w:name="toc 1" w:semiHidden="1" w:uiPriority="39" w:unhideWhenUsed="1"/>
+    <w:lsdException w:name="toc 2" w:semiHidden="1" w:uiPriority="39" w:unhideWhenUsed="1"/>
+    <w:lsdException w:name="toc 3" w:semiHidden="1" w:uiPriority="39" w:unhideWhenUsed="1"/>
+    <w:lsdException w:name="toc 4" w:semiHidden="1" w:uiPriority="39" w:unhideWhenUsed="1"/>
+    <w:lsdException w:name="toc 5" w:semiHidden="1" w:uiPriority="39" w:unhideWhenUsed="1"/>
+    <w:lsdException w:name="toc 6" w:semiHidden="1" w:uiPriority="39" w:unhideWhenUsed="1"/>
+    <w:lsdException w:name="toc 7" w:semiHidden="1" w:uiPriority="39" w:unhideWhenUsed="1"/>
+    <w:lsdException w:name="toc 8" w:semiHidden="1" w:uiPriority="39" w:unhideWhenUsed="1"/>
+    <w:lsdException w:name="toc 9" w:semiHidden="1" w:uiPriority="39" w:unhideWhenUsed="1"/>
+    <w:lsdException w:name="Normal Indent" w:semiHidden="1" w:unhideWhenUsed="1"/>
+    <w:lsdException w:name="footnote text" w:semiHidden="1" w:unhideWhenUsed="1"/>
+    <w:lsdException w:name="annotation text" w:semiHidden="1" w:unhideWhenUsed="1"/>
+    <w:lsdException w:name="header" w:semiHidden="1" w:unhideWhenUsed="1"/>
+    <w:lsdException w:name="footer" w:semiHidden="1" w:unhideWhenUsed="1"/>
+    <w:lsdException w:name="index heading" w:semiHidden="1" w:unhideWhenUsed="1"/>
+    <w:lsdException w:name="caption" w:semiHidden="1" w:uiPriority="35" w:unhideWhenUsed="1" w:qFormat="1"/>
+    <w:lsdException w:name="table of figures" w:semiHidden="1" w:unhideWhenUsed="1"/>
+    <w:lsdException w:name="envelope address" w:semiHidden="1" w:unhideWhenUsed="1"/>
+    <w:lsdException w:name="envelope return" w:semiHidden="1" w:unhideWhenUsed="1"/>
+    <w:lsdException w:name="footnote reference" w:semiHidden="1" w:unhideWhenUsed="1"/>
+    <w:lsdException w:name="annotation reference" w:semiHidden="1" w:unhideWhenUsed="1"/>
+    <w:lsdException w:name="line number" w:semiHidden="1" w:unhideWhenUsed="1"/>
+    <w:lsdException w:name="page number" w:semiHidden="1" w:unhideWhenUsed="1"/>
+    <w:lsdException w:name="endnote reference" w:semiHidden="1" w:unhideWhenUsed="1"/>
+    <w:lsdException w:name="endnote text" w:semiHidden="1" w:unhideWhenUsed="1"/>
+    <w:lsdException w:name="table of authorities" w:semiHidden="1" w:unhideWhenUsed="1"/>
+    <w:lsdException w:name="macro" w:semiHidden="1" w:unhideWhenUsed="1"/>
+    <w:lsdException w:name="toa heading" w:semiHidden="1" w:unhideWhenUsed="1"/>
+    <w:lsdException w:name="List" w:semiHidden="1" w:unhideWhenUsed="1"/>
+    <w:lsdException w:name="List Bullet" w:semiHidden="1" w:unhideWhenUsed="1"/>
+    <w:lsdException w:name="List Number" w:semiHidden="1" w:unhideWhenUsed="1"/>
+    <w:lsdException w:name="List 2" w:semiHidden="1" w:unhideWhenUsed="1"/>
+    <w:lsdException w:name="List 3" w:semiHidden="1" w:unhideWhenUsed="1"/>
+    <w:lsdException w:name="List 4" w:semiHidden="1" w:unhideWhenUsed="1"/>
+    <w:lsdException w:name="List 5" w:semiHidden="1" w:unhideWhenUsed="1"/>
+    <w:lsdException w:name="List Bullet 2" w:semiHidden="1" w:unhideWhenUsed="1"/>
+    <w:lsdException w:name="List Bullet 3" w:semiHidden="1" w:unhideWhenUsed="1"/>
+    <w:lsdException w:name="List Bullet 4" w:semiHidden="1" w:unhideWhenUsed="1"/>
+    <w:lsdException w:name="List Bullet 5" w:semiHidden="1" w:unhideWhenUsed="1"/>
+    <w:lsdException w:name="List Number 2" w:semiHidden="1" w:unhideWhenUsed="1"/>
+    <w:lsdException w:name="List Number 3" w:semiHidden="1" w:unhideWhenUsed="1"/>
+    <w:lsdException w:name="List Number 4" w:semiHidden="1" w:unhideWhenUsed="1"/>
+    <w:lsdException w:name="List Number 5" w:semiHidden="1" w:unhideWhenUsed="1"/>
+    <w:lsdException w:name="Title" w:uiPriority="10" w:qFormat="1"/>
+    <w:lsdException w:name="Closing" w:semiHidden="1" w:unhideWhenUsed="1"/>
+    <w:lsdException w:name="Signature" w:semiHidden="1" w:unhideWhenUsed="1"/>
+    <w:lsdException w:name="Default Paragraph Font" w:semiHidden="1" w:uiPriority="1" w:unhideWhenUsed="1"/>
+    <w:lsdException w:name="Body Text" w:semiHidden="1" w:unhideWhenUsed="1"/>
+    <w:lsdException w:name="Body Text Indent" w:semiHidden="1" w:unhideWhenUsed="1"/>
+    <w:lsdException w:name="List Continue" w:semiHidden="1" w:unhideWhenUsed="1"/>
+    <w:lsdException w:name="List Continue 2" w:semiHidden="1" w:unhideWhenUsed="1"/>
+    <w:lsdException w:name="List Continue 3" w:semiHidden="1" w:unhideWhenUsed="1"/>
+    <w:lsdException w:name="List Continue 4" w:semiHidden="1" w:unhideWhenUsed="1"/>
+    <w:lsdException w:name="List Continue 5" w:semiHidden="1" w:unhideWhenUsed="1"/>
+    <w:lsdException w:name="Message Header" w:semiHidden="1" w:unhideWhenUsed="1"/>
+    <w:lsdException w:name="Subtitle" w:uiPriority="11" w:qFormat="1"/>
+    <w:lsdException w:name="Salutation" w:semiHidden="1" w:unhideWhenUsed="1"/>
+    <w:lsdException w:name="Date" w:semiHidden="1" w:unhideWhenUsed="1"/>
+    <w:lsdException w:name="Body Text First Indent" w:semiHidden="1" w:unhideWhenUsed="1"/>
+    <w:lsdException w:name="Body Text First Indent 2" w:semiHidden="1" w:unhideWhenUsed="1"/>
+    <w:lsdException w:name="Note Heading" w:semiHidden="1" w:unhideWhenUsed="1"/>
+    <w:lsdException w:name="Body Text 2" w:semiHidden="1" w:unhideWhenUsed="1"/>
+    <w:lsdException w:name="Body Text 3" w:semiHidden="1" w:unhideWhenUsed="1"/>
+    <w:lsdException w:name="Body Text Indent 2" w:semiHidden="1" w:unhideWhenUsed="1"/>
+    <w:lsdException w:name="Body Text Indent 3" w:semiHidden="1" w:unhideWhenUsed="1"/>
+    <w:lsdException w:name="Block Text" w:semiHidden="1" w:unhideWhenUsed="1"/>
+    <w:lsdException w:name="Hyperlink" w:semiHidden="1" w:unhideWhenUsed="1"/>
+    <w:lsdException w:name="FollowedHyperlink" w:semiHidden="1" w:unhideWhenUsed="1"/>
+    <w:lsdException w:name="Strong" w:uiPriority="22" w:qFormat="1"/>
+    <w:lsdException w:name="Emphasis" w:uiPriority="20" w:qFormat="1"/>
+    <w:lsdException w:name="Document Map" w:semiHidden="1" w:unhideWhenUsed="1"/>
+    <w:lsdException w:name="Plain Text" w:semiHidden="1" w:unhideWhenUsed="1"/>
+    <w:lsdException w:name="E-mail Signature" w:semiHidden="1" w:unhideWhenUsed="1"/>
+    <w:lsdException w:name="HTML Top of Form" w:semiHidden="1" w:unhideWhenUsed="1"/>
+    <w:lsdException w:name="HTML Bottom of Form" w:semiHidden="1" w:unhideWhenUsed="1"/>
+    <w:lsdException w:name="Normal (Web)" w:semiHidden="1" w:unhideWhenUsed="1"/>
+    <w:lsdException w:name="HTML Acronym" w:semiHidden="1" w:unhideWhenUsed="1"/>
+    <w:lsdException w:name="HTML Address" w:semiHidden="1" w:unhideWhenUsed="1"/>
+    <w:lsdException w:name="HTML Cite" w:semiHidden="1" w:unhideWhenUsed="1"/>
+    <w:lsdException w:name="HTML Code" w:semiHidden="1" w:unhideWhenUsed="1"/>
+    <w:lsdException w:name="HTML Definition" w:semiHidden="1" w:unhideWhenUsed="1"/>
+    <w:lsdException w:name="HTML Keyboard" w:semiHidden="1" w:unhideWhenUsed="1"/>
+    <w:lsdException w:name="HTML Preformatted" w:semiHidden="1" w:unhideWhenUsed="1"/>
+    <w:lsdException w:name="HTML Sample" w:semiHidden="1" w:unhideWhenUsed="1"/>
+    <w:lsdException w:name="HTML Typewriter" w:semiHidden="1" w:unhideWhenUsed="1"/>
+    <w:lsdException w:name="HTML Variable" w:semiHidden="1" w:unhideWhenUsed="1"/>
+    <w:lsdException w:name="Normal Table" w:semiHidden="1" w:unhideWhenUsed="1"/>
+    <w:lsdException w:name="annotation subject" w:semiHidden="1" w:unhideWhenUsed="1"/>
+    <w:lsdException w:name="No List" w:semiHidden="1" w:unhideWhenUsed="1"/>
+    <w:lsdException w:name="Outline List 1" w:semiHidden="1" w:unhideWhenUsed="1"/>
+    <w:lsdException w:name="Outline List 2" w:semiHidden="1" w:unhideWhenUsed="1"/>
+    <w:lsdException w:name="Outline List 3" w:semiHidden="1" w:unhideWhenUsed="1"/>
+    <w:lsdException w:name="Table Simple 1" w:semiHidden="1" w:unhideWhenUsed="1"/>
+    <w:lsdException w:name="Table Simple 2" w:semiHidden="1" w:unhideWhenUsed="1"/>
+    <w:lsdException w:name="Table Simple 3" w:semiHidden="1" w:unhideWhenUsed="1"/>
+    <w:lsdException w:name="Table Classic 1" w:semiHidden="1" w:unhideWhenUsed="1"/>
+    <w:lsdException w:name="Table Classic 2" w:semiHidden="1" w:unhideWhenUsed="1"/>
+    <w:lsdException w:name="Table Classic 3" w:semiHidden="1" w:unhideWhenUsed="1"/>
+    <w:lsdException w:name="Table Classic 4" w:semiHidden="1" w:unhideWhenUsed="1"/>
+    <w:lsdException w:name="Table Colorful 1" w:semiHidden="1" w:unhideWhenUsed="1"/>
+    <w:lsdException w:name="Table Colorful 2" w:semiHidden="1" w:unhideWhenUsed="1"/>
+    <w:lsdException w:name="Table Colorful 3" w:semiHidden="1" w:unhideWhenUsed="1"/>
+    <w:lsdException w:name="Table Columns 1" w:semiHidden="1" w:unhideWhenUsed="1"/>
+    <w:lsdException w:name="Table Columns 2" w:semiHidden="1" w:unhideWhenUsed="1"/>
+    <w:lsdException w:name="Table Columns 3" w:semiHidden="1" w:unhideWhenUsed="1"/>
+    <w:lsdException w:name="Table Columns 4" w:semiHidden="1" w:unhideWhenUsed="1"/>
+    <w:lsdException w:name="Table Columns 5" w:semiHidden="1" w:unhideWhenUsed="1"/>
+    <w:lsdException w:name="Table Grid 1" w:semiHidden="1" w:unhideWhenUsed="1"/>
+    <w:lsdException w:name="Table Grid 2" w:semiHidden="1" w:unhideWhenUsed="1"/>
+    <w:lsdException w:name="Table Grid 3" w:semiHidden="1" w:unhideWhenUsed="1"/>
+    <w:lsdException w:name="Table Grid 4" w:semiHidden="1" w:unhideWhenUsed="1"/>
+    <w:lsdException w:name="Table Grid 5" w:semiHidden="1" w:unhideWhenUsed="1"/>
+    <w:lsdException w:name="Table Grid 6" w:semiHidden="1" w:unhideWhenUsed="1"/>
+    <w:lsdException w:name="Table Grid 7" w:semiHidden="1" w:unhideWhenUsed="1"/>
+    <w:lsdException w:name="Table Grid 8" w:semiHidden="1" w:unhideWhenUsed="1"/>
+    <w:lsdException w:name="Table List 1" w:semiHidden="1" w:unhideWhenUsed="1"/>
+    <w:lsdException w:name="Table List 2" w:semiHidden="1" w:unhideWhenUsed="1"/>
+    <w:lsdException w:name="Table List 3" w:semiHidden="1" w:unhideWhenUsed="1"/>
+    <w:lsdException w:name="Table List 4" w:semiHidden="1" w:unhideWhenUsed="1"/>
+    <w:lsdException w:name="Table List 5" w:semiHidden="1" w:unhideWhenUsed="1"/>
+    <w:lsdException w:name="Table List 6" w:semiHidden="1" w:unhideWhenUsed="1"/>
+    <w:lsdException w:name="Table List 7" w:semiHidden="1" w:unhideWhenUsed="1"/>
+    <w:lsdException w:name="Table List 8" w:semiHidden="1" w:unhideWhenUsed="1"/>
+    <w:lsdException w:name="Table 3D effects 1" w:semiHidden="1" w:unhideWhenUsed="1"/>
+    <w:lsdException w:name="Table 3D effects 2" w:semiHidden="1" w:unhideWhenUsed="1"/>
+    <w:lsdException w:name="Table 3D effects 3" w:semiHidden="1" w:unhideWhenUsed="1"/>
+    <w:lsdException w:name="Table Contemporary" w:semiHidden="1" w:unhideWhenUsed="1"/>
+    <w:lsdException w:name="Table Elegant" w:semiHidden="1" w:unhideWhenUsed="1"/>
+    <w:lsdException w:name="Table Professional" w:semiHidden="1" w:unhideWhenUsed="1"/>
+    <w:lsdException w:name="Table Subtle 1" w:semiHidden="1" w:unhideWhenUsed="1"/>
+    <w:lsdException w:name="Table Subtle 2" w:semiHidden="1" w:unhideWhenUsed="1"/>
+    <w:lsdException w:name="Table Web 1" w:semiHidden="1" w:unhideWhenUsed="1"/>
+    <w:lsdException w:name="Table Web 2" w:semiHidden="1" w:unhideWhenUsed="1"/>
+    <w:lsdException w:name="Table Web 3" w:semiHidden="1" w:unhideWhenUsed="1"/>
+    <w:lsdException w:name="Balloon Text" w:semiHidden="1" w:unhideWhenUsed="1"/>
+    <w:lsdException w:name="Table Grid" w:uiPriority="59"/>
+    <w:lsdException w:name="Table Theme" w:semiHidden="1" w:unhideWhenUsed="1"/>
+    <w:lsdException w:name="Placeholder Text" w:semiHidden="1"/>
+    <w:lsdException w:name="No Spacing" w:uiPriority="1" w:qFormat="1"/>
+    <w:lsdException w:name="Light Shading" w:uiPriority="60"/>
+    <w:lsdException w:name="Light List" w:uiPriority="61"/>
+    <w:lsdException w:name="Light Grid" w:uiPriority="62"/>
+    <w:lsdException w:name="Medium Shading 1" w:uiPriority="63"/>
+    <w:lsdException w:name="Medium Shading 2" w:uiPriority="64"/>
+    <w:lsdException w:name="Medium List 1" w:uiPriority="65"/>
+    <w:lsdException w:name="Medium List 2" w:uiPriority="66"/>
+    <w:lsdException w:name="Medium Grid 1" w:uiPriority="67"/>
+    <w:lsdException w:name="Medium Grid 2" w:uiPriority="68"/>
+    <w:lsdException w:name="Medium Grid 3" w:uiPriority="69"/>
+    <w:lsdException w:name="Dark List" w:uiPriority="70"/>
+    <w:lsdException w:name="Colorful Shading" w:uiPriority="71"/>
+    <w:lsdException w:name="Colorful List" w:uiPriority="72"/>
+    <w:lsdException w:name="Colorful Grid" w:uiPriority="73"/>
+    <w:lsdException w:name="Light Shading Accent 1" w:uiPriority="60"/>
+    <w:lsdException w:name="Light List Accent 1" w:uiPriority="61"/>
+    <w:lsdException w:name="Light Grid Accent 1" w:uiPriority="62"/>
+    <w:lsdException w:name="Medium Shading 1 Accent 1" w:uiPriority="63"/>
+    <w:lsdException w:name="Medium Shading 2 Accent 1" w:uiPriority="64"/>
+    <w:lsdException w:name="Medium List 1 Accent 1" w:uiPriority="65"/>
+    <w:lsdException w:name="Revision" w:semiHidden="1"/>
+    <w:lsdException w:name="List Paragraph" w:uiPriority="34" w:qFormat="1"/>
+    <w:lsdException w:name="Quote" w:uiPriority="29" w:qFormat="1"/>
+    <w:lsdException w:name="Intense Quote" w:uiPriority="30" w:qFormat="1"/>
+    <w:lsdException w:name="Medium List 2 Accent 1" w:uiPriority="66"/>
+    <w:lsdException w:name="Medium Grid 1 Accent 1" w:uiPriority="67"/>
+    <w:lsdException w:name="Medium Grid 2 Accent 1" w:uiPriority="68"/>
+    <w:lsdException w:name="Medium Grid 3 Accent 1" w:uiPriority="69"/>
+    <w:lsdException w:name="Dark List Accent 1" w:uiPriority="70"/>
+    <w:lsdException w:name="Colorful Shading Accent 1" w:uiPriority="71"/>
+    <w:lsdException w:name="Colorful List Accent 1" w:uiPriority="72"/>
+    <w:lsdException w:name="Colorful Grid Accent 1" w:uiPriority="73"/>
+    <w:lsdException w:name="Light Shading Accent 2" w:uiPriority="60"/>
+    <w:lsdException w:name="Light List Accent 2" w:uiPriority="61"/>
+    <w:lsdException w:name="Light Grid Accent 2" w:uiPriority="62"/>
+    <w:lsdException w:name="Medium Shading 1 Accent 2" w:uiPriority="63"/>
+    <w:lsdException w:name="Medium Shading 2 Accent 2" w:uiPriority="64"/>
+    <w:lsdException w:name="Medium List 1 Accent 2" w:uiPriority="65"/>
+    <w:lsdException w:name="Medium List 2 Accent 2" w:uiPriority="66"/>
+    <w:lsdException w:name="Medium Grid 1 Accent 2" w:uiPriority="67"/>
+    <w:lsdException w:name="Medium Grid 2 Accent 2" w:uiPriority="68"/>
+    <w:lsdException w:name="Medium Grid 3 Accent 2" w:uiPriority="69"/>
+    <w:lsdException w:name="Dark List Accent 2" w:uiPriority="70"/>
+    <w:lsdException w:name="Colorful Shading Accent 2" w:uiPriority="71"/>
+    <w:lsdException w:name="Colorful List Accent 2" w:uiPriority="72"/>
+    <w:lsdException w:name="Colorful Grid Accent 2" w:uiPriority="73"/>
+    <w:lsdException w:name="Light Shading Accent 3" w:uiPriority="60"/>
+    <w:lsdException w:name="Light List Accent 3" w:uiPriority="61"/>
+    <w:lsdException w:name="Light Grid Accent 3" w:uiPriority="62"/>
+    <w:lsdException w:name="Medium Shading 1 Accent 3" w:uiPriority="63"/>
+    <w:lsdException w:name="Medium Shading 2 Accent 3" w:uiPriority="64"/>
+    <w:lsdException w:name="Medium List 1 Accent 3" w:uiPriority="65"/>
+    <w:lsdException w:name="Medium List 2 Accent 3" w:uiPriority="66"/>
+    <w:lsdException w:name="Medium Grid 1 Accent 3" w:uiPriority="67"/>
+    <w:lsdException w:name="Medium Grid 2 Accent 3" w:uiPriority="68"/>
+    <w:lsdException w:name="Medium Grid 3 Accent 3" w:uiPriority="69"/>
+    <w:lsdException w:name="Dark List Accent 3" w:uiPriority="70"/>
+    <w:lsdException w:name="Colorful Shading Accent 3" w:uiPriority="71"/>
+    <w:lsdException w:name="Colorful List Accent 3" w:uiPriority="72"/>
+    <w:lsdException w:name="Colorful Grid Accent 3" w:uiPriority="73"/>
+    <w:lsdException w:name="Light Shading Accent 4" w:uiPriority="60"/>
+    <w:lsdException w:name="Light List Accent 4" w:uiPriority="61"/>
+    <w:lsdException w:name="Light Grid Accent 4" w:uiPriority="62"/>
+    <w:lsdException w:name="Medium Shading 1 Accent 4" w:uiPriority="63"/>
+    <w:lsdException w:name="Medium Shading 2 Accent 4" w:uiPriority="64"/>
+    <w:lsdException w:name="Medium List 1 Accent 4" w:uiPriority="65"/>
+    <w:lsdException w:name="Medium List 2 Accent 4" w:uiPriority="66"/>
+    <w:lsdException w:name="Medium Grid 1 Accent 4" w:uiPriority="67"/>
+    <w:lsdException w:name="Medium Grid 2 Accent 4" w:uiPriority="68"/>
+    <w:lsdException w:name="Medium Grid 3 Accent 4" w:uiPriority="69"/>
+    <w:lsdException w:name="Dark List Accent 4" w:uiPriority="70"/>
+    <w:lsdException w:name="Colorful Shading Accent 4" w:uiPriority="71"/>
+    <w:lsdException w:name="Colorful List Accent 4" w:uiPriority="72"/>
+    <w:lsdException w:name="Colorful Grid Accent 4" w:uiPriority="73"/>
+    <w:lsdException w:name="Light Shading Accent 5" w:uiPriority="60"/>
+    <w:lsdException w:name="Light List Accent 5" w:uiPriority="61"/>
+    <w:lsdException w:name="Light Grid Accent 5" w:uiPriority="62"/>
+    <w:lsdException w:name="Medium Shading 1 Accent 5" w:uiPriority="63"/>
+    <w:lsdException w:name="Medium Shading 2 Accent 5" w:uiPriority="64"/>
+    <w:lsdException w:name="Medium List 1 Accent 5" w:uiPriority="65"/>
+    <w:lsdException w:name="Medium List 2 Accent 5" w:uiPriority="66"/>
+    <w:lsdException w:name="Medium Grid 1 Accent 5" w:uiPriority="67"/>
+    <w:lsdException w:name="Medium Grid 2 Accent 5" w:uiPriority="68"/>
+    <w:lsdException w:name="Medium Grid 3 Accent 5" w:uiPriority="69"/>
+    <w:lsdException w:name="Dark List Accent 5" w:uiPriority="70"/>
+    <w:lsdException w:name="Colorful Shading Accent 5" w:uiPriority="71"/>
+    <w:lsdException w:name="Colorful List Accent 5" w:uiPriority="72"/>
+    <w:lsdException w:name="Colorful Grid Accent 5" w:uiPriority="73"/>
+    <w:lsdException w:name="Light Shading Accent 6" w:uiPriority="60"/>
+    <w:lsdException w:name="Light List Accent 6" w:uiPriority="61"/>
+    <w:lsdException w:name="Light Grid Accent 6" w:uiPriority="62"/>
+    <w:lsdException w:name="Medium Shading 1 Accent 6" w:uiPriority="63"/>
+    <w:lsdException w:name="Medium Shading 2 Accent 6" w:uiPriority="64"/>
+    <w:lsdException w:name="Medium List 1 Accent 6" w:uiPriority="65"/>
+    <w:lsdException w:name="Medium List 2 Accent 6" w:uiPriority="66"/>
+    <w:lsdException w:name="Medium Grid 1 Accent 6" w:uiPriority="67"/>
+    <w:lsdException w:name="Medium Grid 2 Accent 6" w:uiPriority="68"/>
+    <w:lsdException w:name="Medium Grid 3 Accent 6" w:uiPriority="69"/>
+    <w:lsdException w:name="Dark List Accent 6" w:uiPriority="70"/>
+    <w:lsdException w:name="Colorful Shading Accent 6" w:uiPriority="71"/>
+    <w:lsdException w:name="Colorful List Accent 6" w:uiPriority="72"/>
+    <w:lsdException w:name="Colorful Grid Accent 6" w:uiPriority="73"/>
+    <w:lsdException w:name="Subtle Emphasis" w:uiPriority="19" w:qFormat="1"/>
+    <w:lsdException w:name="Intense Emphasis" w:uiPriority="21" w:qFormat="1"/>
+    <w:lsdException w:name="Subtle Reference" w:uiPriority="31" w:qFormat="1"/>
+    <w:lsdException w:name="Intense Reference" w:uiPriority="32" w:qFormat="1"/>
+    <w:lsdException w:name="Book Title" w:uiPriority="33" w:qFormat="1"/>
+    <w:lsdException w:name="Bibliography" w:semiHidden="1" w:uiPriority="37" w:unhideWhenUsed="1"/>
+    <w:lsdException w:name="TOC Heading" w:semiHidden="1" w:uiPriority="39" w:unhideWhenUsed="1" w:qFormat="1"/>
+    <w:lsdException w:name="Plain Table 1" w:uiPriority="41"/>
+    <w:lsdException w:name="Plain Table 2" w:uiPriority="42"/>
+    <w:lsdException w:name="Plain Table 3" w:uiPriority="43"/>
+    <w:lsdException w:name="Plain Table 4" w:uiPriority="44"/>
+    <w:lsdException w:name="Plain Table 5" w:uiPriority="45"/>
+    <w:lsdException w:name="Grid Table Light" w:uiPriority="40"/>
+    <w:lsdException w:name="Grid Table 1 Light" w:uiPriority="46"/>
+    <w:lsdException w:name="Grid Table 2" w:uiPriority="47"/>
+    <w:lsdException w:name="Grid Table 3" w:uiPriority="48"/>
+    <w:lsdException w:name="Grid Table 4" w:uiPriority="49"/>
+    <w:lsdException w:name="Grid Table 5 Dark" w:uiPriority="50"/>
+    <w:lsdException w:name="Grid Table 6 Colorful" w:uiPriority="51"/>
+    <w:lsdException w:name="Grid Table 7 Colorful" w:uiPriority="52"/>
+    <w:lsdException w:name="Grid Table 1 Light Accent 1" w:uiPriority="46"/>
+    <w:lsdException w:name="Grid Table 2 Accent 1" w:uiPriority="47"/>
+    <w:lsdException w:name="Grid Table 3 Accent 1" w:uiPriority="48"/>
+    <w:lsdException w:name="Grid Table 4 Accent 1" w:uiPriority="49"/>
+    <w:lsdException w:name="Grid Table 5 Dark Accent 1" w:uiPriority="50"/>
+    <w:lsdException w:name="Grid Table 6 Colorful Accent 1" w:uiPriority="51"/>
+    <w:lsdException w:name="Grid Table 7 Colorful Accent 1" w:uiPriority="52"/>
+    <w:lsdException w:name="Grid Table 1 Light Accent 2" w:uiPriority="46"/>
+    <w:lsdException w:name="Grid Table 2 Accent 2" w:uiPriority="47"/>
+    <w:lsdException w:name="Grid Table 3 Accent 2" w:uiPriority="48"/>
+    <w:lsdException w:name="Grid Table 4 Accent 2" w:uiPriority="49"/>
+    <w:lsdException w:name="Grid Table 5 Dark Accent 2" w:uiPriority="50"/>
+    <w:lsdException w:name="Grid Table 6 Colorful Accent 2" w:uiPriority="51"/>
+    <w:lsdException w:name="Grid Table 7 Colorful Accent 2" w:uiPriority="52"/>
+    <w:lsdException w:name="Grid Table 1 Light Accent 3" w:uiPriority="46"/>
+    <w:lsdException w:name="Grid Table 2 Accent 3" w:uiPriority="47"/>
+    <w:lsdException w:name="Grid Table 3 Accent 3" w:uiPriority="48"/>
+    <w:lsdException w:name="Grid Table 4 Accent 3" w:uiPriority="49"/>
+    <w:lsdException w:name="Grid Table 5 Dark Accent 3" w:uiPriority="50"/>
+    <w:lsdException w:name="Grid Table 6 Colorful Accent 3" w:uiPriority="51"/>
+    <w:lsdException w:name="Grid Table 7 Colorful Accent 3" w:uiPriority="52"/>
+    <w:lsdException w:name="Grid Table 1 Light Accent 4" w:uiPriority="46"/>
+    <w:lsdException w:name="Grid Table 2 Accent 4" w:uiPriority="47"/>
+    <w:lsdException w:name="Grid Table 3 Accent 4" w:uiPriority="48"/>
+    <w:lsdException w:name="Grid Table 4 Accent 4" w:uiPriority="49"/>
+    <w:lsdException w:name="Grid Table 5 Dark Accent 4" w:uiPriority="50"/>
+    <w:lsdException w:name="Grid Table 6 Colorful Accent 4" w:uiPriority="51"/>
+    <w:lsdException w:name="Grid Table 7 Colorful Accent 4" w:uiPriority="52"/>
+    <w:lsdException w:name="Grid Table 1 Light Accent 5" w:uiPriority="46"/>
+    <w:lsdException w:name="Grid Table 2 Accent 5" w:uiPriority="47"/>
+    <w:lsdException w:name="Grid Table 3 Accent 5" w:uiPriority="48"/>
+    <w:lsdException w:name="Grid Table 4 Accent 5" w:uiPriority="49"/>
+    <w:lsdException w:name="Grid Table 5 Dark Accent 5" w:uiPriority="50"/>
+    <w:lsdException w:name="Grid Table 6 Colorful Accent 5" w:uiPriority="51"/>
+    <w:lsdException w:name="Grid Table 7 Colorful Accent 5" w:uiPriority="52"/>
+    <w:lsdException w:name="Grid Table 1 Light Accent 6" w:uiPriority="46"/>
+    <w:lsdException w:name="Grid Table 2 Accent 6" w:uiPriority="47"/>
+    <w:lsdException w:name="Grid Table 3 Accent 6" w:uiPriority="48"/>
+    <w:lsdException w:name="Grid Table 4 Accent 6" w:uiPriority="49"/>
+    <w:lsdException w:name="Grid Table 5 Dark Accent 6" w:uiPriority="50"/>
+    <w:lsdException w:name="Grid Table 6 Colorful Accent 6" w:uiPriority="51"/>
+    <w:lsdException w:name="Grid Table 7 Colorful Accent 6" w:uiPriority="52"/>
+    <w:lsdException w:name="List Table 1 Light" w:uiPriority="46"/>
+    <w:lsdException w:name="List Table 2" w:uiPriority="47"/>
+    <w:lsdException w:name="List Table 3" w:uiPriority="48"/>
+    <w:lsdException w:name="List Table 4" w:uiPriority="49"/>
+    <w:lsdException w:name="List Table 5 Dark" w:uiPriority="50"/>
+    <w:lsdException w:name="List Table 6 Colorful" w:uiPriority="51"/>
+    <w:lsdException w:name="List Table 7 Colorful" w:uiPriority="52"/>
+    <w:lsdException w:name="List Table 1 Light Accent 1" w:uiPriority="46"/>
+    <w:lsdException w:name="List Table 2 Accent 1" w:uiPriority="47"/>
+    <w:lsdException w:name="List Table 3 Accent 1" w:uiPriority="48"/>
+    <w:lsdException w:name="List Table 4 Accent 1" w:uiPriority="49"/>
+    <w:lsdException w:name="List Table 5 Dark Accent 1" w:uiPriority="50"/>
+    <w:lsdException w:name="List Table 6 Colorful Accent 1" w:uiPriority="51"/>
+    <w:lsdException w:name="List Table 7 Colorful Accent 1" w:uiPriority="52"/>
+    <w:lsdException w:name="List Table 1 Light Accent 2" w:uiPriority="46"/>
+    <w:lsdException w:name="List Table 2 Accent 2" w:uiPriority="47"/>
+    <w:lsdException w:name="List Table 3 Accent 2" w:uiPriority="48"/>
+    <w:lsdException w:name="List Table 4 Accent 2" w:uiPriority="49"/>
+    <w:lsdException w:name="List Table 5 Dark Accent 2" w:uiPriority="50"/>
+    <w:lsdException w:name="List Table 6 Colorful Accent 2" w:uiPriority="51"/>
+    <w:lsdException w:name="List Table 7 Colorful Accent 2" w:uiPriority="52"/>
+    <w:lsdException w:name="List Table 1 Light Accent 3" w:uiPriority="46"/>
+    <w:lsdException w:name="List Table 2 Accent 3" w:uiPriority="47"/>
+    <w:lsdException w:name="List Table 3 Accent 3" w:uiPriority="48"/>
+    <w:lsdException w:name="List Table 4 Accent 3" w:uiPriority="49"/>
+    <w:lsdException w:name="List Table 5 Dark Accent 3" w:uiPriority="50"/>
+    <w:lsdException w:name="List Table 6 Colorful Accent 3" w:uiPriority="51"/>
+    <w:lsdException w:name="List Table 7 Colorful Accent 3" w:uiPriority="52"/>
+    <w:lsdException w:name="List Table 1 Light Accent 4" w:uiPriority="46"/>
+    <w:lsdException w:name="List Table 2 Accent 4" w:uiPriority="47"/>
+    <w:lsdException w:name="List Table 3 Accent 4" w:uiPriority="48"/>
+    <w:lsdException w:name="List Table 4 Accent 4" w:uiPriority="49"/>
+    <w:lsdException w:name="List Table 5 Dark Accent 4" w:uiPriority="50"/>
+    <w:lsdException w:name="List Table 6 Colorful Accent 4" w:uiPriority="51"/>
+    <w:lsdException w:name="List Table 7 Colorful Accent 4" w:uiPriority="52"/>
+    <w:lsdException w:name="List Table 1 Light Accent 5" w:uiPriority="46"/>
+    <w:lsdException w:name="List Table 2 Accent 5" w:uiPriority="47"/>
+    <w:lsdException w:name="List Table 3 Accent 5" w:uiPriority="48"/>
+    <w:lsdException w:name="List Table 4 Accent 5" w:uiPriority="49"/>
+    <w:lsdException w:name="List Table 5 Dark Accent 5" w:uiPriority="50"/>
+    <w:lsdException w:name="List Table 6 Colorful Accent 5" w:uiPriority="51"/>
+    <w:lsdException w:name="List Table 7 Colorful Accent 5" w:uiPriority="52"/>
+    <w:lsdException w:name="List Table 1 Light Accent 6" w:uiPriority="46"/>
+    <w:lsdException w:name="List Table 2 Accent 6" w:uiPriority="47"/>
+    <w:lsdException w:name="List Table 3 Accent 6" w:uiPriority="48"/>
+    <w:lsdException w:name="List Table 4 Accent 6" w:uiPriority="49"/>
+    <w:lsdException w:name="List Table 5 Dark Accent 6" w:uiPriority="50"/>
+    <w:lsdException w:name="List Table 6 Colorful Accent 6" w:uiPriority="51"/>
+    <w:lsdException w:name="List Table 7 Colorful Accent 6" w:uiPriority="52"/>
   </w:latentStyles>
-  <w:style w:type="paragraph" w:default="1" w:styleId="a">
+  <w:style w:type="paragraph" w:default="1" w:styleId="Normal">
     <w:name w:val="Normal"/>
     <w:qFormat/>
     <w:rsid w:val="009368A1"/>
   </w:style>
-  <w:style w:type="paragraph" w:styleId="1">
+  <w:style w:type="paragraph" w:styleId="Heading1">
     <w:name w:val="heading 1"/>
-    <w:basedOn w:val="a"/>
-    <w:next w:val="a"/>
-    <w:link w:val="10"/>
+    <w:basedOn w:val="Normal"/>
+    <w:next w:val="Normal"/>
+    <w:link w:val="Heading1Char"/>
     <w:uiPriority w:val="9"/>
     <w:qFormat/>
     <w:rsid w:val="005A4196"/>
@@ -13703,11 +15000,11 @@
       <w:szCs w:val="28"/>
     </w:rPr>
   </w:style>
-  <w:style w:type="paragraph" w:styleId="2">
+  <w:style w:type="paragraph" w:styleId="Heading2">
     <w:name w:val="heading 2"/>
-    <w:basedOn w:val="a"/>
-    <w:next w:val="a"/>
-    <w:link w:val="20"/>
+    <w:basedOn w:val="Normal"/>
+    <w:next w:val="Normal"/>
+    <w:link w:val="Heading2Char"/>
     <w:uiPriority w:val="9"/>
     <w:unhideWhenUsed/>
     <w:qFormat/>
@@ -13727,18 +15024,17 @@
       <w:szCs w:val="26"/>
     </w:rPr>
   </w:style>
-  <w:style w:type="character" w:default="1" w:styleId="a0">
+  <w:style w:type="character" w:default="1" w:styleId="DefaultParagraphFont">
     <w:name w:val="Default Paragraph Font"/>
     <w:uiPriority w:val="1"/>
     <w:semiHidden/>
     <w:unhideWhenUsed/>
   </w:style>
-  <w:style w:type="table" w:default="1" w:styleId="a1">
+  <w:style w:type="table" w:default="1" w:styleId="TableNormal">
     <w:name w:val="Normal Table"/>
     <w:uiPriority w:val="99"/>
     <w:semiHidden/>
     <w:unhideWhenUsed/>
-    <w:qFormat/>
     <w:tblPr>
       <w:tblInd w:w="0" w:type="dxa"/>
       <w:tblCellMar>
@@ -13749,15 +15045,15 @@
       </w:tblCellMar>
     </w:tblPr>
   </w:style>
-  <w:style w:type="numbering" w:default="1" w:styleId="a2">
+  <w:style w:type="numbering" w:default="1" w:styleId="NoList">
     <w:name w:val="No List"/>
     <w:uiPriority w:val="99"/>
     <w:semiHidden/>
     <w:unhideWhenUsed/>
   </w:style>
-  <w:style w:type="character" w:customStyle="1" w:styleId="a3">
+  <w:style w:type="character" w:customStyle="1" w:styleId="a">
     <w:name w:val="a"/>
-    <w:basedOn w:val="a0"/>
+    <w:basedOn w:val="DefaultParagraphFont"/>
     <w:rsid w:val="009368A1"/>
   </w:style>
   <w:style w:type="paragraph" w:customStyle="1" w:styleId="Default">
@@ -13779,7 +15075,7 @@
   </w:style>
   <w:style w:type="paragraph" w:customStyle="1" w:styleId="p1">
     <w:name w:val="p1"/>
-    <w:basedOn w:val="a"/>
+    <w:basedOn w:val="Normal"/>
     <w:rsid w:val="00372BC4"/>
     <w:pPr>
       <w:spacing w:before="100" w:beforeAutospacing="1" w:after="100" w:afterAutospacing="1"/>
@@ -13793,12 +15089,12 @@
   </w:style>
   <w:style w:type="character" w:customStyle="1" w:styleId="s1">
     <w:name w:val="s1"/>
-    <w:basedOn w:val="a0"/>
+    <w:basedOn w:val="DefaultParagraphFont"/>
     <w:rsid w:val="00372BC4"/>
   </w:style>
   <w:style w:type="paragraph" w:customStyle="1" w:styleId="p2">
     <w:name w:val="p2"/>
-    <w:basedOn w:val="a"/>
+    <w:basedOn w:val="Normal"/>
     <w:rsid w:val="00372BC4"/>
     <w:pPr>
       <w:spacing w:before="100" w:beforeAutospacing="1" w:after="100" w:afterAutospacing="1"/>
@@ -13812,17 +15108,17 @@
   </w:style>
   <w:style w:type="character" w:customStyle="1" w:styleId="s2">
     <w:name w:val="s2"/>
-    <w:basedOn w:val="a0"/>
+    <w:basedOn w:val="DefaultParagraphFont"/>
     <w:rsid w:val="00372BC4"/>
   </w:style>
   <w:style w:type="character" w:customStyle="1" w:styleId="s3">
     <w:name w:val="s3"/>
-    <w:basedOn w:val="a0"/>
+    <w:basedOn w:val="DefaultParagraphFont"/>
     <w:rsid w:val="00372BC4"/>
   </w:style>
   <w:style w:type="paragraph" w:customStyle="1" w:styleId="p3">
     <w:name w:val="p3"/>
-    <w:basedOn w:val="a"/>
+    <w:basedOn w:val="Normal"/>
     <w:rsid w:val="00372BC4"/>
     <w:pPr>
       <w:spacing w:before="100" w:beforeAutospacing="1" w:after="100" w:afterAutospacing="1"/>
@@ -13836,7 +15132,7 @@
   </w:style>
   <w:style w:type="paragraph" w:customStyle="1" w:styleId="p4">
     <w:name w:val="p4"/>
-    <w:basedOn w:val="a"/>
+    <w:basedOn w:val="Normal"/>
     <w:rsid w:val="00372BC4"/>
     <w:pPr>
       <w:spacing w:before="100" w:beforeAutospacing="1" w:after="100" w:afterAutospacing="1"/>
@@ -13848,10 +15144,10 @@
       <w:lang w:eastAsia="ru-RU"/>
     </w:rPr>
   </w:style>
-  <w:style w:type="paragraph" w:styleId="a4">
+  <w:style w:type="paragraph" w:styleId="Header">
     <w:name w:val="header"/>
-    <w:basedOn w:val="a"/>
-    <w:link w:val="a5"/>
+    <w:basedOn w:val="Normal"/>
+    <w:link w:val="HeaderChar"/>
     <w:uiPriority w:val="99"/>
     <w:semiHidden/>
     <w:unhideWhenUsed/>
@@ -13864,18 +15160,18 @@
       <w:spacing w:after="0"/>
     </w:pPr>
   </w:style>
-  <w:style w:type="character" w:customStyle="1" w:styleId="a5">
-    <w:name w:val="Верхний колонтитул Знак"/>
-    <w:basedOn w:val="a0"/>
-    <w:link w:val="a4"/>
+  <w:style w:type="character" w:customStyle="1" w:styleId="HeaderChar">
+    <w:name w:val="Header Char"/>
+    <w:basedOn w:val="DefaultParagraphFont"/>
+    <w:link w:val="Header"/>
     <w:uiPriority w:val="99"/>
     <w:semiHidden/>
     <w:rsid w:val="00372BC4"/>
   </w:style>
-  <w:style w:type="paragraph" w:styleId="a6">
+  <w:style w:type="paragraph" w:styleId="Footer">
     <w:name w:val="footer"/>
-    <w:basedOn w:val="a"/>
-    <w:link w:val="a7"/>
+    <w:basedOn w:val="Normal"/>
+    <w:link w:val="FooterChar"/>
     <w:uiPriority w:val="99"/>
     <w:unhideWhenUsed/>
     <w:rsid w:val="00372BC4"/>
@@ -13887,17 +15183,17 @@
       <w:spacing w:after="0"/>
     </w:pPr>
   </w:style>
-  <w:style w:type="character" w:customStyle="1" w:styleId="a7">
-    <w:name w:val="Нижний колонтитул Знак"/>
-    <w:basedOn w:val="a0"/>
-    <w:link w:val="a6"/>
+  <w:style w:type="character" w:customStyle="1" w:styleId="FooterChar">
+    <w:name w:val="Footer Char"/>
+    <w:basedOn w:val="DefaultParagraphFont"/>
+    <w:link w:val="Footer"/>
     <w:uiPriority w:val="99"/>
     <w:rsid w:val="00372BC4"/>
   </w:style>
-  <w:style w:type="paragraph" w:styleId="a8">
+  <w:style w:type="paragraph" w:styleId="BalloonText">
     <w:name w:val="Balloon Text"/>
-    <w:basedOn w:val="a"/>
-    <w:link w:val="a9"/>
+    <w:basedOn w:val="Normal"/>
+    <w:link w:val="BalloonTextChar"/>
     <w:uiPriority w:val="99"/>
     <w:semiHidden/>
     <w:unhideWhenUsed/>
@@ -13911,10 +15207,10 @@
       <w:szCs w:val="16"/>
     </w:rPr>
   </w:style>
-  <w:style w:type="character" w:customStyle="1" w:styleId="a9">
-    <w:name w:val="Текст выноски Знак"/>
-    <w:basedOn w:val="a0"/>
-    <w:link w:val="a8"/>
+  <w:style w:type="character" w:customStyle="1" w:styleId="BalloonTextChar">
+    <w:name w:val="Balloon Text Char"/>
+    <w:basedOn w:val="DefaultParagraphFont"/>
+    <w:link w:val="BalloonText"/>
     <w:uiPriority w:val="99"/>
     <w:semiHidden/>
     <w:rsid w:val="005A4196"/>
@@ -13924,10 +15220,10 @@
       <w:szCs w:val="16"/>
     </w:rPr>
   </w:style>
-  <w:style w:type="character" w:customStyle="1" w:styleId="10">
-    <w:name w:val="Заголовок 1 Знак"/>
-    <w:basedOn w:val="a0"/>
-    <w:link w:val="1"/>
+  <w:style w:type="character" w:customStyle="1" w:styleId="Heading1Char">
+    <w:name w:val="Heading 1 Char"/>
+    <w:basedOn w:val="DefaultParagraphFont"/>
+    <w:link w:val="Heading1"/>
     <w:uiPriority w:val="9"/>
     <w:rsid w:val="005A4196"/>
     <w:rPr>
@@ -13939,9 +15235,9 @@
       <w:szCs w:val="28"/>
     </w:rPr>
   </w:style>
-  <w:style w:type="paragraph" w:styleId="aa">
+  <w:style w:type="paragraph" w:styleId="ListParagraph">
     <w:name w:val="List Paragraph"/>
-    <w:basedOn w:val="a"/>
+    <w:basedOn w:val="Normal"/>
     <w:uiPriority w:val="34"/>
     <w:qFormat/>
     <w:rsid w:val="00AE10ED"/>
@@ -13950,10 +15246,10 @@
       <w:contextualSpacing/>
     </w:pPr>
   </w:style>
-  <w:style w:type="character" w:customStyle="1" w:styleId="20">
-    <w:name w:val="Заголовок 2 Знак"/>
-    <w:basedOn w:val="a0"/>
-    <w:link w:val="2"/>
+  <w:style w:type="character" w:customStyle="1" w:styleId="Heading2Char">
+    <w:name w:val="Heading 2 Char"/>
+    <w:basedOn w:val="DefaultParagraphFont"/>
+    <w:link w:val="Heading2"/>
     <w:uiPriority w:val="9"/>
     <w:rsid w:val="00CA4099"/>
     <w:rPr>
@@ -13965,9 +15261,9 @@
       <w:szCs w:val="26"/>
     </w:rPr>
   </w:style>
-  <w:style w:type="character" w:styleId="ab">
+  <w:style w:type="character" w:styleId="Hyperlink">
     <w:name w:val="Hyperlink"/>
-    <w:basedOn w:val="a0"/>
+    <w:basedOn w:val="DefaultParagraphFont"/>
     <w:uiPriority w:val="99"/>
     <w:unhideWhenUsed/>
     <w:rsid w:val="007B6F0B"/>
@@ -13978,17 +15274,17 @@
   </w:style>
   <w:style w:type="character" w:customStyle="1" w:styleId="spelling-content-entity">
     <w:name w:val="spelling-content-entity"/>
-    <w:basedOn w:val="a0"/>
+    <w:basedOn w:val="DefaultParagraphFont"/>
     <w:rsid w:val="003B3725"/>
   </w:style>
   <w:style w:type="character" w:customStyle="1" w:styleId="keyword">
     <w:name w:val="keyword"/>
-    <w:basedOn w:val="a0"/>
+    <w:basedOn w:val="DefaultParagraphFont"/>
     <w:rsid w:val="00D22D96"/>
   </w:style>
-  <w:style w:type="paragraph" w:styleId="ac">
+  <w:style w:type="paragraph" w:styleId="NormalWeb">
     <w:name w:val="Normal (Web)"/>
-    <w:basedOn w:val="a"/>
+    <w:basedOn w:val="Normal"/>
     <w:uiPriority w:val="99"/>
     <w:semiHidden/>
     <w:unhideWhenUsed/>
@@ -14005,10 +15301,10 @@
   </w:style>
   <w:style w:type="character" w:customStyle="1" w:styleId="search-hl">
     <w:name w:val="search-hl"/>
-    <w:basedOn w:val="a0"/>
+    <w:basedOn w:val="DefaultParagraphFont"/>
     <w:rsid w:val="00386301"/>
   </w:style>
-  <w:style w:type="paragraph" w:styleId="ad">
+  <w:style w:type="paragraph" w:styleId="NoSpacing">
     <w:name w:val="No Spacing"/>
     <w:uiPriority w:val="1"/>
     <w:qFormat/>
@@ -14017,9 +15313,9 @@
       <w:spacing w:after="0"/>
     </w:pPr>
   </w:style>
-  <w:style w:type="character" w:styleId="ae">
+  <w:style w:type="character" w:styleId="Emphasis">
     <w:name w:val="Emphasis"/>
-    <w:basedOn w:val="a0"/>
+    <w:basedOn w:val="DefaultParagraphFont"/>
     <w:uiPriority w:val="20"/>
     <w:qFormat/>
     <w:rsid w:val="00CA1228"/>
@@ -14027,6 +15323,38 @@
       <w:i/>
       <w:iCs/>
     </w:rPr>
+  </w:style>
+  <w:style w:type="paragraph" w:styleId="TOCHeading">
+    <w:name w:val="TOC Heading"/>
+    <w:basedOn w:val="Heading1"/>
+    <w:next w:val="Normal"/>
+    <w:uiPriority w:val="39"/>
+    <w:unhideWhenUsed/>
+    <w:qFormat/>
+    <w:rsid w:val="0007331B"/>
+    <w:pPr>
+      <w:spacing w:before="240" w:line="259" w:lineRule="auto"/>
+      <w:outlineLvl w:val="9"/>
+    </w:pPr>
+    <w:rPr>
+      <w:b w:val="0"/>
+      <w:bCs w:val="0"/>
+      <w:sz w:val="32"/>
+      <w:szCs w:val="32"/>
+      <w:lang w:val="en-US"/>
+    </w:rPr>
+  </w:style>
+  <w:style w:type="paragraph" w:styleId="TOC1">
+    <w:name w:val="toc 1"/>
+    <w:basedOn w:val="Normal"/>
+    <w:next w:val="Normal"/>
+    <w:autoRedefine/>
+    <w:uiPriority w:val="39"/>
+    <w:unhideWhenUsed/>
+    <w:rsid w:val="0007331B"/>
+    <w:pPr>
+      <w:spacing w:after="100"/>
+    </w:pPr>
   </w:style>
 </w:styles>
 </file>
@@ -14312,4 +15640,16 @@
   <a:objectDefaults/>
   <a:extraClrSchemeLst/>
 </a:theme>
+</file>
+
+<file path=customXml/item1.xml><?xml version="1.0" encoding="utf-8"?>
+<b:Sources xmlns:b="http://schemas.openxmlformats.org/officeDocument/2006/bibliography" xmlns="http://schemas.openxmlformats.org/officeDocument/2006/bibliography" SelectedStyle="\APASixthEditionOfficeOnline.xsl" StyleName="APA" Version="6"/>
+</file>
+
+<file path=customXml/itemProps1.xml><?xml version="1.0" encoding="utf-8"?>
+<ds:datastoreItem xmlns:ds="http://schemas.openxmlformats.org/officeDocument/2006/customXml" ds:itemID="{D86B50CE-67E7-4E82-B9E8-F89D9F424D73}">
+  <ds:schemaRefs>
+    <ds:schemaRef ds:uri="http://schemas.openxmlformats.org/officeDocument/2006/bibliography"/>
+  </ds:schemaRefs>
+</ds:datastoreItem>
 </file>
</xml_diff>

<commit_message>
Add info about event-driven programming
</commit_message>
<xml_diff>
--- a/doc/Teza de licenta.docx
+++ b/doc/Teza de licenta.docx
@@ -531,6 +531,13 @@
     </w:p>
     <w:sdt>
       <w:sdtPr>
+        <w:rPr>
+          <w:rFonts w:asciiTheme="minorHAnsi" w:eastAsiaTheme="minorHAnsi" w:hAnsiTheme="minorHAnsi" w:cstheme="minorBidi"/>
+          <w:color w:val="auto"/>
+          <w:sz w:val="22"/>
+          <w:szCs w:val="22"/>
+          <w:lang w:val="ru-RU"/>
+        </w:rPr>
         <w:id w:val="-246115487"/>
         <w:docPartObj>
           <w:docPartGallery w:val="Table of Contents"/>
@@ -539,14 +546,9 @@
       </w:sdtPr>
       <w:sdtEndPr>
         <w:rPr>
-          <w:rFonts w:asciiTheme="minorHAnsi" w:eastAsiaTheme="minorHAnsi" w:hAnsiTheme="minorHAnsi" w:cstheme="minorBidi"/>
           <w:b/>
           <w:bCs/>
           <w:noProof/>
-          <w:color w:val="auto"/>
-          <w:sz w:val="22"/>
-          <w:szCs w:val="22"/>
-          <w:lang w:val="ru-RU"/>
         </w:rPr>
       </w:sdtEndPr>
       <w:sdtContent>
@@ -2890,6 +2892,7 @@
     <w:p>
       <w:pPr>
         <w:spacing w:line="360" w:lineRule="auto"/>
+        <w:ind w:firstLine="708"/>
         <w:rPr>
           <w:sz w:val="24"/>
         </w:rPr>
@@ -2973,16 +2976,201 @@
         <w:rPr>
           <w:sz w:val="24"/>
         </w:rPr>
+        <w:t xml:space="preserve">ого </w:t>
+      </w:r>
+      <w:r>
+        <w:rPr>
+          <w:sz w:val="24"/>
+        </w:rPr>
         <w:t>источника</w:t>
       </w:r>
+      <w:r>
+        <w:rPr>
+          <w:sz w:val="24"/>
+        </w:rPr>
+        <w:t xml:space="preserve">, к примеру, от </w:t>
+      </w:r>
+      <w:r>
+        <w:rPr>
+          <w:sz w:val="24"/>
+          <w:lang w:val="en-US"/>
+        </w:rPr>
+        <w:t>Button</w:t>
+      </w:r>
+      <w:r>
+        <w:rPr>
+          <w:sz w:val="24"/>
+        </w:rPr>
+        <w:t xml:space="preserve">, </w:t>
+      </w:r>
+      <w:r>
+        <w:rPr>
+          <w:sz w:val="24"/>
+          <w:lang w:val="en-US"/>
+        </w:rPr>
+        <w:t>CheckBox</w:t>
+      </w:r>
+      <w:r>
+        <w:rPr>
+          <w:sz w:val="24"/>
+        </w:rPr>
+        <w:t xml:space="preserve">, </w:t>
+      </w:r>
+      <w:r>
+        <w:rPr>
+          <w:sz w:val="24"/>
+          <w:lang w:val="en-US"/>
+        </w:rPr>
+        <w:t>Choice</w:t>
+      </w:r>
+      <w:r>
+        <w:rPr>
+          <w:sz w:val="24"/>
+        </w:rPr>
+        <w:t xml:space="preserve">, </w:t>
+      </w:r>
+      <w:r>
+        <w:rPr>
+          <w:sz w:val="24"/>
+          <w:lang w:val="en-US"/>
+        </w:rPr>
+        <w:t>MenuItem</w:t>
+      </w:r>
+      <w:r>
+        <w:rPr>
+          <w:sz w:val="24"/>
+        </w:rPr>
+        <w:t xml:space="preserve">, </w:t>
+      </w:r>
+      <w:r>
+        <w:rPr>
+          <w:sz w:val="24"/>
+          <w:lang w:val="en-US"/>
+        </w:rPr>
+        <w:t>ScrollBar</w:t>
+      </w:r>
+      <w:r>
+        <w:rPr>
+          <w:sz w:val="24"/>
+        </w:rPr>
+        <w:t xml:space="preserve">, </w:t>
+      </w:r>
+      <w:r>
+        <w:rPr>
+          <w:sz w:val="24"/>
+          <w:lang w:val="en-US"/>
+        </w:rPr>
+        <w:t>Frame</w:t>
+      </w:r>
+      <w:r>
+        <w:rPr>
+          <w:sz w:val="24"/>
+        </w:rPr>
+        <w:t xml:space="preserve">, </w:t>
+      </w:r>
+      <w:r>
+        <w:rPr>
+          <w:sz w:val="24"/>
+          <w:lang w:val="en-US"/>
+        </w:rPr>
+        <w:t>Panel</w:t>
+      </w:r>
+      <w:r>
+        <w:rPr>
+          <w:sz w:val="24"/>
+        </w:rPr>
+        <w:t xml:space="preserve"> и других компонентов.</w:t>
+      </w:r>
     </w:p>
     <w:p>
       <w:pPr>
         <w:spacing w:line="360" w:lineRule="auto"/>
-        <w:rPr>
-          <w:sz w:val="24"/>
-        </w:rPr>
-      </w:pPr>
+        <w:ind w:firstLine="708"/>
+        <w:rPr>
+          <w:sz w:val="24"/>
+        </w:rPr>
+      </w:pPr>
+      <w:r>
+        <w:rPr>
+          <w:sz w:val="24"/>
+        </w:rPr>
+        <w:t>Для обработки события необходимо знать интерфейсы прослушивания событий (</w:t>
+      </w:r>
+      <w:r>
+        <w:rPr>
+          <w:sz w:val="24"/>
+          <w:lang w:val="en-US"/>
+        </w:rPr>
+        <w:t>Listeners</w:t>
+      </w:r>
+      <w:r>
+        <w:rPr>
+          <w:sz w:val="24"/>
+        </w:rPr>
+        <w:t>)</w:t>
+      </w:r>
+      <w:r>
+        <w:rPr>
+          <w:sz w:val="24"/>
+        </w:rPr>
+        <w:t xml:space="preserve">. </w:t>
+      </w:r>
+      <w:r>
+        <w:rPr>
+          <w:sz w:val="24"/>
+        </w:rPr>
+        <w:t>Когда возникает событие, источник события вызывает соответствующий метод, определённый блоком прослушивания и передаёт ему объект события в качестве параметра. Блоки прослушивания событий создаются путём прослушивания интерфейсов событий. Чтобы обработать события, необходимо реализовать интерфейс в блоке прослушивания, чтобы он принимал события желаемого типа, а затем реализовать код для регистрации блока прослушивания в качестве получателя уведомления событий.</w:t>
+      </w:r>
+    </w:p>
+    <w:p>
+      <w:pPr>
+        <w:spacing w:line="360" w:lineRule="auto"/>
+        <w:ind w:firstLine="708"/>
+        <w:rPr>
+          <w:sz w:val="24"/>
+        </w:rPr>
+      </w:pPr>
+      <w:r>
+        <w:rPr>
+          <w:sz w:val="24"/>
+        </w:rPr>
+        <w:t>Источник может генерировать не</w:t>
+      </w:r>
+      <w:r>
+        <w:rPr>
+          <w:sz w:val="24"/>
+          <w:lang w:val="en-US"/>
+        </w:rPr>
+        <w:t>c</w:t>
+      </w:r>
+      <w:r>
+        <w:rPr>
+          <w:sz w:val="24"/>
+        </w:rPr>
+        <w:t xml:space="preserve">колько типов событий, тогда каждому событию нужно регистрироваться отдельно. Объект тоже может регистрироваться, чтобы принимать несколько типов событий, но он должен тогда реализовать все интерфейсы. </w:t>
+      </w:r>
+      <w:r>
+        <w:rPr>
+          <w:sz w:val="24"/>
+        </w:rPr>
+        <w:t>Данный механизм получения извещений при изменении состояния получил название паттерна Наблюдатель.</w:t>
+      </w:r>
+    </w:p>
+    <w:p>
+      <w:pPr>
+        <w:spacing w:line="360" w:lineRule="auto"/>
+        <w:ind w:firstLine="708"/>
+        <w:rPr>
+          <w:sz w:val="24"/>
+          <w:lang w:val="en-US"/>
+        </w:rPr>
+      </w:pPr>
+      <w:r>
+        <w:rPr>
+          <w:sz w:val="24"/>
+        </w:rPr>
+        <w:t>Поведенческий шаблон поведения или паттерн Наблюдатель определяет отношение «один-ко-многим» между объектами таким образом, что при изменении состояния одного объекта происходит автоматическое оповещение и обновление всех зависимых объектов.</w:t>
+      </w:r>
     </w:p>
     <w:p>
       <w:pPr>
@@ -3000,6 +3188,7 @@
           <w:sz w:val="28"/>
           <w:szCs w:val="28"/>
         </w:rPr>
+        <w:lastRenderedPageBreak/>
         <w:t>Динамические модели (Конечные автоматы)</w:t>
       </w:r>
     </w:p>
@@ -3130,7 +3319,6 @@
         <w:rPr>
           <w:sz w:val="24"/>
         </w:rPr>
-        <w:lastRenderedPageBreak/>
         <w:t>а) Простым перечислением слов, входящих в данных алфавит;</w:t>
       </w:r>
     </w:p>
@@ -3229,6 +3417,19 @@
     </w:p>
     <w:p>
       <w:pPr>
+        <w:rPr>
+          <w:sz w:val="24"/>
+        </w:rPr>
+      </w:pPr>
+      <w:r>
+        <w:rPr>
+          <w:sz w:val="24"/>
+        </w:rPr>
+        <w:br w:type="page"/>
+      </w:r>
+    </w:p>
+    <w:p>
+      <w:pPr>
         <w:spacing w:line="360" w:lineRule="auto"/>
         <w:rPr>
           <w:sz w:val="24"/>
@@ -3238,6 +3439,7 @@
         <w:rPr>
           <w:sz w:val="24"/>
         </w:rPr>
+        <w:lastRenderedPageBreak/>
         <w:t xml:space="preserve">а) </w:t>
       </w:r>
       <w:r>
@@ -3366,7 +3568,6 @@
           <w:sz w:val="24"/>
         </w:rPr>
       </w:pPr>
-      <w:proofErr w:type="gramStart"/>
       <w:r>
         <w:rPr>
           <w:rFonts w:cstheme="minorHAnsi"/>
@@ -3380,15 +3581,7 @@
           <w:rFonts w:cstheme="minorHAnsi"/>
           <w:sz w:val="24"/>
         </w:rPr>
-        <w:t xml:space="preserve">  -</w:t>
-      </w:r>
-      <w:proofErr w:type="gramEnd"/>
-      <w:r>
-        <w:rPr>
-          <w:rFonts w:cstheme="minorHAnsi"/>
-          <w:sz w:val="24"/>
-        </w:rPr>
-        <w:t xml:space="preserve"> допустимый входной алфавит автомата. (конечное множество);</w:t>
+        <w:t xml:space="preserve">  - допустимый входной алфавит автомата. (конечное множество);</w:t>
       </w:r>
     </w:p>
     <w:p>
@@ -3413,15 +3606,7 @@
           <w:rFonts w:cstheme="minorHAnsi"/>
           <w:sz w:val="24"/>
         </w:rPr>
-        <w:t xml:space="preserve"> = </w:t>
-      </w:r>
-      <w:proofErr w:type="gramStart"/>
-      <w:r>
-        <w:rPr>
-          <w:rFonts w:cstheme="minorHAnsi"/>
-          <w:sz w:val="24"/>
-        </w:rPr>
-        <w:t>{</w:t>
+        <w:t xml:space="preserve"> = {</w:t>
       </w:r>
       <w:r>
         <w:rPr>
@@ -3443,7 +3628,6 @@
         </w:rPr>
         <w:t>0</w:t>
       </w:r>
-      <w:proofErr w:type="gramEnd"/>
       <w:r>
         <w:rPr>
           <w:sz w:val="24"/>
@@ -3477,7 +3661,6 @@
         </w:rPr>
         <w:t xml:space="preserve">, …, </w:t>
       </w:r>
-      <w:proofErr w:type="spellStart"/>
       <w:r>
         <w:rPr>
           <w:sz w:val="24"/>
@@ -3493,7 +3676,6 @@
         </w:rPr>
         <w:t>n</w:t>
       </w:r>
-      <w:proofErr w:type="spellEnd"/>
       <w:r>
         <w:rPr>
           <w:rFonts w:cstheme="minorHAnsi"/>
@@ -3592,23 +3774,7 @@
           <w:rFonts w:cstheme="minorHAnsi"/>
           <w:sz w:val="24"/>
         </w:rPr>
-        <w:t xml:space="preserve"> – </w:t>
-      </w:r>
-      <w:proofErr w:type="gramStart"/>
-      <w:r>
-        <w:rPr>
-          <w:rFonts w:cstheme="minorHAnsi"/>
-          <w:sz w:val="24"/>
-        </w:rPr>
-        <w:t>множество</w:t>
-      </w:r>
-      <w:proofErr w:type="gramEnd"/>
-      <w:r>
-        <w:rPr>
-          <w:rFonts w:cstheme="minorHAnsi"/>
-          <w:sz w:val="24"/>
-        </w:rPr>
-        <w:t xml:space="preserve"> всех переходов автомата, </w:t>
+        <w:t xml:space="preserve"> – множество всех переходов автомата, </w:t>
       </w:r>
       <w:r>
         <w:rPr>
@@ -3934,23 +4100,7 @@
           <w:rFonts w:cstheme="minorHAnsi"/>
           <w:sz w:val="24"/>
         </w:rPr>
-        <w:t xml:space="preserve"> – </w:t>
-      </w:r>
-      <w:proofErr w:type="gramStart"/>
-      <w:r>
-        <w:rPr>
-          <w:rFonts w:cstheme="minorHAnsi"/>
-          <w:sz w:val="24"/>
-        </w:rPr>
-        <w:t>множество</w:t>
-      </w:r>
-      <w:proofErr w:type="gramEnd"/>
-      <w:r>
-        <w:rPr>
-          <w:rFonts w:cstheme="minorHAnsi"/>
-          <w:sz w:val="24"/>
-        </w:rPr>
-        <w:t xml:space="preserve"> всех финальных состояний автомата, </w:t>
+        <w:t xml:space="preserve"> – множество всех финальных состояний автомата, </w:t>
       </w:r>
       <w:r>
         <w:rPr>
@@ -4033,7 +4183,6 @@
         </w:rPr>
         <w:t xml:space="preserve"> в </w:t>
       </w:r>
-      <w:proofErr w:type="spellStart"/>
       <w:r>
         <w:rPr>
           <w:rFonts w:cstheme="minorHAnsi"/>
@@ -4051,7 +4200,6 @@
         </w:rPr>
         <w:t>j</w:t>
       </w:r>
-      <w:proofErr w:type="spellEnd"/>
       <w:r>
         <w:rPr>
           <w:rFonts w:cstheme="minorHAnsi"/>
@@ -4182,9 +4330,8 @@
           <w:sz w:val="24"/>
           <w:lang w:val="en-US"/>
         </w:rPr>
-        <w:lastRenderedPageBreak/>
         <w:drawing>
-          <wp:anchor distT="0" distB="0" distL="114300" distR="114300" simplePos="0" relativeHeight="251645952" behindDoc="0" locked="0" layoutInCell="1" allowOverlap="1">
+          <wp:anchor distT="0" distB="0" distL="114300" distR="114300" simplePos="0" relativeHeight="251649024" behindDoc="0" locked="0" layoutInCell="1" allowOverlap="1">
             <wp:simplePos x="0" y="0"/>
             <wp:positionH relativeFrom="column">
               <wp:posOffset>2722880</wp:posOffset>
@@ -4275,7 +4422,6 @@
         </w:rPr>
         <w:t xml:space="preserve"> в </w:t>
       </w:r>
-      <w:proofErr w:type="spellStart"/>
       <w:r>
         <w:rPr>
           <w:rFonts w:cstheme="minorHAnsi"/>
@@ -4293,7 +4439,6 @@
         </w:rPr>
         <w:t>j</w:t>
       </w:r>
-      <w:proofErr w:type="spellEnd"/>
       <w:r>
         <w:rPr>
           <w:rFonts w:cstheme="minorHAnsi"/>
@@ -4325,6 +4470,7 @@
           <w:sz w:val="24"/>
           <w:lang w:val="en-US"/>
         </w:rPr>
+        <w:lastRenderedPageBreak/>
         <w:t>c</w:t>
       </w:r>
       <w:r>
@@ -5244,8 +5390,6 @@
         </w:rPr>
         <w:t>-технология</w:t>
       </w:r>
-      <w:bookmarkStart w:id="5" w:name="_GoBack"/>
-      <w:bookmarkEnd w:id="5"/>
     </w:p>
     <w:p>
       <w:pPr>
@@ -5348,6 +5492,21 @@
     </w:p>
     <w:p>
       <w:pPr>
+        <w:rPr>
+          <w:sz w:val="24"/>
+          <w:szCs w:val="28"/>
+        </w:rPr>
+      </w:pPr>
+      <w:r>
+        <w:rPr>
+          <w:sz w:val="24"/>
+          <w:szCs w:val="28"/>
+        </w:rPr>
+        <w:br w:type="page"/>
+      </w:r>
+    </w:p>
+    <w:p>
+      <w:pPr>
         <w:spacing w:line="360" w:lineRule="auto"/>
         <w:rPr>
           <w:sz w:val="24"/>
@@ -5359,22 +5518,8 @@
           <w:sz w:val="24"/>
           <w:szCs w:val="28"/>
         </w:rPr>
+        <w:lastRenderedPageBreak/>
         <w:t>Попробуем вручную реализовать код, с помощью каждого из методов:</w:t>
-      </w:r>
-    </w:p>
-    <w:p>
-      <w:pPr>
-        <w:rPr>
-          <w:sz w:val="24"/>
-          <w:szCs w:val="28"/>
-        </w:rPr>
-      </w:pPr>
-      <w:r>
-        <w:rPr>
-          <w:sz w:val="24"/>
-          <w:szCs w:val="28"/>
-        </w:rPr>
-        <w:br w:type="page"/>
       </w:r>
     </w:p>
     <w:p>
@@ -5391,9 +5536,8 @@
           <w:noProof/>
           <w:lang w:val="en-US"/>
         </w:rPr>
-        <w:lastRenderedPageBreak/>
         <w:drawing>
-          <wp:anchor distT="0" distB="0" distL="114300" distR="114300" simplePos="0" relativeHeight="251651072" behindDoc="1" locked="0" layoutInCell="1" allowOverlap="1">
+          <wp:anchor distT="0" distB="0" distL="114300" distR="114300" simplePos="0" relativeHeight="251652096" behindDoc="1" locked="0" layoutInCell="1" allowOverlap="1">
             <wp:simplePos x="0" y="0"/>
             <wp:positionH relativeFrom="column">
               <wp:posOffset>299720</wp:posOffset>
@@ -5589,7 +5733,7 @@
         </w:rPr>
         <w:lastRenderedPageBreak/>
         <w:drawing>
-          <wp:anchor distT="0" distB="0" distL="114300" distR="114300" simplePos="0" relativeHeight="251650048" behindDoc="1" locked="0" layoutInCell="1" allowOverlap="1">
+          <wp:anchor distT="0" distB="0" distL="114300" distR="114300" simplePos="0" relativeHeight="251651072" behindDoc="1" locked="0" layoutInCell="1" allowOverlap="1">
             <wp:simplePos x="0" y="0"/>
             <wp:positionH relativeFrom="column">
               <wp:posOffset>3903980</wp:posOffset>
@@ -6498,7 +6642,7 @@
         </w:rPr>
         <w:lastRenderedPageBreak/>
         <w:drawing>
-          <wp:anchor distT="0" distB="0" distL="114300" distR="114300" simplePos="0" relativeHeight="251648000" behindDoc="0" locked="0" layoutInCell="1" allowOverlap="1">
+          <wp:anchor distT="0" distB="0" distL="114300" distR="114300" simplePos="0" relativeHeight="251650048" behindDoc="0" locked="0" layoutInCell="1" allowOverlap="1">
             <wp:simplePos x="0" y="0"/>
             <wp:positionH relativeFrom="column">
               <wp:posOffset>2521585</wp:posOffset>
@@ -6819,6 +6963,21 @@
     </w:p>
     <w:p>
       <w:pPr>
+        <w:rPr>
+          <w:sz w:val="24"/>
+          <w:szCs w:val="28"/>
+        </w:rPr>
+      </w:pPr>
+      <w:r>
+        <w:rPr>
+          <w:sz w:val="24"/>
+          <w:szCs w:val="28"/>
+        </w:rPr>
+        <w:br w:type="page"/>
+      </w:r>
+    </w:p>
+    <w:p>
+      <w:pPr>
         <w:spacing w:line="360" w:lineRule="auto"/>
         <w:rPr>
           <w:sz w:val="24"/>
@@ -6830,6 +6989,7 @@
           <w:sz w:val="24"/>
           <w:szCs w:val="28"/>
         </w:rPr>
+        <w:lastRenderedPageBreak/>
         <w:t>Пример реализации паттерна Состояние:</w:t>
       </w:r>
     </w:p>
@@ -6909,7 +7069,16 @@
           <w:sz w:val="24"/>
           <w:szCs w:val="28"/>
         </w:rPr>
-        <w:t xml:space="preserve"> С точки зрения информационных технологий, порождающее программирование представляет собой парадигму технологии разработки программного обеспечения, основанную на моделировании семейства программных систем, используя которые можно по конкретным техническим требованиям автоматически получить специализированный и оптимизированный промежуточный или конечный программный продукт из элементарных, многократно используемых компонентов реализации</w:t>
+        <w:t xml:space="preserve"> С точки зрения информационных технологий, порождающее программирование представляет собой парадигму технологии разработки программного обеспечения, основанную на моделировании семейства программных систем, используя которые можно по конкретным техническим требованиям автоматически получить специализированный и оптимизированный промежуточный или конечный программный продукт из элементарных, многократно </w:t>
+      </w:r>
+      <w:bookmarkStart w:id="5" w:name="_GoBack"/>
+      <w:bookmarkEnd w:id="5"/>
+      <w:r>
+        <w:rPr>
+          <w:sz w:val="24"/>
+          <w:szCs w:val="28"/>
+        </w:rPr>
+        <w:t>используемых компонентов реализации</w:t>
       </w:r>
       <w:r>
         <w:rPr>
@@ -7235,7 +7404,6 @@
           <w:szCs w:val="28"/>
         </w:rPr>
       </w:pPr>
-      <w:proofErr w:type="spellStart"/>
       <w:r>
         <w:rPr>
           <w:b/>
@@ -7246,7 +7414,6 @@
         </w:rPr>
         <w:t>Ragel</w:t>
       </w:r>
-      <w:proofErr w:type="spellEnd"/>
       <w:r>
         <w:rPr>
           <w:b/>
@@ -7366,7 +7533,6 @@
           <w:sz w:val="24"/>
         </w:rPr>
       </w:pPr>
-      <w:proofErr w:type="spellStart"/>
       <w:r>
         <w:rPr>
           <w:bCs/>
@@ -7376,7 +7542,6 @@
         </w:rPr>
         <w:t>Ragel</w:t>
       </w:r>
-      <w:proofErr w:type="spellEnd"/>
       <w:r>
         <w:rPr>
           <w:bCs/>
@@ -7385,7 +7550,6 @@
         </w:rPr>
         <w:t xml:space="preserve"> компилирует выполняемые динамические модели из регулярных выражений. </w:t>
       </w:r>
-      <w:proofErr w:type="spellStart"/>
       <w:r>
         <w:rPr>
           <w:bCs/>
@@ -7393,14 +7557,21 @@
           <w:szCs w:val="28"/>
           <w:lang w:val="en-US"/>
         </w:rPr>
-        <w:t>Ragel</w:t>
-      </w:r>
-      <w:proofErr w:type="spellEnd"/>
+        <w:t xml:space="preserve">Ragel </w:t>
+      </w:r>
       <w:r>
         <w:rPr>
           <w:bCs/>
           <w:sz w:val="24"/>
           <w:szCs w:val="28"/>
+        </w:rPr>
+        <w:t>ориентирован</w:t>
+      </w:r>
+      <w:r>
+        <w:rPr>
+          <w:bCs/>
+          <w:sz w:val="24"/>
+          <w:szCs w:val="28"/>
           <w:lang w:val="en-US"/>
         </w:rPr>
         <w:t xml:space="preserve"> </w:t>
@@ -7411,7 +7582,7 @@
           <w:sz w:val="24"/>
           <w:szCs w:val="28"/>
         </w:rPr>
-        <w:t>ориентирован</w:t>
+        <w:t>на</w:t>
       </w:r>
       <w:r>
         <w:rPr>
@@ -7424,53 +7595,11 @@
       </w:r>
       <w:r>
         <w:rPr>
-          <w:bCs/>
-          <w:sz w:val="24"/>
-          <w:szCs w:val="28"/>
-        </w:rPr>
-        <w:t>на</w:t>
-      </w:r>
-      <w:r>
-        <w:rPr>
-          <w:bCs/>
-          <w:sz w:val="24"/>
-          <w:szCs w:val="28"/>
-          <w:lang w:val="en-US"/>
-        </w:rPr>
-        <w:t xml:space="preserve"> </w:t>
-      </w:r>
-      <w:r>
-        <w:rPr>
-          <w:sz w:val="24"/>
-          <w:lang w:val="en-US"/>
-        </w:rPr>
-        <w:t xml:space="preserve">C, C++, Objective-C, C#, D, Java, Ruby, </w:t>
-      </w:r>
-      <w:proofErr w:type="spellStart"/>
-      <w:r>
-        <w:rPr>
-          <w:sz w:val="24"/>
-          <w:lang w:val="en-US"/>
-        </w:rPr>
-        <w:t>OCaml</w:t>
-      </w:r>
-      <w:proofErr w:type="spellEnd"/>
-      <w:r>
-        <w:rPr>
-          <w:sz w:val="24"/>
-          <w:lang w:val="en-US"/>
-        </w:rPr>
-        <w:t xml:space="preserve"> and Go. </w:t>
-      </w:r>
-      <w:proofErr w:type="spellStart"/>
-      <w:r>
-        <w:rPr>
-          <w:sz w:val="24"/>
-          <w:lang w:val="en-US"/>
-        </w:rPr>
-        <w:t>Ragel</w:t>
-      </w:r>
-      <w:proofErr w:type="spellEnd"/>
+          <w:sz w:val="24"/>
+          <w:lang w:val="en-US"/>
+        </w:rPr>
+        <w:t>C, C++, Objective-C, C#, D, Java, Ruby, OCaml and Go. Ragel</w:t>
+      </w:r>
       <w:r>
         <w:rPr>
           <w:sz w:val="24"/>
@@ -7659,7 +7788,6 @@
         </w:rPr>
         <w:t xml:space="preserve">) – графическое приложение для разработки конечных автоматов. Созданные динамические модели хранятся в файлах совместимых с </w:t>
       </w:r>
-      <w:proofErr w:type="spellStart"/>
       <w:r>
         <w:rPr>
           <w:sz w:val="24"/>
@@ -7668,7 +7796,6 @@
         </w:rPr>
         <w:t>Qt</w:t>
       </w:r>
-      <w:proofErr w:type="spellEnd"/>
       <w:r>
         <w:rPr>
           <w:sz w:val="24"/>
@@ -7910,7 +8037,6 @@
           </w:rPr>
           <w:t>/</w:t>
         </w:r>
-        <w:proofErr w:type="spellStart"/>
         <w:r>
           <w:rPr>
             <w:rStyle w:val="Hyperlink"/>
@@ -7920,7 +8046,6 @@
           </w:rPr>
           <w:t>qm</w:t>
         </w:r>
-        <w:proofErr w:type="spellEnd"/>
         <w:r>
           <w:rPr>
             <w:rStyle w:val="Hyperlink"/>
@@ -7946,7 +8071,6 @@
           </w:rPr>
           <w:t>.</w:t>
         </w:r>
-        <w:proofErr w:type="spellStart"/>
         <w:r>
           <w:rPr>
             <w:rStyle w:val="Hyperlink"/>
@@ -7956,7 +8080,6 @@
           </w:rPr>
           <w:t>php</w:t>
         </w:r>
-        <w:proofErr w:type="spellEnd"/>
       </w:hyperlink>
     </w:p>
     <w:p>
@@ -8021,7 +8144,6 @@
           <w:lang w:val="en-US"/>
         </w:rPr>
       </w:pPr>
-      <w:proofErr w:type="spellStart"/>
       <w:r>
         <w:rPr>
           <w:sz w:val="24"/>
@@ -8030,7 +8152,6 @@
         </w:rPr>
         <w:t>Stateflow</w:t>
       </w:r>
-      <w:proofErr w:type="spellEnd"/>
     </w:p>
     <w:p>
       <w:pPr>
@@ -8075,18 +8196,8 @@
           <w:szCs w:val="28"/>
           <w:lang w:val="en-US"/>
         </w:rPr>
-        <w:t xml:space="preserve">Rational Rose </w:t>
-      </w:r>
-      <w:proofErr w:type="spellStart"/>
-      <w:r>
-        <w:rPr>
-          <w:sz w:val="24"/>
-          <w:szCs w:val="28"/>
-          <w:lang w:val="en-US"/>
-        </w:rPr>
-        <w:t>RealTime</w:t>
-      </w:r>
-      <w:proofErr w:type="spellEnd"/>
+        <w:t>Rational Rose RealTime</w:t>
+      </w:r>
     </w:p>
     <w:p>
       <w:pPr>
@@ -8243,31 +8354,16 @@
         </w:rPr>
         <w:t xml:space="preserve">Visio2Switch - инструментальное средство </w:t>
       </w:r>
-      <w:r>
-        <w:fldChar w:fldCharType="begin"/>
-      </w:r>
-      <w:r>
-        <w:instrText xml:space="preserve"> HYPERLINK "http://is.ifmo.ru/progeny/visio2switch/" </w:instrText>
-      </w:r>
-      <w:r>
-        <w:fldChar w:fldCharType="separate"/>
-      </w:r>
-      <w:r>
-        <w:rPr>
-          <w:rStyle w:val="Hyperlink"/>
-          <w:sz w:val="24"/>
-          <w:szCs w:val="28"/>
-        </w:rPr>
-        <w:t>Visio2Switch</w:t>
-      </w:r>
-      <w:r>
-        <w:rPr>
-          <w:rStyle w:val="Hyperlink"/>
-          <w:sz w:val="24"/>
-          <w:szCs w:val="28"/>
-        </w:rPr>
-        <w:fldChar w:fldCharType="end"/>
-      </w:r>
+      <w:hyperlink r:id="rId22" w:history="1">
+        <w:r>
+          <w:rPr>
+            <w:rStyle w:val="Hyperlink"/>
+            <w:sz w:val="24"/>
+            <w:szCs w:val="28"/>
+          </w:rPr>
+          <w:t>Visio2Switch</w:t>
+        </w:r>
+      </w:hyperlink>
       <w:r>
         <w:rPr>
           <w:sz w:val="24"/>
@@ -8300,31 +8396,16 @@
         </w:rPr>
         <w:t xml:space="preserve">MetaAuto - инструментальное средство </w:t>
       </w:r>
-      <w:r>
-        <w:fldChar w:fldCharType="begin"/>
-      </w:r>
-      <w:r>
-        <w:instrText xml:space="preserve"> HYPERLINK "http://is.ifmo.ru/projects/metaauto/" </w:instrText>
-      </w:r>
-      <w:r>
-        <w:fldChar w:fldCharType="separate"/>
-      </w:r>
-      <w:r>
-        <w:rPr>
-          <w:rStyle w:val="Hyperlink"/>
-          <w:sz w:val="24"/>
-          <w:szCs w:val="28"/>
-        </w:rPr>
-        <w:t>MetaAuto</w:t>
-      </w:r>
-      <w:r>
-        <w:rPr>
-          <w:rStyle w:val="Hyperlink"/>
-          <w:sz w:val="24"/>
-          <w:szCs w:val="28"/>
-        </w:rPr>
-        <w:fldChar w:fldCharType="end"/>
-      </w:r>
+      <w:hyperlink r:id="rId23" w:history="1">
+        <w:r>
+          <w:rPr>
+            <w:rStyle w:val="Hyperlink"/>
+            <w:sz w:val="24"/>
+            <w:szCs w:val="28"/>
+          </w:rPr>
+          <w:t>MetaAuto</w:t>
+        </w:r>
+      </w:hyperlink>
       <w:r>
         <w:rPr>
           <w:sz w:val="24"/>
@@ -8357,31 +8438,16 @@
         </w:rPr>
         <w:t xml:space="preserve">UniMod - инструментальное средство </w:t>
       </w:r>
-      <w:r>
-        <w:fldChar w:fldCharType="begin"/>
-      </w:r>
-      <w:r>
-        <w:instrText xml:space="preserve"> HYPERLINK "http://unimod.sourceforge.net/" </w:instrText>
-      </w:r>
-      <w:r>
-        <w:fldChar w:fldCharType="separate"/>
-      </w:r>
-      <w:r>
-        <w:rPr>
-          <w:rStyle w:val="Hyperlink"/>
-          <w:sz w:val="24"/>
-          <w:szCs w:val="28"/>
-        </w:rPr>
-        <w:t>UniMod</w:t>
-      </w:r>
-      <w:r>
-        <w:rPr>
-          <w:rStyle w:val="Hyperlink"/>
-          <w:sz w:val="24"/>
-          <w:szCs w:val="28"/>
-        </w:rPr>
-        <w:fldChar w:fldCharType="end"/>
-      </w:r>
+      <w:hyperlink r:id="rId24" w:history="1">
+        <w:r>
+          <w:rPr>
+            <w:rStyle w:val="Hyperlink"/>
+            <w:sz w:val="24"/>
+            <w:szCs w:val="28"/>
+          </w:rPr>
+          <w:t>UniMod</w:t>
+        </w:r>
+      </w:hyperlink>
       <w:r>
         <w:rPr>
           <w:sz w:val="24"/>
@@ -8599,7 +8665,6 @@
         </w:rPr>
         <w:t xml:space="preserve">, построенной с помощью диаграммы состояний. Для построения графа перехода используется </w:t>
       </w:r>
-      <w:proofErr w:type="spellStart"/>
       <w:r>
         <w:rPr>
           <w:sz w:val="24"/>
@@ -8608,7 +8673,6 @@
         </w:rPr>
         <w:t>Javascript</w:t>
       </w:r>
-      <w:proofErr w:type="spellEnd"/>
       <w:r>
         <w:rPr>
           <w:sz w:val="24"/>
@@ -8849,7 +8913,7 @@
         </w:rPr>
         <w:lastRenderedPageBreak/>
         <w:drawing>
-          <wp:anchor distT="0" distB="0" distL="114300" distR="114300" simplePos="0" relativeHeight="251654144" behindDoc="0" locked="0" layoutInCell="1" allowOverlap="1">
+          <wp:anchor distT="0" distB="0" distL="114300" distR="114300" simplePos="0" relativeHeight="251653120" behindDoc="0" locked="0" layoutInCell="1" allowOverlap="1">
             <wp:simplePos x="0" y="0"/>
             <wp:positionH relativeFrom="column">
               <wp:posOffset>4201795</wp:posOffset>
@@ -8872,7 +8936,7 @@
                     <pic:cNvPicPr/>
                   </pic:nvPicPr>
                   <pic:blipFill>
-                    <a:blip r:embed="rId22"/>
+                    <a:blip r:embed="rId25"/>
                     <a:stretch>
                       <a:fillRect/>
                     </a:stretch>
@@ -9069,7 +9133,7 @@
           <w:lang w:val="en-US"/>
         </w:rPr>
         <w:drawing>
-          <wp:anchor distT="0" distB="0" distL="114300" distR="114300" simplePos="0" relativeHeight="251656192" behindDoc="1" locked="0" layoutInCell="1" allowOverlap="1">
+          <wp:anchor distT="0" distB="0" distL="114300" distR="114300" simplePos="0" relativeHeight="251654144" behindDoc="1" locked="0" layoutInCell="1" allowOverlap="1">
             <wp:simplePos x="0" y="0"/>
             <wp:positionH relativeFrom="column">
               <wp:posOffset>3808095</wp:posOffset>
@@ -9108,7 +9172,7 @@
                     <pic:cNvPicPr/>
                   </pic:nvPicPr>
                   <pic:blipFill>
-                    <a:blip r:embed="rId23"/>
+                    <a:blip r:embed="rId26"/>
                     <a:stretch>
                       <a:fillRect/>
                     </a:stretch>
@@ -9128,7 +9192,6 @@
           </wp:anchor>
         </w:drawing>
       </w:r>
-      <w:proofErr w:type="spellStart"/>
       <w:r>
         <w:rPr>
           <w:b/>
@@ -9147,7 +9210,6 @@
         </w:rPr>
         <w:t>it</w:t>
       </w:r>
-      <w:proofErr w:type="spellEnd"/>
       <w:r>
         <w:rPr>
           <w:sz w:val="24"/>
@@ -9155,8 +9217,6 @@
         </w:rPr>
         <w:t xml:space="preserve"> – открытая распределённая система контроля версий с приоритетом скорости. </w:t>
       </w:r>
-      <w:proofErr w:type="spellStart"/>
-      <w:proofErr w:type="gramStart"/>
       <w:r>
         <w:rPr>
           <w:sz w:val="24"/>
@@ -9165,8 +9225,6 @@
         </w:rPr>
         <w:t>git</w:t>
       </w:r>
-      <w:proofErr w:type="spellEnd"/>
-      <w:proofErr w:type="gramEnd"/>
       <w:r>
         <w:rPr>
           <w:sz w:val="24"/>
@@ -9174,7 +9232,6 @@
         </w:rPr>
         <w:t xml:space="preserve"> изначально был разработан Линусом Торвальдсом для разработки ядра </w:t>
       </w:r>
-      <w:proofErr w:type="spellStart"/>
       <w:r>
         <w:rPr>
           <w:sz w:val="24"/>
@@ -9183,7 +9240,6 @@
         </w:rPr>
         <w:t>linux</w:t>
       </w:r>
-      <w:proofErr w:type="spellEnd"/>
       <w:r>
         <w:rPr>
           <w:sz w:val="24"/>
@@ -9191,7 +9247,6 @@
         </w:rPr>
         <w:t xml:space="preserve">, сейчас же он управляется  Джунио Хамано. Каждая рабочая директория </w:t>
       </w:r>
-      <w:proofErr w:type="spellStart"/>
       <w:r>
         <w:rPr>
           <w:sz w:val="24"/>
@@ -9200,7 +9255,6 @@
         </w:rPr>
         <w:t>git</w:t>
       </w:r>
-      <w:proofErr w:type="spellEnd"/>
       <w:r>
         <w:rPr>
           <w:sz w:val="24"/>
@@ -9251,7 +9305,7 @@
           <w:lang w:val="en-US"/>
         </w:rPr>
         <w:drawing>
-          <wp:anchor distT="0" distB="0" distL="114300" distR="114300" simplePos="0" relativeHeight="251658240" behindDoc="1" locked="0" layoutInCell="1" allowOverlap="1">
+          <wp:anchor distT="0" distB="0" distL="114300" distR="114300" simplePos="0" relativeHeight="251655168" behindDoc="1" locked="0" layoutInCell="1" allowOverlap="1">
             <wp:simplePos x="0" y="0"/>
             <wp:positionH relativeFrom="column">
               <wp:posOffset>5125720</wp:posOffset>
@@ -9289,7 +9343,7 @@
                     <pic:cNvPicPr/>
                   </pic:nvPicPr>
                   <pic:blipFill>
-                    <a:blip r:embed="rId24"/>
+                    <a:blip r:embed="rId27"/>
                     <a:stretch>
                       <a:fillRect/>
                     </a:stretch>
@@ -9322,7 +9376,6 @@
         </w:rPr>
         <w:t xml:space="preserve"> представляет собой удобный графический пользовательский интерфейс для </w:t>
       </w:r>
-      <w:proofErr w:type="spellStart"/>
       <w:r>
         <w:rPr>
           <w:sz w:val="24"/>
@@ -9330,7 +9383,6 @@
         </w:rPr>
         <w:t>Git</w:t>
       </w:r>
-      <w:proofErr w:type="spellEnd"/>
       <w:r>
         <w:rPr>
           <w:sz w:val="24"/>
@@ -9361,7 +9413,7 @@
           <w:lang w:val="en-US"/>
         </w:rPr>
         <w:drawing>
-          <wp:anchor distT="0" distB="0" distL="114300" distR="114300" simplePos="0" relativeHeight="251660288" behindDoc="1" locked="0" layoutInCell="1" allowOverlap="1">
+          <wp:anchor distT="0" distB="0" distL="114300" distR="114300" simplePos="0" relativeHeight="251656192" behindDoc="1" locked="0" layoutInCell="1" allowOverlap="1">
             <wp:simplePos x="0" y="0"/>
             <wp:positionH relativeFrom="column">
               <wp:posOffset>3203575</wp:posOffset>
@@ -9403,7 +9455,7 @@
                     <pic:cNvPicPr/>
                   </pic:nvPicPr>
                   <pic:blipFill>
-                    <a:blip r:embed="rId25"/>
+                    <a:blip r:embed="rId28"/>
                     <a:stretch>
                       <a:fillRect/>
                     </a:stretch>
@@ -9456,7 +9508,6 @@
         </w:rPr>
         <w:t xml:space="preserve"> – это инструмент разработки, предназначенный для автоматизации сборки проектов. Основан на концепции объектной модели проекта(файл </w:t>
       </w:r>
-      <w:proofErr w:type="spellStart"/>
       <w:r>
         <w:rPr>
           <w:sz w:val="24"/>
@@ -9465,7 +9516,6 @@
         </w:rPr>
         <w:t>pom</w:t>
       </w:r>
-      <w:proofErr w:type="spellEnd"/>
       <w:r>
         <w:rPr>
           <w:sz w:val="24"/>
@@ -9598,27 +9648,7 @@
           <w:szCs w:val="28"/>
           <w:lang w:val="en-US"/>
         </w:rPr>
-        <w:t xml:space="preserve"> – </w:t>
-      </w:r>
-      <w:proofErr w:type="spellStart"/>
-      <w:r>
-        <w:rPr>
-          <w:rFonts w:ascii="Times New Roman" w:hAnsi="Times New Roman" w:cs="Times New Roman"/>
-          <w:sz w:val="24"/>
-          <w:szCs w:val="28"/>
-          <w:lang w:val="en-US"/>
-        </w:rPr>
-        <w:t>проект</w:t>
-      </w:r>
-      <w:proofErr w:type="spellEnd"/>
-      <w:r>
-        <w:rPr>
-          <w:rFonts w:ascii="Times New Roman" w:hAnsi="Times New Roman" w:cs="Times New Roman"/>
-          <w:sz w:val="24"/>
-          <w:szCs w:val="28"/>
-          <w:lang w:val="en-US"/>
-        </w:rPr>
-        <w:t xml:space="preserve"> </w:t>
+        <w:t xml:space="preserve"> – проект </w:t>
       </w:r>
       <w:r>
         <w:rPr>
@@ -9731,27 +9761,7 @@
           <w:szCs w:val="28"/>
           <w:lang w:val="en-US"/>
         </w:rPr>
-        <w:t xml:space="preserve">jar/.war </w:t>
-      </w:r>
-      <w:proofErr w:type="spellStart"/>
-      <w:r>
-        <w:rPr>
-          <w:rFonts w:ascii="Times New Roman" w:hAnsi="Times New Roman" w:cs="Times New Roman"/>
-          <w:sz w:val="24"/>
-          <w:szCs w:val="28"/>
-          <w:lang w:val="en-US"/>
-        </w:rPr>
-        <w:t>или</w:t>
-      </w:r>
-      <w:proofErr w:type="spellEnd"/>
-      <w:r>
-        <w:rPr>
-          <w:rFonts w:ascii="Times New Roman" w:hAnsi="Times New Roman" w:cs="Times New Roman"/>
-          <w:sz w:val="24"/>
-          <w:szCs w:val="28"/>
-          <w:lang w:val="en-US"/>
-        </w:rPr>
-        <w:t xml:space="preserve"> .ear</w:t>
+        <w:t>jar/.war или .ear</w:t>
       </w:r>
     </w:p>
     <w:p>
@@ -9935,7 +9945,6 @@
         </w:rPr>
         <w:tab/>
       </w:r>
-      <w:proofErr w:type="gramStart"/>
       <w:r>
         <w:rPr>
           <w:rFonts w:ascii="Times New Roman" w:hAnsi="Times New Roman" w:cs="Times New Roman"/>
@@ -9945,7 +9954,6 @@
         </w:rPr>
         <w:t>clean</w:t>
       </w:r>
-      <w:proofErr w:type="gramEnd"/>
       <w:r>
         <w:rPr>
           <w:rFonts w:ascii="Times New Roman" w:hAnsi="Times New Roman" w:cs="Times New Roman"/>
@@ -9972,7 +9980,6 @@
         </w:rPr>
         <w:tab/>
       </w:r>
-      <w:proofErr w:type="gramStart"/>
       <w:r>
         <w:rPr>
           <w:rFonts w:ascii="Times New Roman" w:hAnsi="Times New Roman" w:cs="Times New Roman"/>
@@ -9982,7 +9989,6 @@
         </w:rPr>
         <w:t>site</w:t>
       </w:r>
-      <w:proofErr w:type="gramEnd"/>
       <w:r>
         <w:rPr>
           <w:rFonts w:ascii="Times New Roman" w:hAnsi="Times New Roman" w:cs="Times New Roman"/>
@@ -9991,7 +9997,6 @@
         </w:rPr>
         <w:t xml:space="preserve"> – создание документации (</w:t>
       </w:r>
-      <w:proofErr w:type="spellStart"/>
       <w:r>
         <w:rPr>
           <w:rFonts w:ascii="Times New Roman" w:hAnsi="Times New Roman" w:cs="Times New Roman"/>
@@ -10001,7 +10006,6 @@
         </w:rPr>
         <w:t>javadoc</w:t>
       </w:r>
-      <w:proofErr w:type="spellEnd"/>
       <w:r>
         <w:rPr>
           <w:rFonts w:ascii="Times New Roman" w:hAnsi="Times New Roman" w:cs="Times New Roman"/>
@@ -10037,7 +10041,7 @@
           <w:lang w:val="en-US"/>
         </w:rPr>
         <w:drawing>
-          <wp:anchor distT="0" distB="0" distL="114300" distR="114300" simplePos="0" relativeHeight="251662336" behindDoc="0" locked="0" layoutInCell="1" allowOverlap="1">
+          <wp:anchor distT="0" distB="0" distL="114300" distR="114300" simplePos="0" relativeHeight="251657216" behindDoc="0" locked="0" layoutInCell="1" allowOverlap="1">
             <wp:simplePos x="0" y="0"/>
             <wp:positionH relativeFrom="column">
               <wp:posOffset>3585210</wp:posOffset>
@@ -10060,7 +10064,7 @@
                     <pic:cNvPicPr/>
                   </pic:nvPicPr>
                   <pic:blipFill>
-                    <a:blip r:embed="rId26"/>
+                    <a:blip r:embed="rId29"/>
                     <a:stretch>
                       <a:fillRect/>
                     </a:stretch>
@@ -10130,7 +10134,6 @@
         </w:rPr>
         <w:t xml:space="preserve">управления </w:t>
       </w:r>
-      <w:proofErr w:type="spellStart"/>
       <w:r>
         <w:rPr>
           <w:sz w:val="24"/>
@@ -10138,7 +10141,6 @@
         </w:rPr>
         <w:t>IoC</w:t>
       </w:r>
-      <w:proofErr w:type="spellEnd"/>
       <w:r>
         <w:rPr>
           <w:sz w:val="24"/>
@@ -10210,7 +10212,7 @@
           <w:lang w:val="en-US"/>
         </w:rPr>
         <w:drawing>
-          <wp:anchor distT="0" distB="0" distL="114300" distR="114300" simplePos="0" relativeHeight="251664384" behindDoc="0" locked="0" layoutInCell="1" allowOverlap="1">
+          <wp:anchor distT="0" distB="0" distL="114300" distR="114300" simplePos="0" relativeHeight="251658240" behindDoc="0" locked="0" layoutInCell="1" allowOverlap="1">
             <wp:simplePos x="0" y="0"/>
             <wp:positionH relativeFrom="column">
               <wp:posOffset>3465830</wp:posOffset>
@@ -10233,7 +10235,7 @@
                     <pic:cNvPicPr/>
                   </pic:nvPicPr>
                   <pic:blipFill>
-                    <a:blip r:embed="rId27"/>
+                    <a:blip r:embed="rId30"/>
                     <a:stretch>
                       <a:fillRect/>
                     </a:stretch>
@@ -10652,7 +10654,7 @@
         </w:rPr>
         <w:lastRenderedPageBreak/>
         <w:drawing>
-          <wp:anchor distT="0" distB="0" distL="114300" distR="114300" simplePos="0" relativeHeight="251666432" behindDoc="0" locked="0" layoutInCell="1" allowOverlap="1">
+          <wp:anchor distT="0" distB="0" distL="114300" distR="114300" simplePos="0" relativeHeight="251659264" behindDoc="0" locked="0" layoutInCell="1" allowOverlap="1">
             <wp:simplePos x="0" y="0"/>
             <wp:positionH relativeFrom="column">
               <wp:posOffset>4139565</wp:posOffset>
@@ -10675,7 +10677,7 @@
                     <pic:cNvPicPr/>
                   </pic:nvPicPr>
                   <pic:blipFill>
-                    <a:blip r:embed="rId28"/>
+                    <a:blip r:embed="rId31"/>
                     <a:stretch>
                       <a:fillRect/>
                     </a:stretch>
@@ -10843,7 +10845,6 @@
         </w:rPr>
         <w:t xml:space="preserve">, затем </w:t>
       </w:r>
-      <w:proofErr w:type="spellStart"/>
       <w:r>
         <w:rPr>
           <w:sz w:val="24"/>
@@ -10851,7 +10852,6 @@
         </w:rPr>
         <w:t>LiveScript</w:t>
       </w:r>
-      <w:proofErr w:type="spellEnd"/>
       <w:r>
         <w:rPr>
           <w:sz w:val="24"/>
@@ -10900,7 +10900,7 @@
           <w:lang w:val="en-US"/>
         </w:rPr>
         <w:drawing>
-          <wp:anchor distT="0" distB="0" distL="114300" distR="114300" simplePos="0" relativeHeight="251670528" behindDoc="1" locked="0" layoutInCell="1" allowOverlap="1">
+          <wp:anchor distT="0" distB="0" distL="114300" distR="114300" simplePos="0" relativeHeight="251661312" behindDoc="1" locked="0" layoutInCell="1" allowOverlap="1">
             <wp:simplePos x="0" y="0"/>
             <wp:positionH relativeFrom="column">
               <wp:posOffset>3190875</wp:posOffset>
@@ -10942,7 +10942,7 @@
                     <pic:cNvPicPr/>
                   </pic:nvPicPr>
                   <pic:blipFill>
-                    <a:blip r:embed="rId29"/>
+                    <a:blip r:embed="rId32"/>
                     <a:stretch>
                       <a:fillRect/>
                     </a:stretch>
@@ -11042,7 +11042,6 @@
         </w:rPr>
         <w:t xml:space="preserve">передача данных через </w:t>
       </w:r>
-      <w:proofErr w:type="spellStart"/>
       <w:r>
         <w:rPr>
           <w:sz w:val="24"/>
@@ -11050,7 +11049,6 @@
         </w:rPr>
         <w:t>ajax</w:t>
       </w:r>
-      <w:proofErr w:type="spellEnd"/>
       <w:r>
         <w:rPr>
           <w:sz w:val="24"/>
@@ -11072,7 +11070,7 @@
           <w:lang w:val="en-US"/>
         </w:rPr>
         <w:drawing>
-          <wp:anchor distT="0" distB="0" distL="114300" distR="114300" simplePos="0" relativeHeight="251668480" behindDoc="1" locked="0" layoutInCell="1" allowOverlap="1">
+          <wp:anchor distT="0" distB="0" distL="114300" distR="114300" simplePos="0" relativeHeight="251660288" behindDoc="1" locked="0" layoutInCell="1" allowOverlap="1">
             <wp:simplePos x="0" y="0"/>
             <wp:positionH relativeFrom="column">
               <wp:posOffset>3378200</wp:posOffset>
@@ -11103,7 +11101,7 @@
                     <pic:cNvPicPr/>
                   </pic:nvPicPr>
                   <pic:blipFill>
-                    <a:blip r:embed="rId30"/>
+                    <a:blip r:embed="rId33"/>
                     <a:stretch>
                       <a:fillRect/>
                     </a:stretch>
@@ -11146,25 +11144,7 @@
           <w:szCs w:val="28"/>
           <w:lang w:val="en-US"/>
         </w:rPr>
-        <w:t xml:space="preserve"> - Asynchronous </w:t>
-      </w:r>
-      <w:proofErr w:type="spellStart"/>
-      <w:r>
-        <w:rPr>
-          <w:sz w:val="24"/>
-          <w:szCs w:val="28"/>
-          <w:lang w:val="en-US"/>
-        </w:rPr>
-        <w:t>Javascript</w:t>
-      </w:r>
-      <w:proofErr w:type="spellEnd"/>
-      <w:r>
-        <w:rPr>
-          <w:sz w:val="24"/>
-          <w:szCs w:val="28"/>
-          <w:lang w:val="en-US"/>
-        </w:rPr>
-        <w:t xml:space="preserve"> and XML.</w:t>
+        <w:t xml:space="preserve"> - Asynchronous Javascript and XML.</w:t>
       </w:r>
       <w:r>
         <w:rPr>
@@ -11179,7 +11159,6 @@
         </w:rPr>
         <w:t xml:space="preserve">Не являясь технологией как таковой, </w:t>
       </w:r>
-      <w:proofErr w:type="spellStart"/>
       <w:r>
         <w:rPr>
           <w:sz w:val="24"/>
@@ -11187,14 +11166,12 @@
         </w:rPr>
         <w:t>ajax</w:t>
       </w:r>
-      <w:proofErr w:type="spellEnd"/>
       <w:r>
         <w:rPr>
           <w:sz w:val="24"/>
         </w:rPr>
         <w:t xml:space="preserve"> описывает «новый» подход к передаче данных, используя ряд технологий, таких как </w:t>
       </w:r>
-      <w:proofErr w:type="spellStart"/>
       <w:r>
         <w:rPr>
           <w:sz w:val="24"/>
@@ -11202,7 +11179,6 @@
         </w:rPr>
         <w:t>XMLHttpRequest</w:t>
       </w:r>
-      <w:proofErr w:type="spellEnd"/>
       <w:r>
         <w:rPr>
           <w:sz w:val="24"/>
@@ -11405,14 +11381,12 @@
                   <w:r>
                     <w:t xml:space="preserve">Создаётся объект </w:t>
                   </w:r>
-                  <w:proofErr w:type="spellStart"/>
                   <w:r>
                     <w:rPr>
                       <w:lang w:val="en-US"/>
                     </w:rPr>
                     <w:t>XMLHttpRequest</w:t>
                   </w:r>
-                  <w:proofErr w:type="spellEnd"/>
                 </w:p>
                 <w:p>
                   <w:pPr>
@@ -11939,7 +11913,7 @@
           <w:lang w:val="en-US"/>
         </w:rPr>
       </w:pPr>
-      <w:hyperlink r:id="rId31" w:history="1">
+      <w:hyperlink r:id="rId34" w:history="1">
         <w:r>
           <w:rPr>
             <w:rStyle w:val="Hyperlink"/>
@@ -11958,77 +11932,13 @@
         </w:rPr>
         <w:t xml:space="preserve"> - </w:t>
       </w:r>
-      <w:proofErr w:type="spellStart"/>
       <w:r>
         <w:rPr>
           <w:sz w:val="24"/>
           <w:szCs w:val="24"/>
           <w:lang w:val="en-US"/>
         </w:rPr>
-        <w:t>Mandar</w:t>
-      </w:r>
-      <w:proofErr w:type="spellEnd"/>
-      <w:r>
-        <w:rPr>
-          <w:sz w:val="24"/>
-          <w:szCs w:val="24"/>
-          <w:lang w:val="en-US"/>
-        </w:rPr>
-        <w:t xml:space="preserve"> </w:t>
-      </w:r>
-      <w:proofErr w:type="spellStart"/>
-      <w:r>
-        <w:rPr>
-          <w:sz w:val="24"/>
-          <w:szCs w:val="24"/>
-          <w:lang w:val="en-US"/>
-        </w:rPr>
-        <w:t>Chitnis</w:t>
-      </w:r>
-      <w:proofErr w:type="spellEnd"/>
-      <w:r>
-        <w:rPr>
-          <w:sz w:val="24"/>
-          <w:szCs w:val="24"/>
-          <w:lang w:val="en-US"/>
-        </w:rPr>
-        <w:t xml:space="preserve">, </w:t>
-      </w:r>
-      <w:proofErr w:type="spellStart"/>
-      <w:r>
-        <w:rPr>
-          <w:sz w:val="24"/>
-          <w:szCs w:val="24"/>
-          <w:lang w:val="en-US"/>
-        </w:rPr>
-        <w:t>Pravin</w:t>
-      </w:r>
-      <w:proofErr w:type="spellEnd"/>
-      <w:r>
-        <w:rPr>
-          <w:sz w:val="24"/>
-          <w:szCs w:val="24"/>
-          <w:lang w:val="en-US"/>
-        </w:rPr>
-        <w:t xml:space="preserve"> Tiwari, &amp; Lakshmi </w:t>
-      </w:r>
-      <w:proofErr w:type="spellStart"/>
-      <w:r>
-        <w:rPr>
-          <w:sz w:val="24"/>
-          <w:szCs w:val="24"/>
-          <w:lang w:val="en-US"/>
-        </w:rPr>
-        <w:t>Ananthamurthy</w:t>
-      </w:r>
-      <w:proofErr w:type="spellEnd"/>
-      <w:r>
-        <w:rPr>
-          <w:sz w:val="24"/>
-          <w:szCs w:val="24"/>
-          <w:lang w:val="en-US"/>
-        </w:rPr>
-        <w:t xml:space="preserve"> - State Diagram in UML</w:t>
+        <w:t>Mandar Chitnis, Pravin Tiwari, &amp; Lakshmi Ananthamurthy - State Diagram in UML</w:t>
       </w:r>
       <w:r>
         <w:rPr>
@@ -12051,7 +11961,7 @@
           <w:szCs w:val="24"/>
         </w:rPr>
       </w:pPr>
-      <w:hyperlink r:id="rId32" w:history="1">
+      <w:hyperlink r:id="rId35" w:history="1">
         <w:r>
           <w:rPr>
             <w:rStyle w:val="Hyperlink"/>
@@ -12093,7 +12003,7 @@
           <w:lang w:val="en-US"/>
         </w:rPr>
       </w:pPr>
-      <w:hyperlink r:id="rId33" w:history="1">
+      <w:hyperlink r:id="rId36" w:history="1">
         <w:r>
           <w:rPr>
             <w:rStyle w:val="Hyperlink"/>
@@ -12132,7 +12042,7 @@
           <w:lang w:val="en-US"/>
         </w:rPr>
       </w:pPr>
-      <w:hyperlink r:id="rId34" w:history="1">
+      <w:hyperlink r:id="rId37" w:history="1">
         <w:r>
           <w:rPr>
             <w:rStyle w:val="Hyperlink"/>
@@ -12151,7 +12061,7 @@
       </w:r>
     </w:p>
     <w:sectPr>
-      <w:footerReference w:type="default" r:id="rId35"/>
+      <w:footerReference w:type="default" r:id="rId38"/>
       <w:pgSz w:w="11906" w:h="16838"/>
       <w:pgMar w:top="1134" w:right="850" w:bottom="1134" w:left="1701" w:header="708" w:footer="708" w:gutter="0"/>
       <w:cols w:space="708"/>
@@ -12213,7 +12123,7 @@
           <w:rPr>
             <w:noProof/>
           </w:rPr>
-          <w:t>10</w:t>
+          <w:t>14</w:t>
         </w:r>
         <w:r>
           <w:rPr>
@@ -15647,7 +15557,7 @@
 </file>
 
 <file path=customXml/itemProps1.xml><?xml version="1.0" encoding="utf-8"?>
-<ds:datastoreItem xmlns:ds="http://schemas.openxmlformats.org/officeDocument/2006/customXml" ds:itemID="{D86B50CE-67E7-4E82-B9E8-F89D9F424D73}">
+<ds:datastoreItem xmlns:ds="http://schemas.openxmlformats.org/officeDocument/2006/customXml" ds:itemID="{2630DD92-DD46-4567-9988-9F5946FEE100}">
   <ds:schemaRefs>
     <ds:schemaRef ds:uri="http://schemas.openxmlformats.org/officeDocument/2006/bibliography"/>
   </ds:schemaRefs>

</xml_diff>